<commit_message>
Modified Ether.WeigtedSelector to accept a Seed.
Issue #138 Needs testing; installer = 3.2.1
</commit_message>
<xml_diff>
--- a/docs/LANDIS-II SCRAPPLE v3.2 User Guide.docx
+++ b/docs/LANDIS-II SCRAPPLE v3.2 User Guide.docx
@@ -61,12 +61,6 @@
       <w:r>
         <w:t>Alec Kretchun</w:t>
       </w:r>
-      <w:r>
-        <w:rPr>
-          <w:vertAlign w:val="superscript"/>
-        </w:rPr>
-        <w:t>2</w:t>
-      </w:r>
     </w:p>
     <w:p>
       <w:pPr>
@@ -112,27 +106,12 @@
         <w:spacing w:after="120"/>
         <w:jc w:val="center"/>
       </w:pPr>
-      <w:r>
-        <w:rPr>
-          <w:vertAlign w:val="superscript"/>
-        </w:rPr>
-        <w:t>2</w:t>
-      </w:r>
-      <w:r>
-        <w:t>Portland State University</w:t>
-      </w:r>
     </w:p>
     <w:p>
       <w:pPr>
         <w:spacing w:after="120"/>
         <w:jc w:val="center"/>
       </w:pPr>
-    </w:p>
-    <w:p>
-      <w:pPr>
-        <w:spacing w:after="120"/>
-        <w:jc w:val="center"/>
-      </w:pPr>
       <w:r>
         <w:t>Last Revised</w:t>
       </w:r>
@@ -155,7 +134,7 @@
         <w:rPr>
           <w:noProof/>
         </w:rPr>
-        <w:t>July 2, 2021</w:t>
+        <w:t>September 26, 2021</w:t>
       </w:r>
       <w:r>
         <w:fldChar w:fldCharType="end"/>
@@ -231,7 +210,7 @@
       <w:r>
         <w:fldChar w:fldCharType="separate"/>
       </w:r>
-      <w:hyperlink w:anchor="_Toc83539901" w:history="1">
+      <w:hyperlink w:anchor="_Toc90547937" w:history="1">
         <w:r>
           <w:rPr>
             <w:rStyle w:val="Hyperlink"/>
@@ -278,7 +257,7 @@
             <w:noProof/>
             <w:webHidden/>
           </w:rPr>
-          <w:instrText xml:space="preserve"> PAGEREF _Toc83539901 \h </w:instrText>
+          <w:instrText xml:space="preserve"> PAGEREF _Toc90547937 \h </w:instrText>
         </w:r>
         <w:r>
           <w:rPr>
@@ -324,7 +303,7 @@
           <w:lang w:eastAsia="en-US"/>
         </w:rPr>
       </w:pPr>
-      <w:hyperlink w:anchor="_Toc83539902" w:history="1">
+      <w:hyperlink w:anchor="_Toc90547938" w:history="1">
         <w:r>
           <w:rPr>
             <w:rStyle w:val="Hyperlink"/>
@@ -368,7 +347,7 @@
             <w:noProof/>
             <w:webHidden/>
           </w:rPr>
-          <w:instrText xml:space="preserve"> PAGEREF _Toc83539902 \h </w:instrText>
+          <w:instrText xml:space="preserve"> PAGEREF _Toc90547938 \h </w:instrText>
         </w:r>
         <w:r>
           <w:rPr>
@@ -416,7 +395,7 @@
           <w:lang w:eastAsia="en-US"/>
         </w:rPr>
       </w:pPr>
-      <w:hyperlink w:anchor="_Toc83539903" w:history="1">
+      <w:hyperlink w:anchor="_Toc90547939" w:history="1">
         <w:r>
           <w:rPr>
             <w:rStyle w:val="Hyperlink"/>
@@ -462,7 +441,7 @@
             <w:noProof/>
             <w:webHidden/>
           </w:rPr>
-          <w:instrText xml:space="preserve"> PAGEREF _Toc83539903 \h </w:instrText>
+          <w:instrText xml:space="preserve"> PAGEREF _Toc90547939 \h </w:instrText>
         </w:r>
         <w:r>
           <w:rPr>
@@ -510,7 +489,7 @@
           <w:lang w:eastAsia="en-US"/>
         </w:rPr>
       </w:pPr>
-      <w:hyperlink w:anchor="_Toc83539904" w:history="1">
+      <w:hyperlink w:anchor="_Toc90547940" w:history="1">
         <w:r>
           <w:rPr>
             <w:rStyle w:val="Hyperlink"/>
@@ -556,7 +535,7 @@
             <w:noProof/>
             <w:webHidden/>
           </w:rPr>
-          <w:instrText xml:space="preserve"> PAGEREF _Toc83539904 \h </w:instrText>
+          <w:instrText xml:space="preserve"> PAGEREF _Toc90547940 \h </w:instrText>
         </w:r>
         <w:r>
           <w:rPr>
@@ -604,7 +583,7 @@
           <w:lang w:eastAsia="en-US"/>
         </w:rPr>
       </w:pPr>
-      <w:hyperlink w:anchor="_Toc83539905" w:history="1">
+      <w:hyperlink w:anchor="_Toc90547941" w:history="1">
         <w:r>
           <w:rPr>
             <w:rStyle w:val="Hyperlink"/>
@@ -650,7 +629,7 @@
             <w:noProof/>
             <w:webHidden/>
           </w:rPr>
-          <w:instrText xml:space="preserve"> PAGEREF _Toc83539905 \h </w:instrText>
+          <w:instrText xml:space="preserve"> PAGEREF _Toc90547941 \h </w:instrText>
         </w:r>
         <w:r>
           <w:rPr>
@@ -698,7 +677,7 @@
           <w:lang w:eastAsia="en-US"/>
         </w:rPr>
       </w:pPr>
-      <w:hyperlink w:anchor="_Toc83539906" w:history="1">
+      <w:hyperlink w:anchor="_Toc90547942" w:history="1">
         <w:r>
           <w:rPr>
             <w:rStyle w:val="Hyperlink"/>
@@ -744,7 +723,7 @@
             <w:noProof/>
             <w:webHidden/>
           </w:rPr>
-          <w:instrText xml:space="preserve"> PAGEREF _Toc83539906 \h </w:instrText>
+          <w:instrText xml:space="preserve"> PAGEREF _Toc90547942 \h </w:instrText>
         </w:r>
         <w:r>
           <w:rPr>
@@ -790,7 +769,7 @@
           <w:lang w:eastAsia="en-US"/>
         </w:rPr>
       </w:pPr>
-      <w:hyperlink w:anchor="_Toc83539907" w:history="1">
+      <w:hyperlink w:anchor="_Toc90547943" w:history="1">
         <w:r>
           <w:rPr>
             <w:rStyle w:val="Hyperlink"/>
@@ -834,7 +813,7 @@
             <w:noProof/>
             <w:webHidden/>
           </w:rPr>
-          <w:instrText xml:space="preserve"> PAGEREF _Toc83539907 \h </w:instrText>
+          <w:instrText xml:space="preserve"> PAGEREF _Toc90547943 \h </w:instrText>
         </w:r>
         <w:r>
           <w:rPr>
@@ -880,7 +859,7 @@
           <w:lang w:eastAsia="en-US"/>
         </w:rPr>
       </w:pPr>
-      <w:hyperlink w:anchor="_Toc83539908" w:history="1">
+      <w:hyperlink w:anchor="_Toc90547944" w:history="1">
         <w:r>
           <w:rPr>
             <w:rStyle w:val="Hyperlink"/>
@@ -924,7 +903,7 @@
             <w:noProof/>
             <w:webHidden/>
           </w:rPr>
-          <w:instrText xml:space="preserve"> PAGEREF _Toc83539908 \h </w:instrText>
+          <w:instrText xml:space="preserve"> PAGEREF _Toc90547944 \h </w:instrText>
         </w:r>
         <w:r>
           <w:rPr>
@@ -970,7 +949,7 @@
           <w:lang w:eastAsia="en-US"/>
         </w:rPr>
       </w:pPr>
-      <w:hyperlink w:anchor="_Toc83539909" w:history="1">
+      <w:hyperlink w:anchor="_Toc90547945" w:history="1">
         <w:r>
           <w:rPr>
             <w:rStyle w:val="Hyperlink"/>
@@ -1014,7 +993,7 @@
             <w:noProof/>
             <w:webHidden/>
           </w:rPr>
-          <w:instrText xml:space="preserve"> PAGEREF _Toc83539909 \h </w:instrText>
+          <w:instrText xml:space="preserve"> PAGEREF _Toc90547945 \h </w:instrText>
         </w:r>
         <w:r>
           <w:rPr>
@@ -1062,7 +1041,7 @@
           <w:lang w:eastAsia="en-US"/>
         </w:rPr>
       </w:pPr>
-      <w:hyperlink w:anchor="_Toc83539910" w:history="1">
+      <w:hyperlink w:anchor="_Toc90547946" w:history="1">
         <w:r>
           <w:rPr>
             <w:rStyle w:val="Hyperlink"/>
@@ -1108,7 +1087,7 @@
             <w:noProof/>
             <w:webHidden/>
           </w:rPr>
-          <w:instrText xml:space="preserve"> PAGEREF _Toc83539910 \h </w:instrText>
+          <w:instrText xml:space="preserve"> PAGEREF _Toc90547946 \h </w:instrText>
         </w:r>
         <w:r>
           <w:rPr>
@@ -1156,7 +1135,7 @@
           <w:lang w:eastAsia="en-US"/>
         </w:rPr>
       </w:pPr>
-      <w:hyperlink w:anchor="_Toc83539911" w:history="1">
+      <w:hyperlink w:anchor="_Toc90547947" w:history="1">
         <w:r>
           <w:rPr>
             <w:rStyle w:val="Hyperlink"/>
@@ -1202,7 +1181,7 @@
             <w:noProof/>
             <w:webHidden/>
           </w:rPr>
-          <w:instrText xml:space="preserve"> PAGEREF _Toc83539911 \h </w:instrText>
+          <w:instrText xml:space="preserve"> PAGEREF _Toc90547947 \h </w:instrText>
         </w:r>
         <w:r>
           <w:rPr>
@@ -1250,7 +1229,7 @@
           <w:lang w:eastAsia="en-US"/>
         </w:rPr>
       </w:pPr>
-      <w:hyperlink w:anchor="_Toc83539912" w:history="1">
+      <w:hyperlink w:anchor="_Toc90547948" w:history="1">
         <w:r>
           <w:rPr>
             <w:rStyle w:val="Hyperlink"/>
@@ -1296,7 +1275,7 @@
             <w:noProof/>
             <w:webHidden/>
           </w:rPr>
-          <w:instrText xml:space="preserve"> PAGEREF _Toc83539912 \h </w:instrText>
+          <w:instrText xml:space="preserve"> PAGEREF _Toc90547948 \h </w:instrText>
         </w:r>
         <w:r>
           <w:rPr>
@@ -1344,7 +1323,7 @@
           <w:lang w:eastAsia="en-US"/>
         </w:rPr>
       </w:pPr>
-      <w:hyperlink w:anchor="_Toc83539913" w:history="1">
+      <w:hyperlink w:anchor="_Toc90547949" w:history="1">
         <w:r>
           <w:rPr>
             <w:rStyle w:val="Hyperlink"/>
@@ -1390,7 +1369,7 @@
             <w:noProof/>
             <w:webHidden/>
           </w:rPr>
-          <w:instrText xml:space="preserve"> PAGEREF _Toc83539913 \h </w:instrText>
+          <w:instrText xml:space="preserve"> PAGEREF _Toc90547949 \h </w:instrText>
         </w:r>
         <w:r>
           <w:rPr>
@@ -1438,7 +1417,7 @@
           <w:lang w:eastAsia="en-US"/>
         </w:rPr>
       </w:pPr>
-      <w:hyperlink w:anchor="_Toc83539914" w:history="1">
+      <w:hyperlink w:anchor="_Toc90547950" w:history="1">
         <w:r>
           <w:rPr>
             <w:rStyle w:val="Hyperlink"/>
@@ -1484,7 +1463,7 @@
             <w:noProof/>
             <w:webHidden/>
           </w:rPr>
-          <w:instrText xml:space="preserve"> PAGEREF _Toc83539914 \h </w:instrText>
+          <w:instrText xml:space="preserve"> PAGEREF _Toc90547950 \h </w:instrText>
         </w:r>
         <w:r>
           <w:rPr>
@@ -1532,7 +1511,7 @@
           <w:lang w:eastAsia="en-US"/>
         </w:rPr>
       </w:pPr>
-      <w:hyperlink w:anchor="_Toc83539915" w:history="1">
+      <w:hyperlink w:anchor="_Toc90547951" w:history="1">
         <w:r>
           <w:rPr>
             <w:rStyle w:val="Hyperlink"/>
@@ -1578,7 +1557,7 @@
             <w:noProof/>
             <w:webHidden/>
           </w:rPr>
-          <w:instrText xml:space="preserve"> PAGEREF _Toc83539915 \h </w:instrText>
+          <w:instrText xml:space="preserve"> PAGEREF _Toc90547951 \h </w:instrText>
         </w:r>
         <w:r>
           <w:rPr>
@@ -1626,7 +1605,7 @@
           <w:lang w:eastAsia="en-US"/>
         </w:rPr>
       </w:pPr>
-      <w:hyperlink w:anchor="_Toc83539916" w:history="1">
+      <w:hyperlink w:anchor="_Toc90547952" w:history="1">
         <w:r>
           <w:rPr>
             <w:rStyle w:val="Hyperlink"/>
@@ -1672,7 +1651,7 @@
             <w:noProof/>
             <w:webHidden/>
           </w:rPr>
-          <w:instrText xml:space="preserve"> PAGEREF _Toc83539916 \h </w:instrText>
+          <w:instrText xml:space="preserve"> PAGEREF _Toc90547952 \h </w:instrText>
         </w:r>
         <w:r>
           <w:rPr>
@@ -1720,7 +1699,7 @@
           <w:lang w:eastAsia="en-US"/>
         </w:rPr>
       </w:pPr>
-      <w:hyperlink w:anchor="_Toc83539917" w:history="1">
+      <w:hyperlink w:anchor="_Toc90547953" w:history="1">
         <w:r>
           <w:rPr>
             <w:rStyle w:val="Hyperlink"/>
@@ -1766,7 +1745,7 @@
             <w:noProof/>
             <w:webHidden/>
           </w:rPr>
-          <w:instrText xml:space="preserve"> PAGEREF _Toc83539917 \h </w:instrText>
+          <w:instrText xml:space="preserve"> PAGEREF _Toc90547953 \h </w:instrText>
         </w:r>
         <w:r>
           <w:rPr>
@@ -1814,7 +1793,7 @@
           <w:lang w:eastAsia="en-US"/>
         </w:rPr>
       </w:pPr>
-      <w:hyperlink w:anchor="_Toc83539918" w:history="1">
+      <w:hyperlink w:anchor="_Toc90547954" w:history="1">
         <w:r>
           <w:rPr>
             <w:rStyle w:val="Hyperlink"/>
@@ -1860,7 +1839,7 @@
             <w:noProof/>
             <w:webHidden/>
           </w:rPr>
-          <w:instrText xml:space="preserve"> PAGEREF _Toc83539918 \h </w:instrText>
+          <w:instrText xml:space="preserve"> PAGEREF _Toc90547954 \h </w:instrText>
         </w:r>
         <w:r>
           <w:rPr>
@@ -1908,7 +1887,7 @@
           <w:lang w:eastAsia="en-US"/>
         </w:rPr>
       </w:pPr>
-      <w:hyperlink w:anchor="_Toc83539919" w:history="1">
+      <w:hyperlink w:anchor="_Toc90547955" w:history="1">
         <w:r>
           <w:rPr>
             <w:rStyle w:val="Hyperlink"/>
@@ -1954,7 +1933,7 @@
             <w:noProof/>
             <w:webHidden/>
           </w:rPr>
-          <w:instrText xml:space="preserve"> PAGEREF _Toc83539919 \h </w:instrText>
+          <w:instrText xml:space="preserve"> PAGEREF _Toc90547955 \h </w:instrText>
         </w:r>
         <w:r>
           <w:rPr>
@@ -2000,7 +1979,7 @@
           <w:lang w:eastAsia="en-US"/>
         </w:rPr>
       </w:pPr>
-      <w:hyperlink w:anchor="_Toc83539920" w:history="1">
+      <w:hyperlink w:anchor="_Toc90547956" w:history="1">
         <w:r>
           <w:rPr>
             <w:rStyle w:val="Hyperlink"/>
@@ -2044,7 +2023,7 @@
             <w:noProof/>
             <w:webHidden/>
           </w:rPr>
-          <w:instrText xml:space="preserve"> PAGEREF _Toc83539920 \h </w:instrText>
+          <w:instrText xml:space="preserve"> PAGEREF _Toc90547956 \h </w:instrText>
         </w:r>
         <w:r>
           <w:rPr>
@@ -2090,7 +2069,7 @@
           <w:lang w:eastAsia="en-US"/>
         </w:rPr>
       </w:pPr>
-      <w:hyperlink w:anchor="_Toc83539921" w:history="1">
+      <w:hyperlink w:anchor="_Toc90547957" w:history="1">
         <w:r>
           <w:rPr>
             <w:rStyle w:val="Hyperlink"/>
@@ -2134,7 +2113,7 @@
             <w:noProof/>
             <w:webHidden/>
           </w:rPr>
-          <w:instrText xml:space="preserve"> PAGEREF _Toc83539921 \h </w:instrText>
+          <w:instrText xml:space="preserve"> PAGEREF _Toc90547957 \h </w:instrText>
         </w:r>
         <w:r>
           <w:rPr>
@@ -2183,7 +2162,7 @@
           <w:lang w:eastAsia="en-US"/>
         </w:rPr>
       </w:pPr>
-      <w:hyperlink w:anchor="_Toc83539922" w:history="1">
+      <w:hyperlink w:anchor="_Toc90547958" w:history="1">
         <w:r>
           <w:rPr>
             <w:rStyle w:val="Hyperlink"/>
@@ -2230,7 +2209,7 @@
             <w:noProof/>
             <w:webHidden/>
           </w:rPr>
-          <w:instrText xml:space="preserve"> PAGEREF _Toc83539922 \h </w:instrText>
+          <w:instrText xml:space="preserve"> PAGEREF _Toc90547958 \h </w:instrText>
         </w:r>
         <w:r>
           <w:rPr>
@@ -2276,7 +2255,7 @@
           <w:lang w:eastAsia="en-US"/>
         </w:rPr>
       </w:pPr>
-      <w:hyperlink w:anchor="_Toc83539923" w:history="1">
+      <w:hyperlink w:anchor="_Toc90547959" w:history="1">
         <w:r>
           <w:rPr>
             <w:rStyle w:val="Hyperlink"/>
@@ -2320,7 +2299,7 @@
             <w:noProof/>
             <w:webHidden/>
           </w:rPr>
-          <w:instrText xml:space="preserve"> PAGEREF _Toc83539923 \h </w:instrText>
+          <w:instrText xml:space="preserve"> PAGEREF _Toc90547959 \h </w:instrText>
         </w:r>
         <w:r>
           <w:rPr>
@@ -2366,7 +2345,7 @@
           <w:lang w:eastAsia="en-US"/>
         </w:rPr>
       </w:pPr>
-      <w:hyperlink w:anchor="_Toc83539924" w:history="1">
+      <w:hyperlink w:anchor="_Toc90547960" w:history="1">
         <w:r>
           <w:rPr>
             <w:rStyle w:val="Hyperlink"/>
@@ -2410,7 +2389,7 @@
             <w:noProof/>
             <w:webHidden/>
           </w:rPr>
-          <w:instrText xml:space="preserve"> PAGEREF _Toc83539924 \h </w:instrText>
+          <w:instrText xml:space="preserve"> PAGEREF _Toc90547960 \h </w:instrText>
         </w:r>
         <w:r>
           <w:rPr>
@@ -2456,7 +2435,7 @@
           <w:lang w:eastAsia="en-US"/>
         </w:rPr>
       </w:pPr>
-      <w:hyperlink w:anchor="_Toc83539925" w:history="1">
+      <w:hyperlink w:anchor="_Toc90547961" w:history="1">
         <w:r>
           <w:rPr>
             <w:rStyle w:val="Hyperlink"/>
@@ -2500,7 +2479,7 @@
             <w:noProof/>
             <w:webHidden/>
           </w:rPr>
-          <w:instrText xml:space="preserve"> PAGEREF _Toc83539925 \h </w:instrText>
+          <w:instrText xml:space="preserve"> PAGEREF _Toc90547961 \h </w:instrText>
         </w:r>
         <w:r>
           <w:rPr>
@@ -2546,7 +2525,7 @@
           <w:lang w:eastAsia="en-US"/>
         </w:rPr>
       </w:pPr>
-      <w:hyperlink w:anchor="_Toc83539926" w:history="1">
+      <w:hyperlink w:anchor="_Toc90547962" w:history="1">
         <w:r>
           <w:rPr>
             <w:rStyle w:val="Hyperlink"/>
@@ -2590,7 +2569,7 @@
             <w:noProof/>
             <w:webHidden/>
           </w:rPr>
-          <w:instrText xml:space="preserve"> PAGEREF _Toc83539926 \h </w:instrText>
+          <w:instrText xml:space="preserve"> PAGEREF _Toc90547962 \h </w:instrText>
         </w:r>
         <w:r>
           <w:rPr>
@@ -2636,7 +2615,7 @@
           <w:lang w:eastAsia="en-US"/>
         </w:rPr>
       </w:pPr>
-      <w:hyperlink w:anchor="_Toc83539927" w:history="1">
+      <w:hyperlink w:anchor="_Toc90547963" w:history="1">
         <w:r>
           <w:rPr>
             <w:rStyle w:val="Hyperlink"/>
@@ -2680,7 +2659,7 @@
             <w:noProof/>
             <w:webHidden/>
           </w:rPr>
-          <w:instrText xml:space="preserve"> PAGEREF _Toc83539927 \h </w:instrText>
+          <w:instrText xml:space="preserve"> PAGEREF _Toc90547963 \h </w:instrText>
         </w:r>
         <w:r>
           <w:rPr>
@@ -2726,7 +2705,7 @@
           <w:lang w:eastAsia="en-US"/>
         </w:rPr>
       </w:pPr>
-      <w:hyperlink w:anchor="_Toc83539928" w:history="1">
+      <w:hyperlink w:anchor="_Toc90547964" w:history="1">
         <w:r>
           <w:rPr>
             <w:rStyle w:val="Hyperlink"/>
@@ -2770,7 +2749,7 @@
             <w:noProof/>
             <w:webHidden/>
           </w:rPr>
-          <w:instrText xml:space="preserve"> PAGEREF _Toc83539928 \h </w:instrText>
+          <w:instrText xml:space="preserve"> PAGEREF _Toc90547964 \h </w:instrText>
         </w:r>
         <w:r>
           <w:rPr>
@@ -2816,7 +2795,7 @@
           <w:lang w:eastAsia="en-US"/>
         </w:rPr>
       </w:pPr>
-      <w:hyperlink w:anchor="_Toc83539929" w:history="1">
+      <w:hyperlink w:anchor="_Toc90547965" w:history="1">
         <w:r>
           <w:rPr>
             <w:rStyle w:val="Hyperlink"/>
@@ -2860,7 +2839,7 @@
             <w:noProof/>
             <w:webHidden/>
           </w:rPr>
-          <w:instrText xml:space="preserve"> PAGEREF _Toc83539929 \h </w:instrText>
+          <w:instrText xml:space="preserve"> PAGEREF _Toc90547965 \h </w:instrText>
         </w:r>
         <w:r>
           <w:rPr>
@@ -2906,7 +2885,7 @@
           <w:lang w:eastAsia="en-US"/>
         </w:rPr>
       </w:pPr>
-      <w:hyperlink w:anchor="_Toc83539930" w:history="1">
+      <w:hyperlink w:anchor="_Toc90547966" w:history="1">
         <w:r>
           <w:rPr>
             <w:rStyle w:val="Hyperlink"/>
@@ -2950,7 +2929,7 @@
             <w:noProof/>
             <w:webHidden/>
           </w:rPr>
-          <w:instrText xml:space="preserve"> PAGEREF _Toc83539930 \h </w:instrText>
+          <w:instrText xml:space="preserve"> PAGEREF _Toc90547966 \h </w:instrText>
         </w:r>
         <w:r>
           <w:rPr>
@@ -2996,7 +2975,7 @@
           <w:lang w:eastAsia="en-US"/>
         </w:rPr>
       </w:pPr>
-      <w:hyperlink w:anchor="_Toc83539931" w:history="1">
+      <w:hyperlink w:anchor="_Toc90547967" w:history="1">
         <w:r>
           <w:rPr>
             <w:rStyle w:val="Hyperlink"/>
@@ -3040,7 +3019,7 @@
             <w:noProof/>
             <w:webHidden/>
           </w:rPr>
-          <w:instrText xml:space="preserve"> PAGEREF _Toc83539931 \h </w:instrText>
+          <w:instrText xml:space="preserve"> PAGEREF _Toc90547967 \h </w:instrText>
         </w:r>
         <w:r>
           <w:rPr>
@@ -3086,7 +3065,7 @@
           <w:lang w:eastAsia="en-US"/>
         </w:rPr>
       </w:pPr>
-      <w:hyperlink w:anchor="_Toc83539932" w:history="1">
+      <w:hyperlink w:anchor="_Toc90547968" w:history="1">
         <w:r>
           <w:rPr>
             <w:rStyle w:val="Hyperlink"/>
@@ -3130,7 +3109,7 @@
             <w:noProof/>
             <w:webHidden/>
           </w:rPr>
-          <w:instrText xml:space="preserve"> PAGEREF _Toc83539932 \h </w:instrText>
+          <w:instrText xml:space="preserve"> PAGEREF _Toc90547968 \h </w:instrText>
         </w:r>
         <w:r>
           <w:rPr>
@@ -3176,7 +3155,7 @@
           <w:lang w:eastAsia="en-US"/>
         </w:rPr>
       </w:pPr>
-      <w:hyperlink w:anchor="_Toc83539933" w:history="1">
+      <w:hyperlink w:anchor="_Toc90547969" w:history="1">
         <w:r>
           <w:rPr>
             <w:rStyle w:val="Hyperlink"/>
@@ -3220,7 +3199,7 @@
             <w:noProof/>
             <w:webHidden/>
           </w:rPr>
-          <w:instrText xml:space="preserve"> PAGEREF _Toc83539933 \h </w:instrText>
+          <w:instrText xml:space="preserve"> PAGEREF _Toc90547969 \h </w:instrText>
         </w:r>
         <w:r>
           <w:rPr>
@@ -3266,7 +3245,7 @@
           <w:lang w:eastAsia="en-US"/>
         </w:rPr>
       </w:pPr>
-      <w:hyperlink w:anchor="_Toc83539934" w:history="1">
+      <w:hyperlink w:anchor="_Toc90547970" w:history="1">
         <w:r>
           <w:rPr>
             <w:rStyle w:val="Hyperlink"/>
@@ -3310,7 +3289,7 @@
             <w:noProof/>
             <w:webHidden/>
           </w:rPr>
-          <w:instrText xml:space="preserve"> PAGEREF _Toc83539934 \h </w:instrText>
+          <w:instrText xml:space="preserve"> PAGEREF _Toc90547970 \h </w:instrText>
         </w:r>
         <w:r>
           <w:rPr>
@@ -3356,7 +3335,7 @@
           <w:lang w:eastAsia="en-US"/>
         </w:rPr>
       </w:pPr>
-      <w:hyperlink w:anchor="_Toc83539935" w:history="1">
+      <w:hyperlink w:anchor="_Toc90547971" w:history="1">
         <w:r>
           <w:rPr>
             <w:rStyle w:val="Hyperlink"/>
@@ -3400,7 +3379,7 @@
             <w:noProof/>
             <w:webHidden/>
           </w:rPr>
-          <w:instrText xml:space="preserve"> PAGEREF _Toc83539935 \h </w:instrText>
+          <w:instrText xml:space="preserve"> PAGEREF _Toc90547971 \h </w:instrText>
         </w:r>
         <w:r>
           <w:rPr>
@@ -3446,7 +3425,7 @@
           <w:lang w:eastAsia="en-US"/>
         </w:rPr>
       </w:pPr>
-      <w:hyperlink w:anchor="_Toc83539936" w:history="1">
+      <w:hyperlink w:anchor="_Toc90547972" w:history="1">
         <w:r>
           <w:rPr>
             <w:rStyle w:val="Hyperlink"/>
@@ -3490,7 +3469,7 @@
             <w:noProof/>
             <w:webHidden/>
           </w:rPr>
-          <w:instrText xml:space="preserve"> PAGEREF _Toc83539936 \h </w:instrText>
+          <w:instrText xml:space="preserve"> PAGEREF _Toc90547972 \h </w:instrText>
         </w:r>
         <w:r>
           <w:rPr>
@@ -3536,7 +3515,7 @@
           <w:lang w:eastAsia="en-US"/>
         </w:rPr>
       </w:pPr>
-      <w:hyperlink w:anchor="_Toc83539937" w:history="1">
+      <w:hyperlink w:anchor="_Toc90547973" w:history="1">
         <w:r>
           <w:rPr>
             <w:rStyle w:val="Hyperlink"/>
@@ -3580,7 +3559,7 @@
             <w:noProof/>
             <w:webHidden/>
           </w:rPr>
-          <w:instrText xml:space="preserve"> PAGEREF _Toc83539937 \h </w:instrText>
+          <w:instrText xml:space="preserve"> PAGEREF _Toc90547973 \h </w:instrText>
         </w:r>
         <w:r>
           <w:rPr>
@@ -3626,7 +3605,7 @@
           <w:lang w:eastAsia="en-US"/>
         </w:rPr>
       </w:pPr>
-      <w:hyperlink w:anchor="_Toc83539938" w:history="1">
+      <w:hyperlink w:anchor="_Toc90547974" w:history="1">
         <w:r>
           <w:rPr>
             <w:rStyle w:val="Hyperlink"/>
@@ -3670,7 +3649,7 @@
             <w:noProof/>
             <w:webHidden/>
           </w:rPr>
-          <w:instrText xml:space="preserve"> PAGEREF _Toc83539938 \h </w:instrText>
+          <w:instrText xml:space="preserve"> PAGEREF _Toc90547974 \h </w:instrText>
         </w:r>
         <w:r>
           <w:rPr>
@@ -3716,7 +3695,7 @@
           <w:lang w:eastAsia="en-US"/>
         </w:rPr>
       </w:pPr>
-      <w:hyperlink w:anchor="_Toc83539939" w:history="1">
+      <w:hyperlink w:anchor="_Toc90547975" w:history="1">
         <w:r>
           <w:rPr>
             <w:rStyle w:val="Hyperlink"/>
@@ -3760,7 +3739,7 @@
             <w:noProof/>
             <w:webHidden/>
           </w:rPr>
-          <w:instrText xml:space="preserve"> PAGEREF _Toc83539939 \h </w:instrText>
+          <w:instrText xml:space="preserve"> PAGEREF _Toc90547975 \h </w:instrText>
         </w:r>
         <w:r>
           <w:rPr>
@@ -3806,7 +3785,7 @@
           <w:lang w:eastAsia="en-US"/>
         </w:rPr>
       </w:pPr>
-      <w:hyperlink w:anchor="_Toc83539940" w:history="1">
+      <w:hyperlink w:anchor="_Toc90547976" w:history="1">
         <w:r>
           <w:rPr>
             <w:rStyle w:val="Hyperlink"/>
@@ -3850,7 +3829,7 @@
             <w:noProof/>
             <w:webHidden/>
           </w:rPr>
-          <w:instrText xml:space="preserve"> PAGEREF _Toc83539940 \h </w:instrText>
+          <w:instrText xml:space="preserve"> PAGEREF _Toc90547976 \h </w:instrText>
         </w:r>
         <w:r>
           <w:rPr>
@@ -3896,7 +3875,7 @@
           <w:lang w:eastAsia="en-US"/>
         </w:rPr>
       </w:pPr>
-      <w:hyperlink w:anchor="_Toc83539941" w:history="1">
+      <w:hyperlink w:anchor="_Toc90547977" w:history="1">
         <w:r>
           <w:rPr>
             <w:rStyle w:val="Hyperlink"/>
@@ -3940,7 +3919,7 @@
             <w:noProof/>
             <w:webHidden/>
           </w:rPr>
-          <w:instrText xml:space="preserve"> PAGEREF _Toc83539941 \h </w:instrText>
+          <w:instrText xml:space="preserve"> PAGEREF _Toc90547977 \h </w:instrText>
         </w:r>
         <w:r>
           <w:rPr>
@@ -3986,7 +3965,7 @@
           <w:lang w:eastAsia="en-US"/>
         </w:rPr>
       </w:pPr>
-      <w:hyperlink w:anchor="_Toc83539942" w:history="1">
+      <w:hyperlink w:anchor="_Toc90547978" w:history="1">
         <w:r>
           <w:rPr>
             <w:rStyle w:val="Hyperlink"/>
@@ -4030,7 +4009,7 @@
             <w:noProof/>
             <w:webHidden/>
           </w:rPr>
-          <w:instrText xml:space="preserve"> PAGEREF _Toc83539942 \h </w:instrText>
+          <w:instrText xml:space="preserve"> PAGEREF _Toc90547978 \h </w:instrText>
         </w:r>
         <w:r>
           <w:rPr>
@@ -4076,7 +4055,7 @@
           <w:lang w:eastAsia="en-US"/>
         </w:rPr>
       </w:pPr>
-      <w:hyperlink w:anchor="_Toc83539943" w:history="1">
+      <w:hyperlink w:anchor="_Toc90547979" w:history="1">
         <w:r>
           <w:rPr>
             <w:rStyle w:val="Hyperlink"/>
@@ -4120,7 +4099,7 @@
             <w:noProof/>
             <w:webHidden/>
           </w:rPr>
-          <w:instrText xml:space="preserve"> PAGEREF _Toc83539943 \h </w:instrText>
+          <w:instrText xml:space="preserve"> PAGEREF _Toc90547979 \h </w:instrText>
         </w:r>
         <w:r>
           <w:rPr>
@@ -4166,7 +4145,7 @@
           <w:lang w:eastAsia="en-US"/>
         </w:rPr>
       </w:pPr>
-      <w:hyperlink w:anchor="_Toc83539944" w:history="1">
+      <w:hyperlink w:anchor="_Toc90547980" w:history="1">
         <w:r>
           <w:rPr>
             <w:rStyle w:val="Hyperlink"/>
@@ -4210,7 +4189,7 @@
             <w:noProof/>
             <w:webHidden/>
           </w:rPr>
-          <w:instrText xml:space="preserve"> PAGEREF _Toc83539944 \h </w:instrText>
+          <w:instrText xml:space="preserve"> PAGEREF _Toc90547980 \h </w:instrText>
         </w:r>
         <w:r>
           <w:rPr>
@@ -4256,7 +4235,7 @@
           <w:lang w:eastAsia="en-US"/>
         </w:rPr>
       </w:pPr>
-      <w:hyperlink w:anchor="_Toc83539945" w:history="1">
+      <w:hyperlink w:anchor="_Toc90547981" w:history="1">
         <w:r>
           <w:rPr>
             <w:rStyle w:val="Hyperlink"/>
@@ -4300,7 +4279,7 @@
             <w:noProof/>
             <w:webHidden/>
           </w:rPr>
-          <w:instrText xml:space="preserve"> PAGEREF _Toc83539945 \h </w:instrText>
+          <w:instrText xml:space="preserve"> PAGEREF _Toc90547981 \h </w:instrText>
         </w:r>
         <w:r>
           <w:rPr>
@@ -4346,7 +4325,7 @@
           <w:lang w:eastAsia="en-US"/>
         </w:rPr>
       </w:pPr>
-      <w:hyperlink w:anchor="_Toc83539946" w:history="1">
+      <w:hyperlink w:anchor="_Toc90547982" w:history="1">
         <w:r>
           <w:rPr>
             <w:rStyle w:val="Hyperlink"/>
@@ -4390,7 +4369,7 @@
             <w:noProof/>
             <w:webHidden/>
           </w:rPr>
-          <w:instrText xml:space="preserve"> PAGEREF _Toc83539946 \h </w:instrText>
+          <w:instrText xml:space="preserve"> PAGEREF _Toc90547982 \h </w:instrText>
         </w:r>
         <w:r>
           <w:rPr>
@@ -4436,7 +4415,7 @@
           <w:lang w:eastAsia="en-US"/>
         </w:rPr>
       </w:pPr>
-      <w:hyperlink w:anchor="_Toc83539947" w:history="1">
+      <w:hyperlink w:anchor="_Toc90547983" w:history="1">
         <w:r>
           <w:rPr>
             <w:rStyle w:val="Hyperlink"/>
@@ -4480,7 +4459,7 @@
             <w:noProof/>
             <w:webHidden/>
           </w:rPr>
-          <w:instrText xml:space="preserve"> PAGEREF _Toc83539947 \h </w:instrText>
+          <w:instrText xml:space="preserve"> PAGEREF _Toc90547983 \h </w:instrText>
         </w:r>
         <w:r>
           <w:rPr>
@@ -4526,7 +4505,7 @@
           <w:lang w:eastAsia="en-US"/>
         </w:rPr>
       </w:pPr>
-      <w:hyperlink w:anchor="_Toc83539948" w:history="1">
+      <w:hyperlink w:anchor="_Toc90547984" w:history="1">
         <w:r>
           <w:rPr>
             <w:rStyle w:val="Hyperlink"/>
@@ -4570,7 +4549,7 @@
             <w:noProof/>
             <w:webHidden/>
           </w:rPr>
-          <w:instrText xml:space="preserve"> PAGEREF _Toc83539948 \h </w:instrText>
+          <w:instrText xml:space="preserve"> PAGEREF _Toc90547984 \h </w:instrText>
         </w:r>
         <w:r>
           <w:rPr>
@@ -4616,7 +4595,7 @@
           <w:lang w:eastAsia="en-US"/>
         </w:rPr>
       </w:pPr>
-      <w:hyperlink w:anchor="_Toc83539949" w:history="1">
+      <w:hyperlink w:anchor="_Toc90547985" w:history="1">
         <w:r>
           <w:rPr>
             <w:rStyle w:val="Hyperlink"/>
@@ -4660,7 +4639,7 @@
             <w:noProof/>
             <w:webHidden/>
           </w:rPr>
-          <w:instrText xml:space="preserve"> PAGEREF _Toc83539949 \h </w:instrText>
+          <w:instrText xml:space="preserve"> PAGEREF _Toc90547985 \h </w:instrText>
         </w:r>
         <w:r>
           <w:rPr>
@@ -4706,7 +4685,7 @@
           <w:lang w:eastAsia="en-US"/>
         </w:rPr>
       </w:pPr>
-      <w:hyperlink w:anchor="_Toc83539950" w:history="1">
+      <w:hyperlink w:anchor="_Toc90547986" w:history="1">
         <w:r>
           <w:rPr>
             <w:rStyle w:val="Hyperlink"/>
@@ -4750,7 +4729,7 @@
             <w:noProof/>
             <w:webHidden/>
           </w:rPr>
-          <w:instrText xml:space="preserve"> PAGEREF _Toc83539950 \h </w:instrText>
+          <w:instrText xml:space="preserve"> PAGEREF _Toc90547986 \h </w:instrText>
         </w:r>
         <w:r>
           <w:rPr>
@@ -4796,7 +4775,7 @@
           <w:lang w:eastAsia="en-US"/>
         </w:rPr>
       </w:pPr>
-      <w:hyperlink w:anchor="_Toc83539951" w:history="1">
+      <w:hyperlink w:anchor="_Toc90547987" w:history="1">
         <w:r>
           <w:rPr>
             <w:rStyle w:val="Hyperlink"/>
@@ -4840,7 +4819,7 @@
             <w:noProof/>
             <w:webHidden/>
           </w:rPr>
-          <w:instrText xml:space="preserve"> PAGEREF _Toc83539951 \h </w:instrText>
+          <w:instrText xml:space="preserve"> PAGEREF _Toc90547987 \h </w:instrText>
         </w:r>
         <w:r>
           <w:rPr>
@@ -4886,7 +4865,7 @@
           <w:lang w:eastAsia="en-US"/>
         </w:rPr>
       </w:pPr>
-      <w:hyperlink w:anchor="_Toc83539952" w:history="1">
+      <w:hyperlink w:anchor="_Toc90547988" w:history="1">
         <w:r>
           <w:rPr>
             <w:rStyle w:val="Hyperlink"/>
@@ -4930,7 +4909,7 @@
             <w:noProof/>
             <w:webHidden/>
           </w:rPr>
-          <w:instrText xml:space="preserve"> PAGEREF _Toc83539952 \h </w:instrText>
+          <w:instrText xml:space="preserve"> PAGEREF _Toc90547988 \h </w:instrText>
         </w:r>
         <w:r>
           <w:rPr>
@@ -4976,7 +4955,7 @@
           <w:lang w:eastAsia="en-US"/>
         </w:rPr>
       </w:pPr>
-      <w:hyperlink w:anchor="_Toc83539953" w:history="1">
+      <w:hyperlink w:anchor="_Toc90547989" w:history="1">
         <w:r>
           <w:rPr>
             <w:rStyle w:val="Hyperlink"/>
@@ -5020,7 +4999,7 @@
             <w:noProof/>
             <w:webHidden/>
           </w:rPr>
-          <w:instrText xml:space="preserve"> PAGEREF _Toc83539953 \h </w:instrText>
+          <w:instrText xml:space="preserve"> PAGEREF _Toc90547989 \h </w:instrText>
         </w:r>
         <w:r>
           <w:rPr>
@@ -5066,7 +5045,7 @@
           <w:lang w:eastAsia="en-US"/>
         </w:rPr>
       </w:pPr>
-      <w:hyperlink w:anchor="_Toc83539954" w:history="1">
+      <w:hyperlink w:anchor="_Toc90547990" w:history="1">
         <w:r>
           <w:rPr>
             <w:rStyle w:val="Hyperlink"/>
@@ -5110,7 +5089,7 @@
             <w:noProof/>
             <w:webHidden/>
           </w:rPr>
-          <w:instrText xml:space="preserve"> PAGEREF _Toc83539954 \h </w:instrText>
+          <w:instrText xml:space="preserve"> PAGEREF _Toc90547990 \h </w:instrText>
         </w:r>
         <w:r>
           <w:rPr>
@@ -5156,7 +5135,7 @@
           <w:lang w:eastAsia="en-US"/>
         </w:rPr>
       </w:pPr>
-      <w:hyperlink w:anchor="_Toc83539955" w:history="1">
+      <w:hyperlink w:anchor="_Toc90547991" w:history="1">
         <w:r>
           <w:rPr>
             <w:rStyle w:val="Hyperlink"/>
@@ -5200,7 +5179,7 @@
             <w:noProof/>
             <w:webHidden/>
           </w:rPr>
-          <w:instrText xml:space="preserve"> PAGEREF _Toc83539955 \h </w:instrText>
+          <w:instrText xml:space="preserve"> PAGEREF _Toc90547991 \h </w:instrText>
         </w:r>
         <w:r>
           <w:rPr>
@@ -5246,7 +5225,7 @@
           <w:lang w:eastAsia="en-US"/>
         </w:rPr>
       </w:pPr>
-      <w:hyperlink w:anchor="_Toc83539956" w:history="1">
+      <w:hyperlink w:anchor="_Toc90547992" w:history="1">
         <w:r>
           <w:rPr>
             <w:rStyle w:val="Hyperlink"/>
@@ -5290,7 +5269,7 @@
             <w:noProof/>
             <w:webHidden/>
           </w:rPr>
-          <w:instrText xml:space="preserve"> PAGEREF _Toc83539956 \h </w:instrText>
+          <w:instrText xml:space="preserve"> PAGEREF _Toc90547992 \h </w:instrText>
         </w:r>
         <w:r>
           <w:rPr>
@@ -5336,7 +5315,7 @@
           <w:lang w:eastAsia="en-US"/>
         </w:rPr>
       </w:pPr>
-      <w:hyperlink w:anchor="_Toc83539957" w:history="1">
+      <w:hyperlink w:anchor="_Toc90547993" w:history="1">
         <w:r>
           <w:rPr>
             <w:rStyle w:val="Hyperlink"/>
@@ -5380,7 +5359,7 @@
             <w:noProof/>
             <w:webHidden/>
           </w:rPr>
-          <w:instrText xml:space="preserve"> PAGEREF _Toc83539957 \h </w:instrText>
+          <w:instrText xml:space="preserve"> PAGEREF _Toc90547993 \h </w:instrText>
         </w:r>
         <w:r>
           <w:rPr>
@@ -5426,7 +5405,7 @@
           <w:lang w:eastAsia="en-US"/>
         </w:rPr>
       </w:pPr>
-      <w:hyperlink w:anchor="_Toc83539958" w:history="1">
+      <w:hyperlink w:anchor="_Toc90547994" w:history="1">
         <w:r>
           <w:rPr>
             <w:rStyle w:val="Hyperlink"/>
@@ -5470,7 +5449,7 @@
             <w:noProof/>
             <w:webHidden/>
           </w:rPr>
-          <w:instrText xml:space="preserve"> PAGEREF _Toc83539958 \h </w:instrText>
+          <w:instrText xml:space="preserve"> PAGEREF _Toc90547994 \h </w:instrText>
         </w:r>
         <w:r>
           <w:rPr>
@@ -5516,7 +5495,7 @@
           <w:lang w:eastAsia="en-US"/>
         </w:rPr>
       </w:pPr>
-      <w:hyperlink w:anchor="_Toc83539959" w:history="1">
+      <w:hyperlink w:anchor="_Toc90547995" w:history="1">
         <w:r>
           <w:rPr>
             <w:rStyle w:val="Hyperlink"/>
@@ -5560,7 +5539,7 @@
             <w:noProof/>
             <w:webHidden/>
           </w:rPr>
-          <w:instrText xml:space="preserve"> PAGEREF _Toc83539959 \h </w:instrText>
+          <w:instrText xml:space="preserve"> PAGEREF _Toc90547995 \h </w:instrText>
         </w:r>
         <w:r>
           <w:rPr>
@@ -5606,7 +5585,7 @@
           <w:lang w:eastAsia="en-US"/>
         </w:rPr>
       </w:pPr>
-      <w:hyperlink w:anchor="_Toc83539960" w:history="1">
+      <w:hyperlink w:anchor="_Toc90547996" w:history="1">
         <w:r>
           <w:rPr>
             <w:rStyle w:val="Hyperlink"/>
@@ -5650,7 +5629,7 @@
             <w:noProof/>
             <w:webHidden/>
           </w:rPr>
-          <w:instrText xml:space="preserve"> PAGEREF _Toc83539960 \h </w:instrText>
+          <w:instrText xml:space="preserve"> PAGEREF _Toc90547996 \h </w:instrText>
         </w:r>
         <w:r>
           <w:rPr>
@@ -5696,7 +5675,7 @@
           <w:lang w:eastAsia="en-US"/>
         </w:rPr>
       </w:pPr>
-      <w:hyperlink w:anchor="_Toc83539961" w:history="1">
+      <w:hyperlink w:anchor="_Toc90547997" w:history="1">
         <w:r>
           <w:rPr>
             <w:rStyle w:val="Hyperlink"/>
@@ -5740,7 +5719,7 @@
             <w:noProof/>
             <w:webHidden/>
           </w:rPr>
-          <w:instrText xml:space="preserve"> PAGEREF _Toc83539961 \h </w:instrText>
+          <w:instrText xml:space="preserve"> PAGEREF _Toc90547997 \h </w:instrText>
         </w:r>
         <w:r>
           <w:rPr>
@@ -5786,7 +5765,7 @@
           <w:lang w:eastAsia="en-US"/>
         </w:rPr>
       </w:pPr>
-      <w:hyperlink w:anchor="_Toc83539962" w:history="1">
+      <w:hyperlink w:anchor="_Toc90547998" w:history="1">
         <w:r>
           <w:rPr>
             <w:rStyle w:val="Hyperlink"/>
@@ -5830,7 +5809,7 @@
             <w:noProof/>
             <w:webHidden/>
           </w:rPr>
-          <w:instrText xml:space="preserve"> PAGEREF _Toc83539962 \h </w:instrText>
+          <w:instrText xml:space="preserve"> PAGEREF _Toc90547998 \h </w:instrText>
         </w:r>
         <w:r>
           <w:rPr>
@@ -5876,7 +5855,7 @@
           <w:lang w:eastAsia="en-US"/>
         </w:rPr>
       </w:pPr>
-      <w:hyperlink w:anchor="_Toc83539963" w:history="1">
+      <w:hyperlink w:anchor="_Toc90547999" w:history="1">
         <w:r>
           <w:rPr>
             <w:rStyle w:val="Hyperlink"/>
@@ -5920,7 +5899,7 @@
             <w:noProof/>
             <w:webHidden/>
           </w:rPr>
-          <w:instrText xml:space="preserve"> PAGEREF _Toc83539963 \h </w:instrText>
+          <w:instrText xml:space="preserve"> PAGEREF _Toc90547999 \h </w:instrText>
         </w:r>
         <w:r>
           <w:rPr>
@@ -5966,7 +5945,7 @@
           <w:lang w:eastAsia="en-US"/>
         </w:rPr>
       </w:pPr>
-      <w:hyperlink w:anchor="_Toc83539964" w:history="1">
+      <w:hyperlink w:anchor="_Toc90548000" w:history="1">
         <w:r>
           <w:rPr>
             <w:rStyle w:val="Hyperlink"/>
@@ -6010,7 +5989,7 @@
             <w:noProof/>
             <w:webHidden/>
           </w:rPr>
-          <w:instrText xml:space="preserve"> PAGEREF _Toc83539964 \h </w:instrText>
+          <w:instrText xml:space="preserve"> PAGEREF _Toc90548000 \h </w:instrText>
         </w:r>
         <w:r>
           <w:rPr>
@@ -6056,7 +6035,7 @@
           <w:lang w:eastAsia="en-US"/>
         </w:rPr>
       </w:pPr>
-      <w:hyperlink w:anchor="_Toc83539965" w:history="1">
+      <w:hyperlink w:anchor="_Toc90548001" w:history="1">
         <w:r>
           <w:rPr>
             <w:rStyle w:val="Hyperlink"/>
@@ -6100,7 +6079,7 @@
             <w:noProof/>
             <w:webHidden/>
           </w:rPr>
-          <w:instrText xml:space="preserve"> PAGEREF _Toc83539965 \h </w:instrText>
+          <w:instrText xml:space="preserve"> PAGEREF _Toc90548001 \h </w:instrText>
         </w:r>
         <w:r>
           <w:rPr>
@@ -6146,7 +6125,7 @@
           <w:lang w:eastAsia="en-US"/>
         </w:rPr>
       </w:pPr>
-      <w:hyperlink w:anchor="_Toc83539966" w:history="1">
+      <w:hyperlink w:anchor="_Toc90548002" w:history="1">
         <w:r>
           <w:rPr>
             <w:rStyle w:val="Hyperlink"/>
@@ -6190,7 +6169,7 @@
             <w:noProof/>
             <w:webHidden/>
           </w:rPr>
-          <w:instrText xml:space="preserve"> PAGEREF _Toc83539966 \h </w:instrText>
+          <w:instrText xml:space="preserve"> PAGEREF _Toc90548002 \h </w:instrText>
         </w:r>
         <w:r>
           <w:rPr>
@@ -6236,7 +6215,7 @@
           <w:lang w:eastAsia="en-US"/>
         </w:rPr>
       </w:pPr>
-      <w:hyperlink w:anchor="_Toc83539967" w:history="1">
+      <w:hyperlink w:anchor="_Toc90548003" w:history="1">
         <w:r>
           <w:rPr>
             <w:rStyle w:val="Hyperlink"/>
@@ -6280,7 +6259,7 @@
             <w:noProof/>
             <w:webHidden/>
           </w:rPr>
-          <w:instrText xml:space="preserve"> PAGEREF _Toc83539967 \h </w:instrText>
+          <w:instrText xml:space="preserve"> PAGEREF _Toc90548003 \h </w:instrText>
         </w:r>
         <w:r>
           <w:rPr>
@@ -6326,7 +6305,7 @@
           <w:lang w:eastAsia="en-US"/>
         </w:rPr>
       </w:pPr>
-      <w:hyperlink w:anchor="_Toc83539968" w:history="1">
+      <w:hyperlink w:anchor="_Toc90548004" w:history="1">
         <w:r>
           <w:rPr>
             <w:rStyle w:val="Hyperlink"/>
@@ -6370,7 +6349,7 @@
             <w:noProof/>
             <w:webHidden/>
           </w:rPr>
-          <w:instrText xml:space="preserve"> PAGEREF _Toc83539968 \h </w:instrText>
+          <w:instrText xml:space="preserve"> PAGEREF _Toc90548004 \h </w:instrText>
         </w:r>
         <w:r>
           <w:rPr>
@@ -6416,7 +6395,7 @@
           <w:lang w:eastAsia="en-US"/>
         </w:rPr>
       </w:pPr>
-      <w:hyperlink w:anchor="_Toc83539969" w:history="1">
+      <w:hyperlink w:anchor="_Toc90548005" w:history="1">
         <w:r>
           <w:rPr>
             <w:rStyle w:val="Hyperlink"/>
@@ -6460,7 +6439,7 @@
             <w:noProof/>
             <w:webHidden/>
           </w:rPr>
-          <w:instrText xml:space="preserve"> PAGEREF _Toc83539969 \h </w:instrText>
+          <w:instrText xml:space="preserve"> PAGEREF _Toc90548005 \h </w:instrText>
         </w:r>
         <w:r>
           <w:rPr>
@@ -6506,7 +6485,7 @@
           <w:lang w:eastAsia="en-US"/>
         </w:rPr>
       </w:pPr>
-      <w:hyperlink w:anchor="_Toc83539970" w:history="1">
+      <w:hyperlink w:anchor="_Toc90548006" w:history="1">
         <w:r>
           <w:rPr>
             <w:rStyle w:val="Hyperlink"/>
@@ -6550,7 +6529,7 @@
             <w:noProof/>
             <w:webHidden/>
           </w:rPr>
-          <w:instrText xml:space="preserve"> PAGEREF _Toc83539970 \h </w:instrText>
+          <w:instrText xml:space="preserve"> PAGEREF _Toc90548006 \h </w:instrText>
         </w:r>
         <w:r>
           <w:rPr>
@@ -6596,7 +6575,7 @@
           <w:lang w:eastAsia="en-US"/>
         </w:rPr>
       </w:pPr>
-      <w:hyperlink w:anchor="_Toc83539971" w:history="1">
+      <w:hyperlink w:anchor="_Toc90548007" w:history="1">
         <w:r>
           <w:rPr>
             <w:rStyle w:val="Hyperlink"/>
@@ -6640,7 +6619,7 @@
             <w:noProof/>
             <w:webHidden/>
           </w:rPr>
-          <w:instrText xml:space="preserve"> PAGEREF _Toc83539971 \h </w:instrText>
+          <w:instrText xml:space="preserve"> PAGEREF _Toc90548007 \h </w:instrText>
         </w:r>
         <w:r>
           <w:rPr>
@@ -6686,7 +6665,7 @@
           <w:lang w:eastAsia="en-US"/>
         </w:rPr>
       </w:pPr>
-      <w:hyperlink w:anchor="_Toc83539972" w:history="1">
+      <w:hyperlink w:anchor="_Toc90548008" w:history="1">
         <w:r>
           <w:rPr>
             <w:rStyle w:val="Hyperlink"/>
@@ -6730,7 +6709,7 @@
             <w:noProof/>
             <w:webHidden/>
           </w:rPr>
-          <w:instrText xml:space="preserve"> PAGEREF _Toc83539972 \h </w:instrText>
+          <w:instrText xml:space="preserve"> PAGEREF _Toc90548008 \h </w:instrText>
         </w:r>
         <w:r>
           <w:rPr>
@@ -6776,7 +6755,7 @@
           <w:lang w:eastAsia="en-US"/>
         </w:rPr>
       </w:pPr>
-      <w:hyperlink w:anchor="_Toc83539973" w:history="1">
+      <w:hyperlink w:anchor="_Toc90548009" w:history="1">
         <w:r>
           <w:rPr>
             <w:rStyle w:val="Hyperlink"/>
@@ -6820,7 +6799,7 @@
             <w:noProof/>
             <w:webHidden/>
           </w:rPr>
-          <w:instrText xml:space="preserve"> PAGEREF _Toc83539973 \h </w:instrText>
+          <w:instrText xml:space="preserve"> PAGEREF _Toc90548009 \h </w:instrText>
         </w:r>
         <w:r>
           <w:rPr>
@@ -6866,7 +6845,7 @@
           <w:lang w:eastAsia="en-US"/>
         </w:rPr>
       </w:pPr>
-      <w:hyperlink w:anchor="_Toc83539974" w:history="1">
+      <w:hyperlink w:anchor="_Toc90548010" w:history="1">
         <w:r>
           <w:rPr>
             <w:rStyle w:val="Hyperlink"/>
@@ -6910,7 +6889,7 @@
             <w:noProof/>
             <w:webHidden/>
           </w:rPr>
-          <w:instrText xml:space="preserve"> PAGEREF _Toc83539974 \h </w:instrText>
+          <w:instrText xml:space="preserve"> PAGEREF _Toc90548010 \h </w:instrText>
         </w:r>
         <w:r>
           <w:rPr>
@@ -6956,7 +6935,7 @@
           <w:lang w:eastAsia="en-US"/>
         </w:rPr>
       </w:pPr>
-      <w:hyperlink w:anchor="_Toc83539975" w:history="1">
+      <w:hyperlink w:anchor="_Toc90548011" w:history="1">
         <w:r>
           <w:rPr>
             <w:rStyle w:val="Hyperlink"/>
@@ -7000,7 +6979,7 @@
             <w:noProof/>
             <w:webHidden/>
           </w:rPr>
-          <w:instrText xml:space="preserve"> PAGEREF _Toc83539975 \h </w:instrText>
+          <w:instrText xml:space="preserve"> PAGEREF _Toc90548011 \h </w:instrText>
         </w:r>
         <w:r>
           <w:rPr>
@@ -7046,7 +7025,7 @@
           <w:lang w:eastAsia="en-US"/>
         </w:rPr>
       </w:pPr>
-      <w:hyperlink w:anchor="_Toc83539976" w:history="1">
+      <w:hyperlink w:anchor="_Toc90548012" w:history="1">
         <w:r>
           <w:rPr>
             <w:rStyle w:val="Hyperlink"/>
@@ -7090,7 +7069,7 @@
             <w:noProof/>
             <w:webHidden/>
           </w:rPr>
-          <w:instrText xml:space="preserve"> PAGEREF _Toc83539976 \h </w:instrText>
+          <w:instrText xml:space="preserve"> PAGEREF _Toc90548012 \h </w:instrText>
         </w:r>
         <w:r>
           <w:rPr>
@@ -7136,7 +7115,7 @@
           <w:lang w:eastAsia="en-US"/>
         </w:rPr>
       </w:pPr>
-      <w:hyperlink w:anchor="_Toc83539977" w:history="1">
+      <w:hyperlink w:anchor="_Toc90548013" w:history="1">
         <w:r>
           <w:rPr>
             <w:rStyle w:val="Hyperlink"/>
@@ -7180,7 +7159,7 @@
             <w:noProof/>
             <w:webHidden/>
           </w:rPr>
-          <w:instrText xml:space="preserve"> PAGEREF _Toc83539977 \h </w:instrText>
+          <w:instrText xml:space="preserve"> PAGEREF _Toc90548013 \h </w:instrText>
         </w:r>
         <w:r>
           <w:rPr>
@@ -7226,7 +7205,7 @@
           <w:lang w:eastAsia="en-US"/>
         </w:rPr>
       </w:pPr>
-      <w:hyperlink w:anchor="_Toc83539978" w:history="1">
+      <w:hyperlink w:anchor="_Toc90548014" w:history="1">
         <w:r>
           <w:rPr>
             <w:rStyle w:val="Hyperlink"/>
@@ -7270,7 +7249,7 @@
             <w:noProof/>
             <w:webHidden/>
           </w:rPr>
-          <w:instrText xml:space="preserve"> PAGEREF _Toc83539978 \h </w:instrText>
+          <w:instrText xml:space="preserve"> PAGEREF _Toc90548014 \h </w:instrText>
         </w:r>
         <w:r>
           <w:rPr>
@@ -7316,7 +7295,7 @@
           <w:lang w:eastAsia="en-US"/>
         </w:rPr>
       </w:pPr>
-      <w:hyperlink w:anchor="_Toc83539979" w:history="1">
+      <w:hyperlink w:anchor="_Toc90548015" w:history="1">
         <w:r>
           <w:rPr>
             <w:rStyle w:val="Hyperlink"/>
@@ -7360,7 +7339,7 @@
             <w:noProof/>
             <w:webHidden/>
           </w:rPr>
-          <w:instrText xml:space="preserve"> PAGEREF _Toc83539979 \h </w:instrText>
+          <w:instrText xml:space="preserve"> PAGEREF _Toc90548015 \h </w:instrText>
         </w:r>
         <w:r>
           <w:rPr>
@@ -7406,7 +7385,7 @@
           <w:lang w:eastAsia="en-US"/>
         </w:rPr>
       </w:pPr>
-      <w:hyperlink w:anchor="_Toc83539980" w:history="1">
+      <w:hyperlink w:anchor="_Toc90548016" w:history="1">
         <w:r>
           <w:rPr>
             <w:rStyle w:val="Hyperlink"/>
@@ -7450,7 +7429,7 @@
             <w:noProof/>
             <w:webHidden/>
           </w:rPr>
-          <w:instrText xml:space="preserve"> PAGEREF _Toc83539980 \h </w:instrText>
+          <w:instrText xml:space="preserve"> PAGEREF _Toc90548016 \h </w:instrText>
         </w:r>
         <w:r>
           <w:rPr>
@@ -7496,7 +7475,7 @@
           <w:lang w:eastAsia="en-US"/>
         </w:rPr>
       </w:pPr>
-      <w:hyperlink w:anchor="_Toc83539981" w:history="1">
+      <w:hyperlink w:anchor="_Toc90548017" w:history="1">
         <w:r>
           <w:rPr>
             <w:rStyle w:val="Hyperlink"/>
@@ -7540,7 +7519,7 @@
             <w:noProof/>
             <w:webHidden/>
           </w:rPr>
-          <w:instrText xml:space="preserve"> PAGEREF _Toc83539981 \h </w:instrText>
+          <w:instrText xml:space="preserve"> PAGEREF _Toc90548017 \h </w:instrText>
         </w:r>
         <w:r>
           <w:rPr>
@@ -7586,7 +7565,7 @@
           <w:lang w:eastAsia="en-US"/>
         </w:rPr>
       </w:pPr>
-      <w:hyperlink w:anchor="_Toc83539982" w:history="1">
+      <w:hyperlink w:anchor="_Toc90548018" w:history="1">
         <w:r>
           <w:rPr>
             <w:rStyle w:val="Hyperlink"/>
@@ -7630,7 +7609,7 @@
             <w:noProof/>
             <w:webHidden/>
           </w:rPr>
-          <w:instrText xml:space="preserve"> PAGEREF _Toc83539982 \h </w:instrText>
+          <w:instrText xml:space="preserve"> PAGEREF _Toc90548018 \h </w:instrText>
         </w:r>
         <w:r>
           <w:rPr>
@@ -7679,7 +7658,7 @@
           <w:lang w:eastAsia="en-US"/>
         </w:rPr>
       </w:pPr>
-      <w:hyperlink w:anchor="_Toc83539983" w:history="1">
+      <w:hyperlink w:anchor="_Toc90548019" w:history="1">
         <w:r>
           <w:rPr>
             <w:rStyle w:val="Hyperlink"/>
@@ -7726,7 +7705,7 @@
             <w:noProof/>
             <w:webHidden/>
           </w:rPr>
-          <w:instrText xml:space="preserve"> PAGEREF _Toc83539983 \h </w:instrText>
+          <w:instrText xml:space="preserve"> PAGEREF _Toc90548019 \h </w:instrText>
         </w:r>
         <w:r>
           <w:rPr>
@@ -7772,7 +7751,7 @@
           <w:lang w:eastAsia="en-US"/>
         </w:rPr>
       </w:pPr>
-      <w:hyperlink w:anchor="_Toc83539984" w:history="1">
+      <w:hyperlink w:anchor="_Toc90548020" w:history="1">
         <w:r>
           <w:rPr>
             <w:rStyle w:val="Hyperlink"/>
@@ -7816,7 +7795,7 @@
             <w:noProof/>
             <w:webHidden/>
           </w:rPr>
-          <w:instrText xml:space="preserve"> PAGEREF _Toc83539984 \h </w:instrText>
+          <w:instrText xml:space="preserve"> PAGEREF _Toc90548020 \h </w:instrText>
         </w:r>
         <w:r>
           <w:rPr>
@@ -7862,7 +7841,7 @@
           <w:lang w:eastAsia="en-US"/>
         </w:rPr>
       </w:pPr>
-      <w:hyperlink w:anchor="_Toc83539985" w:history="1">
+      <w:hyperlink w:anchor="_Toc90548021" w:history="1">
         <w:r>
           <w:rPr>
             <w:rStyle w:val="Hyperlink"/>
@@ -7906,7 +7885,7 @@
             <w:noProof/>
             <w:webHidden/>
           </w:rPr>
-          <w:instrText xml:space="preserve"> PAGEREF _Toc83539985 \h </w:instrText>
+          <w:instrText xml:space="preserve"> PAGEREF _Toc90548021 \h </w:instrText>
         </w:r>
         <w:r>
           <w:rPr>
@@ -7952,7 +7931,7 @@
           <w:lang w:eastAsia="en-US"/>
         </w:rPr>
       </w:pPr>
-      <w:hyperlink w:anchor="_Toc83539986" w:history="1">
+      <w:hyperlink w:anchor="_Toc90548022" w:history="1">
         <w:r>
           <w:rPr>
             <w:rStyle w:val="Hyperlink"/>
@@ -7996,7 +7975,7 @@
             <w:noProof/>
             <w:webHidden/>
           </w:rPr>
-          <w:instrText xml:space="preserve"> PAGEREF _Toc83539986 \h </w:instrText>
+          <w:instrText xml:space="preserve"> PAGEREF _Toc90548022 \h </w:instrText>
         </w:r>
         <w:r>
           <w:rPr>
@@ -8042,7 +8021,7 @@
           <w:lang w:eastAsia="en-US"/>
         </w:rPr>
       </w:pPr>
-      <w:hyperlink w:anchor="_Toc83539987" w:history="1">
+      <w:hyperlink w:anchor="_Toc90548023" w:history="1">
         <w:r>
           <w:rPr>
             <w:rStyle w:val="Hyperlink"/>
@@ -8086,7 +8065,7 @@
             <w:noProof/>
             <w:webHidden/>
           </w:rPr>
-          <w:instrText xml:space="preserve"> PAGEREF _Toc83539987 \h </w:instrText>
+          <w:instrText xml:space="preserve"> PAGEREF _Toc90548023 \h </w:instrText>
         </w:r>
         <w:r>
           <w:rPr>
@@ -8132,7 +8111,7 @@
           <w:lang w:eastAsia="en-US"/>
         </w:rPr>
       </w:pPr>
-      <w:hyperlink w:anchor="_Toc83539988" w:history="1">
+      <w:hyperlink w:anchor="_Toc90548024" w:history="1">
         <w:r>
           <w:rPr>
             <w:rStyle w:val="Hyperlink"/>
@@ -8155,7 +8134,7 @@
             <w:rStyle w:val="Hyperlink"/>
             <w:noProof/>
           </w:rPr>
-          <w:t>Event ID Maps</w:t>
+          <w:t>Fine Fuels Maps</w:t>
         </w:r>
         <w:r>
           <w:rPr>
@@ -8176,7 +8155,7 @@
             <w:noProof/>
             <w:webHidden/>
           </w:rPr>
-          <w:instrText xml:space="preserve"> PAGEREF _Toc83539988 \h </w:instrText>
+          <w:instrText xml:space="preserve"> PAGEREF _Toc90548024 \h </w:instrText>
         </w:r>
         <w:r>
           <w:rPr>
@@ -8222,7 +8201,7 @@
           <w:lang w:eastAsia="en-US"/>
         </w:rPr>
       </w:pPr>
-      <w:hyperlink w:anchor="_Toc83539989" w:history="1">
+      <w:hyperlink w:anchor="_Toc90548025" w:history="1">
         <w:r>
           <w:rPr>
             <w:rStyle w:val="Hyperlink"/>
@@ -8245,7 +8224,7 @@
             <w:rStyle w:val="Hyperlink"/>
             <w:noProof/>
           </w:rPr>
-          <w:t>Fire Ignition Log</w:t>
+          <w:t>Event ID Maps</w:t>
         </w:r>
         <w:r>
           <w:rPr>
@@ -8266,7 +8245,7 @@
             <w:noProof/>
             <w:webHidden/>
           </w:rPr>
-          <w:instrText xml:space="preserve"> PAGEREF _Toc83539989 \h </w:instrText>
+          <w:instrText xml:space="preserve"> PAGEREF _Toc90548025 \h </w:instrText>
         </w:r>
         <w:r>
           <w:rPr>
@@ -8312,7 +8291,7 @@
           <w:lang w:eastAsia="en-US"/>
         </w:rPr>
       </w:pPr>
-      <w:hyperlink w:anchor="_Toc83539990" w:history="1">
+      <w:hyperlink w:anchor="_Toc90548026" w:history="1">
         <w:r>
           <w:rPr>
             <w:rStyle w:val="Hyperlink"/>
@@ -8335,7 +8314,7 @@
             <w:rStyle w:val="Hyperlink"/>
             <w:noProof/>
           </w:rPr>
-          <w:t>Fire Event Log</w:t>
+          <w:t>Fire Ignition Log</w:t>
         </w:r>
         <w:r>
           <w:rPr>
@@ -8356,7 +8335,7 @@
             <w:noProof/>
             <w:webHidden/>
           </w:rPr>
-          <w:instrText xml:space="preserve"> PAGEREF _Toc83539990 \h </w:instrText>
+          <w:instrText xml:space="preserve"> PAGEREF _Toc90548026 \h </w:instrText>
         </w:r>
         <w:r>
           <w:rPr>
@@ -8402,7 +8381,7 @@
           <w:lang w:eastAsia="en-US"/>
         </w:rPr>
       </w:pPr>
-      <w:hyperlink w:anchor="_Toc83539991" w:history="1">
+      <w:hyperlink w:anchor="_Toc90548027" w:history="1">
         <w:r>
           <w:rPr>
             <w:rStyle w:val="Hyperlink"/>
@@ -8425,6 +8404,96 @@
             <w:rStyle w:val="Hyperlink"/>
             <w:noProof/>
           </w:rPr>
+          <w:t>Fire Event Log</w:t>
+        </w:r>
+        <w:r>
+          <w:rPr>
+            <w:noProof/>
+            <w:webHidden/>
+          </w:rPr>
+          <w:tab/>
+        </w:r>
+        <w:r>
+          <w:rPr>
+            <w:noProof/>
+            <w:webHidden/>
+          </w:rPr>
+          <w:fldChar w:fldCharType="begin"/>
+        </w:r>
+        <w:r>
+          <w:rPr>
+            <w:noProof/>
+            <w:webHidden/>
+          </w:rPr>
+          <w:instrText xml:space="preserve"> PAGEREF _Toc90548027 \h </w:instrText>
+        </w:r>
+        <w:r>
+          <w:rPr>
+            <w:noProof/>
+            <w:webHidden/>
+          </w:rPr>
+        </w:r>
+        <w:r>
+          <w:rPr>
+            <w:noProof/>
+            <w:webHidden/>
+          </w:rPr>
+          <w:fldChar w:fldCharType="separate"/>
+        </w:r>
+        <w:r>
+          <w:rPr>
+            <w:noProof/>
+            <w:webHidden/>
+          </w:rPr>
+          <w:t>20</w:t>
+        </w:r>
+        <w:r>
+          <w:rPr>
+            <w:noProof/>
+            <w:webHidden/>
+          </w:rPr>
+          <w:fldChar w:fldCharType="end"/>
+        </w:r>
+      </w:hyperlink>
+    </w:p>
+    <w:p>
+      <w:pPr>
+        <w:pStyle w:val="TOC2"/>
+        <w:tabs>
+          <w:tab w:val="left" w:pos="960"/>
+          <w:tab w:val="right" w:leader="dot" w:pos="9350"/>
+        </w:tabs>
+        <w:rPr>
+          <w:rFonts w:asciiTheme="minorHAnsi" w:eastAsiaTheme="minorEastAsia" w:hAnsiTheme="minorHAnsi" w:cstheme="minorBidi"/>
+          <w:noProof/>
+          <w:sz w:val="22"/>
+          <w:szCs w:val="22"/>
+          <w:lang w:eastAsia="en-US"/>
+        </w:rPr>
+      </w:pPr>
+      <w:hyperlink w:anchor="_Toc90548028" w:history="1">
+        <w:r>
+          <w:rPr>
+            <w:rStyle w:val="Hyperlink"/>
+            <w:noProof/>
+          </w:rPr>
+          <w:t>3.9.</w:t>
+        </w:r>
+        <w:r>
+          <w:rPr>
+            <w:rFonts w:asciiTheme="minorHAnsi" w:eastAsiaTheme="minorEastAsia" w:hAnsiTheme="minorHAnsi" w:cstheme="minorBidi"/>
+            <w:noProof/>
+            <w:sz w:val="22"/>
+            <w:szCs w:val="22"/>
+            <w:lang w:eastAsia="en-US"/>
+          </w:rPr>
+          <w:tab/>
+        </w:r>
+        <w:r>
+          <w:rPr>
+            <w:rStyle w:val="Hyperlink"/>
+            <w:noProof/>
+          </w:rPr>
           <w:t>Fire Summary Log</w:t>
         </w:r>
         <w:r>
@@ -8446,7 +8515,7 @@
             <w:noProof/>
             <w:webHidden/>
           </w:rPr>
-          <w:instrText xml:space="preserve"> PAGEREF _Toc83539991 \h </w:instrText>
+          <w:instrText xml:space="preserve"> PAGEREF _Toc90548028 \h </w:instrText>
         </w:r>
         <w:r>
           <w:rPr>
@@ -8495,7 +8564,7 @@
           <w:lang w:eastAsia="en-US"/>
         </w:rPr>
       </w:pPr>
-      <w:hyperlink w:anchor="_Toc83539992" w:history="1">
+      <w:hyperlink w:anchor="_Toc90548029" w:history="1">
         <w:r>
           <w:rPr>
             <w:rStyle w:val="Hyperlink"/>
@@ -8542,7 +8611,7 @@
             <w:noProof/>
             <w:webHidden/>
           </w:rPr>
-          <w:instrText xml:space="preserve"> PAGEREF _Toc83539992 \h </w:instrText>
+          <w:instrText xml:space="preserve"> PAGEREF _Toc90548029 \h </w:instrText>
         </w:r>
         <w:r>
           <w:rPr>
@@ -8562,7 +8631,7 @@
             <w:noProof/>
             <w:webHidden/>
           </w:rPr>
-          <w:t>21</w:t>
+          <w:t>22</w:t>
         </w:r>
         <w:r>
           <w:rPr>
@@ -8586,7 +8655,7 @@
         <w:lastRenderedPageBreak/>
         <w:fldChar w:fldCharType="end"/>
       </w:r>
-      <w:bookmarkStart w:id="3" w:name="_Toc83539901"/>
+      <w:bookmarkStart w:id="3" w:name="_Toc90547937"/>
       <w:r>
         <w:t>Introduction</w:t>
       </w:r>
@@ -8665,7 +8734,7 @@
       </w:pPr>
       <w:bookmarkStart w:id="4" w:name="_Toc136162612"/>
       <w:bookmarkStart w:id="5" w:name="_Ref272935382"/>
-      <w:bookmarkStart w:id="6" w:name="_Toc83539902"/>
+      <w:bookmarkStart w:id="6" w:name="_Toc90547938"/>
       <w:r>
         <w:t xml:space="preserve">Fire </w:t>
       </w:r>
@@ -8715,7 +8784,7 @@
         <w:pStyle w:val="Heading3"/>
         <w:ind w:hanging="864"/>
       </w:pPr>
-      <w:bookmarkStart w:id="8" w:name="_Toc83539903"/>
+      <w:bookmarkStart w:id="8" w:name="_Toc90547939"/>
       <w:r>
         <w:t>Ignition</w:t>
       </w:r>
@@ -9194,7 +9263,7 @@
         </w:numPr>
         <w:ind w:hanging="1368"/>
       </w:pPr>
-      <w:bookmarkStart w:id="9" w:name="_Toc83539904"/>
+      <w:bookmarkStart w:id="9" w:name="_Toc90547940"/>
       <w:r>
         <w:t>Fire Spread: Lightning and Accidental</w:t>
       </w:r>
@@ -9326,10 +9395,7 @@
         <w:t>x</w:t>
       </w:r>
       <w:r>
-        <w:t xml:space="preserve"> = β0 </w:t>
-      </w:r>
-      <w:r>
-        <w:t>+ β1</w:t>
+        <w:t xml:space="preserve"> = β0 + β1</w:t>
       </w:r>
       <w:r>
         <w:t>(</w:t>
@@ -9427,19 +9493,7 @@
         <w:rPr>
           <w:i/>
         </w:rPr>
-        <w:t xml:space="preserve">Be sure to convert </w:t>
-      </w:r>
-      <w:r>
-        <w:rPr>
-          <w:i/>
-        </w:rPr>
-        <w:t xml:space="preserve">your wind data </w:t>
-      </w:r>
-      <w:r>
-        <w:rPr>
-          <w:i/>
-        </w:rPr>
-        <w:t>into the correct units when inputting into the climate library.</w:t>
+        <w:t>Be sure to convert your wind data into the correct units when inputting into the climate library.</w:t>
       </w:r>
     </w:p>
     <w:p>
@@ -9631,7 +9685,7 @@
         </w:numPr>
         <w:ind w:hanging="1368"/>
       </w:pPr>
-      <w:bookmarkStart w:id="10" w:name="_Toc83539905"/>
+      <w:bookmarkStart w:id="10" w:name="_Toc90547941"/>
       <w:r>
         <w:t>Fire Spread: Prescribed Fires</w:t>
       </w:r>
@@ -9658,7 +9712,7 @@
         </w:numPr>
         <w:ind w:hanging="1368"/>
       </w:pPr>
-      <w:bookmarkStart w:id="11" w:name="_Toc83539906"/>
+      <w:bookmarkStart w:id="11" w:name="_Toc90547942"/>
       <w:r>
         <w:t>Fire Severity</w:t>
       </w:r>
@@ -10493,7 +10547,7 @@
         <w:pStyle w:val="Heading2"/>
         <w:spacing w:after="120"/>
       </w:pPr>
-      <w:bookmarkStart w:id="12" w:name="_Toc83539907"/>
+      <w:bookmarkStart w:id="12" w:name="_Toc90547943"/>
       <w:r>
         <w:t>References</w:t>
       </w:r>
@@ -10652,7 +10706,7 @@
         <w:spacing w:after="120"/>
       </w:pPr>
       <w:bookmarkStart w:id="13" w:name="_Toc136162628"/>
-      <w:bookmarkStart w:id="14" w:name="_Toc83539908"/>
+      <w:bookmarkStart w:id="14" w:name="_Toc90547944"/>
       <w:r>
         <w:t>Acknowledgments</w:t>
       </w:r>
@@ -10672,7 +10726,7 @@
         <w:pStyle w:val="Heading2"/>
         <w:spacing w:after="120"/>
       </w:pPr>
-      <w:bookmarkStart w:id="15" w:name="_Toc83539909"/>
+      <w:bookmarkStart w:id="15" w:name="_Toc90547945"/>
       <w:r>
         <w:t>Major Versions</w:t>
       </w:r>
@@ -10683,7 +10737,7 @@
         <w:pStyle w:val="Heading3"/>
         <w:ind w:hanging="864"/>
       </w:pPr>
-      <w:bookmarkStart w:id="16" w:name="_Toc83539910"/>
+      <w:bookmarkStart w:id="16" w:name="_Toc90547946"/>
       <w:r>
         <w:t>Version 3.2 (October 2021)</w:t>
       </w:r>
@@ -10694,10 +10748,7 @@
         <w:pStyle w:val="textbody"/>
       </w:pPr>
       <w:r>
-        <w:t xml:space="preserve">The climate library was updated to v4.2.  </w:t>
-      </w:r>
-      <w:r>
-        <w:t>Also added a dNBR output map.  Minor fixes to documentation and fine fuels.</w:t>
+        <w:t>The climate library was updated to v4.2.  Also added a dNBR output map.  Minor fixes to documentation and fine fuels.</w:t>
       </w:r>
     </w:p>
     <w:p>
@@ -10705,7 +10756,7 @@
         <w:pStyle w:val="Heading3"/>
         <w:ind w:hanging="864"/>
       </w:pPr>
-      <w:bookmarkStart w:id="17" w:name="_Toc83539911"/>
+      <w:bookmarkStart w:id="17" w:name="_Toc90547947"/>
       <w:r>
         <w:t>Version 3.1 (March 2021)</w:t>
       </w:r>
@@ -10724,7 +10775,7 @@
         <w:pStyle w:val="Heading3"/>
         <w:ind w:hanging="864"/>
       </w:pPr>
-      <w:bookmarkStart w:id="18" w:name="_Toc83539912"/>
+      <w:bookmarkStart w:id="18" w:name="_Toc90547948"/>
       <w:r>
         <w:t>Version 3</w:t>
       </w:r>
@@ -10752,7 +10803,7 @@
         <w:pStyle w:val="Heading3"/>
         <w:ind w:hanging="864"/>
       </w:pPr>
-      <w:bookmarkStart w:id="19" w:name="_Toc83539913"/>
+      <w:bookmarkStart w:id="19" w:name="_Toc90547949"/>
       <w:r>
         <w:t>Version 2.4 (August 2020)</w:t>
       </w:r>
@@ -10771,7 +10822,7 @@
         <w:pStyle w:val="Heading3"/>
         <w:ind w:hanging="864"/>
       </w:pPr>
-      <w:bookmarkStart w:id="20" w:name="_Toc83539914"/>
+      <w:bookmarkStart w:id="20" w:name="_Toc90547950"/>
       <w:r>
         <w:t>Version 2.3 (May 2019)</w:t>
       </w:r>
@@ -10790,7 +10841,7 @@
         <w:pStyle w:val="Heading3"/>
         <w:ind w:hanging="864"/>
       </w:pPr>
-      <w:bookmarkStart w:id="21" w:name="_Toc83539915"/>
+      <w:bookmarkStart w:id="21" w:name="_Toc90547951"/>
       <w:r>
         <w:t>Version 2.2 (April 2019)</w:t>
       </w:r>
@@ -10809,7 +10860,7 @@
         <w:pStyle w:val="Heading3"/>
         <w:ind w:hanging="864"/>
       </w:pPr>
-      <w:bookmarkStart w:id="22" w:name="_Toc83539916"/>
+      <w:bookmarkStart w:id="22" w:name="_Toc90547952"/>
       <w:r>
         <w:t>Version 2.1 (November 2018)</w:t>
       </w:r>
@@ -10828,7 +10879,7 @@
         <w:pStyle w:val="Heading3"/>
         <w:ind w:hanging="864"/>
       </w:pPr>
-      <w:bookmarkStart w:id="23" w:name="_Toc83539917"/>
+      <w:bookmarkStart w:id="23" w:name="_Toc90547953"/>
       <w:r>
         <w:t>Version 2.0 (September 2018)</w:t>
       </w:r>
@@ -10847,7 +10898,7 @@
         <w:pStyle w:val="Heading3"/>
         <w:ind w:hanging="864"/>
       </w:pPr>
-      <w:bookmarkStart w:id="24" w:name="_Toc83539918"/>
+      <w:bookmarkStart w:id="24" w:name="_Toc90547954"/>
       <w:r>
         <w:lastRenderedPageBreak/>
         <w:t>Version 1.1 (June 2018)</w:t>
@@ -10867,7 +10918,7 @@
         <w:pStyle w:val="Heading3"/>
         <w:ind w:hanging="864"/>
       </w:pPr>
-      <w:bookmarkStart w:id="25" w:name="_Toc83539919"/>
+      <w:bookmarkStart w:id="25" w:name="_Toc90547955"/>
       <w:r>
         <w:t xml:space="preserve">Version </w:t>
       </w:r>
@@ -10917,7 +10968,7 @@
         <w:pStyle w:val="Heading2"/>
         <w:spacing w:after="120"/>
       </w:pPr>
-      <w:bookmarkStart w:id="26" w:name="_Toc83539920"/>
+      <w:bookmarkStart w:id="26" w:name="_Toc90547956"/>
       <w:r>
         <w:t>Minor Versions</w:t>
       </w:r>
@@ -10931,7 +10982,7 @@
         <w:pStyle w:val="Heading2"/>
         <w:spacing w:after="120"/>
       </w:pPr>
-      <w:bookmarkStart w:id="27" w:name="_Toc83539921"/>
+      <w:bookmarkStart w:id="27" w:name="_Toc90547957"/>
       <w:r>
         <w:t>Source Code</w:t>
       </w:r>
@@ -10952,7 +11003,7 @@
       </w:pPr>
       <w:bookmarkStart w:id="28" w:name="_Toc102232959"/>
       <w:bookmarkStart w:id="29" w:name="_Toc136162629"/>
-      <w:bookmarkStart w:id="30" w:name="_Toc83539922"/>
+      <w:bookmarkStart w:id="30" w:name="_Toc90547958"/>
       <w:bookmarkEnd w:id="7"/>
       <w:r>
         <w:lastRenderedPageBreak/>
@@ -10998,7 +11049,7 @@
       <w:bookmarkStart w:id="31" w:name="_Toc112235332"/>
       <w:bookmarkStart w:id="32" w:name="_Toc133386213"/>
       <w:bookmarkStart w:id="33" w:name="_Toc136162630"/>
-      <w:bookmarkStart w:id="34" w:name="_Toc83539923"/>
+      <w:bookmarkStart w:id="34" w:name="_Toc90547959"/>
       <w:r>
         <w:t>LandisData</w:t>
       </w:r>
@@ -11050,7 +11101,7 @@
       <w:bookmarkStart w:id="35" w:name="_Toc112235333"/>
       <w:bookmarkStart w:id="36" w:name="_Toc133386214"/>
       <w:bookmarkStart w:id="37" w:name="_Toc136162631"/>
-      <w:bookmarkStart w:id="38" w:name="_Toc83539924"/>
+      <w:bookmarkStart w:id="38" w:name="_Toc90547960"/>
       <w:r>
         <w:t>Timestep</w:t>
       </w:r>
@@ -11074,7 +11125,7 @@
       <w:pPr>
         <w:pStyle w:val="Heading2"/>
       </w:pPr>
-      <w:bookmarkStart w:id="39" w:name="_Toc83539925"/>
+      <w:bookmarkStart w:id="39" w:name="_Toc90547961"/>
       <w:r>
         <w:t>Species_CSV_File</w:t>
       </w:r>
@@ -11137,7 +11188,7 @@
       </w:pPr>
       <w:bookmarkStart w:id="40" w:name="_Toc136162634"/>
       <w:bookmarkStart w:id="41" w:name="_Ref272935309"/>
-      <w:bookmarkStart w:id="42" w:name="_Toc83539926"/>
+      <w:bookmarkStart w:id="42" w:name="_Toc90547962"/>
       <w:r>
         <w:t>AccidentalIgnitionsMap</w:t>
       </w:r>
@@ -11194,7 +11245,7 @@
         <w:pStyle w:val="Heading2"/>
         <w:spacing w:after="120"/>
       </w:pPr>
-      <w:bookmarkStart w:id="43" w:name="_Toc83539927"/>
+      <w:bookmarkStart w:id="43" w:name="_Toc90547963"/>
       <w:r>
         <w:t>DynamicAccidentalIgnitionMaps (Optional)</w:t>
       </w:r>
@@ -11403,7 +11454,7 @@
         <w:pStyle w:val="Heading2"/>
         <w:spacing w:after="120"/>
       </w:pPr>
-      <w:bookmarkStart w:id="44" w:name="_Toc83539928"/>
+      <w:bookmarkStart w:id="44" w:name="_Toc90547964"/>
       <w:r>
         <w:lastRenderedPageBreak/>
         <w:t>LightningIgnitionsMap</w:t>
@@ -11430,7 +11481,7 @@
         <w:spacing w:after="120"/>
       </w:pPr>
       <w:bookmarkStart w:id="45" w:name="_Toc136162636"/>
-      <w:bookmarkStart w:id="46" w:name="_Toc83539929"/>
+      <w:bookmarkStart w:id="46" w:name="_Toc90547965"/>
       <w:bookmarkEnd w:id="40"/>
       <w:bookmarkEnd w:id="41"/>
       <w:r>
@@ -11641,7 +11692,7 @@
         <w:pStyle w:val="Heading2"/>
         <w:spacing w:after="120"/>
       </w:pPr>
-      <w:bookmarkStart w:id="47" w:name="_Toc83539930"/>
+      <w:bookmarkStart w:id="47" w:name="_Toc90547966"/>
       <w:r>
         <w:t>RxIgnitionsMap</w:t>
       </w:r>
@@ -11666,7 +11717,7 @@
         <w:pStyle w:val="Heading2"/>
         <w:spacing w:after="120"/>
       </w:pPr>
-      <w:bookmarkStart w:id="48" w:name="_Toc83539931"/>
+      <w:bookmarkStart w:id="48" w:name="_Toc90547967"/>
       <w:r>
         <w:t>DynamicRxIgnitionMaps (Optional)</w:t>
       </w:r>
@@ -11859,7 +11910,7 @@
         <w:pStyle w:val="Heading2"/>
         <w:spacing w:after="120"/>
       </w:pPr>
-      <w:bookmarkStart w:id="49" w:name="_Toc83539932"/>
+      <w:bookmarkStart w:id="49" w:name="_Toc90547968"/>
       <w:r>
         <w:t>AccidentalSuppressionMap</w:t>
       </w:r>
@@ -11890,7 +11941,7 @@
         <w:pStyle w:val="Heading2"/>
         <w:spacing w:after="120"/>
       </w:pPr>
-      <w:bookmarkStart w:id="50" w:name="_Toc83539933"/>
+      <w:bookmarkStart w:id="50" w:name="_Toc90547969"/>
       <w:r>
         <w:lastRenderedPageBreak/>
         <w:t>LightningSuppressionMap</w:t>
@@ -11925,7 +11976,7 @@
         <w:pStyle w:val="Heading2"/>
         <w:spacing w:after="120"/>
       </w:pPr>
-      <w:bookmarkStart w:id="51" w:name="_Toc83539934"/>
+      <w:bookmarkStart w:id="51" w:name="_Toc90547970"/>
       <w:r>
         <w:t>RxSuppressionMap</w:t>
       </w:r>
@@ -11957,7 +12008,7 @@
         <w:spacing w:after="120"/>
       </w:pPr>
       <w:bookmarkStart w:id="52" w:name="_Ref272935732"/>
-      <w:bookmarkStart w:id="53" w:name="_Toc83539935"/>
+      <w:bookmarkStart w:id="53" w:name="_Toc90547971"/>
       <w:r>
         <w:t>DynamicAccidentalSuppressionMaps (Optional)</w:t>
       </w:r>
@@ -12166,7 +12217,7 @@
         <w:pStyle w:val="Heading2"/>
         <w:spacing w:after="120"/>
       </w:pPr>
-      <w:bookmarkStart w:id="54" w:name="_Toc83539936"/>
+      <w:bookmarkStart w:id="54" w:name="_Toc90547972"/>
       <w:r>
         <w:t>GroundSlopeFile</w:t>
       </w:r>
@@ -12190,7 +12241,7 @@
         <w:spacing w:after="120"/>
       </w:pPr>
       <w:bookmarkStart w:id="55" w:name="_Ref272935725"/>
-      <w:bookmarkStart w:id="56" w:name="_Toc83539937"/>
+      <w:bookmarkStart w:id="56" w:name="_Toc90547973"/>
       <w:r>
         <w:t>UphillSlopeAzimuthMap</w:t>
       </w:r>
@@ -12209,7 +12260,7 @@
       <w:pPr>
         <w:pStyle w:val="Heading2"/>
       </w:pPr>
-      <w:bookmarkStart w:id="57" w:name="_Toc83539938"/>
+      <w:bookmarkStart w:id="57" w:name="_Toc90547974"/>
       <w:r>
         <w:t>Clay Map</w:t>
       </w:r>
@@ -12231,7 +12282,7 @@
         <w:pStyle w:val="Heading2"/>
         <w:spacing w:after="120"/>
       </w:pPr>
-      <w:bookmarkStart w:id="58" w:name="_Toc83539939"/>
+      <w:bookmarkStart w:id="58" w:name="_Toc90547975"/>
       <w:r>
         <w:t>LightningIgnitionsB0</w:t>
       </w:r>
@@ -12256,7 +12307,7 @@
         <w:pStyle w:val="Heading2"/>
         <w:spacing w:after="120"/>
       </w:pPr>
-      <w:bookmarkStart w:id="59" w:name="_Toc83539940"/>
+      <w:bookmarkStart w:id="59" w:name="_Toc90547976"/>
       <w:r>
         <w:lastRenderedPageBreak/>
         <w:t>LightningIgnitionsB1</w:t>
@@ -12282,7 +12333,7 @@
         <w:pStyle w:val="Heading2"/>
         <w:spacing w:after="120"/>
       </w:pPr>
-      <w:bookmarkStart w:id="60" w:name="_Toc83539941"/>
+      <w:bookmarkStart w:id="60" w:name="_Toc90547977"/>
       <w:r>
         <w:t>AccidentalIgnitionsB0</w:t>
       </w:r>
@@ -12307,7 +12358,7 @@
         <w:pStyle w:val="Heading2"/>
         <w:spacing w:after="120"/>
       </w:pPr>
-      <w:bookmarkStart w:id="61" w:name="_Toc83539942"/>
+      <w:bookmarkStart w:id="61" w:name="_Toc90547978"/>
       <w:r>
         <w:t>AccidentalIgnitionsB1</w:t>
       </w:r>
@@ -12331,7 +12382,7 @@
       <w:pPr>
         <w:pStyle w:val="Heading2"/>
       </w:pPr>
-      <w:bookmarkStart w:id="62" w:name="_Toc83539943"/>
+      <w:bookmarkStart w:id="62" w:name="_Toc90547979"/>
       <w:r>
         <w:t>IgnitionDistribution</w:t>
       </w:r>
@@ -12355,7 +12406,7 @@
       <w:pPr>
         <w:pStyle w:val="Heading2"/>
       </w:pPr>
-      <w:bookmarkStart w:id="63" w:name="_Toc83539944"/>
+      <w:bookmarkStart w:id="63" w:name="_Toc90547980"/>
       <w:r>
         <w:t>LightningIgnitionsBinomialB0</w:t>
       </w:r>
@@ -12382,7 +12433,7 @@
       <w:pPr>
         <w:pStyle w:val="Heading2"/>
       </w:pPr>
-      <w:bookmarkStart w:id="64" w:name="_Toc83539945"/>
+      <w:bookmarkStart w:id="64" w:name="_Toc90547981"/>
       <w:r>
         <w:t>LightningIgnitionsBinomialB1</w:t>
       </w:r>
@@ -12409,7 +12460,7 @@
       <w:pPr>
         <w:pStyle w:val="Heading2"/>
       </w:pPr>
-      <w:bookmarkStart w:id="65" w:name="_Toc83539946"/>
+      <w:bookmarkStart w:id="65" w:name="_Toc90547982"/>
       <w:r>
         <w:t>AccidentalIgnitionsBinomialB0</w:t>
       </w:r>
@@ -12436,7 +12487,7 @@
       <w:pPr>
         <w:pStyle w:val="Heading2"/>
       </w:pPr>
-      <w:bookmarkStart w:id="66" w:name="_Toc83539947"/>
+      <w:bookmarkStart w:id="66" w:name="_Toc90547983"/>
       <w:r>
         <w:t>AccidentalIgnitionsBinomialB1</w:t>
       </w:r>
@@ -12464,7 +12515,7 @@
         <w:pStyle w:val="Heading2"/>
         <w:spacing w:after="120"/>
       </w:pPr>
-      <w:bookmarkStart w:id="67" w:name="_Toc83539948"/>
+      <w:bookmarkStart w:id="67" w:name="_Toc90547984"/>
       <w:r>
         <w:t>MaximumFineFuels</w:t>
       </w:r>
@@ -12549,7 +12600,7 @@
         <w:pStyle w:val="Heading2"/>
         <w:spacing w:after="120"/>
       </w:pPr>
-      <w:bookmarkStart w:id="68" w:name="_Toc83539949"/>
+      <w:bookmarkStart w:id="68" w:name="_Toc90547985"/>
       <w:r>
         <w:t>MaximumRxWindSpeed</w:t>
       </w:r>
@@ -12574,7 +12625,7 @@
         <w:pStyle w:val="Heading2"/>
         <w:spacing w:after="120"/>
       </w:pPr>
-      <w:bookmarkStart w:id="69" w:name="_Toc83539950"/>
+      <w:bookmarkStart w:id="69" w:name="_Toc90547986"/>
       <w:r>
         <w:lastRenderedPageBreak/>
         <w:t>MaximumRxFireWeatherIndex</w:t>
@@ -12597,7 +12648,7 @@
         <w:pStyle w:val="Heading2"/>
         <w:spacing w:after="120"/>
       </w:pPr>
-      <w:bookmarkStart w:id="70" w:name="_Toc83539951"/>
+      <w:bookmarkStart w:id="70" w:name="_Toc90547987"/>
       <w:r>
         <w:t>MinimumRxFireWeatherIndex</w:t>
       </w:r>
@@ -12630,7 +12681,7 @@
       </w:pPr>
       <w:bookmarkStart w:id="71" w:name="EcoTable"/>
       <w:bookmarkStart w:id="72" w:name="_Toc136162638"/>
-      <w:bookmarkStart w:id="73" w:name="_Toc83539952"/>
+      <w:bookmarkStart w:id="73" w:name="_Toc90547988"/>
       <w:bookmarkEnd w:id="45"/>
       <w:bookmarkEnd w:id="71"/>
       <w:r>
@@ -12651,7 +12702,7 @@
         <w:pStyle w:val="Heading2"/>
         <w:spacing w:after="120"/>
       </w:pPr>
-      <w:bookmarkStart w:id="74" w:name="_Toc83539953"/>
+      <w:bookmarkStart w:id="74" w:name="_Toc90547989"/>
       <w:r>
         <w:t>MinimumRxRelativeHumidity (Optional)</w:t>
       </w:r>
@@ -12670,7 +12721,7 @@
         <w:pStyle w:val="Heading2"/>
         <w:spacing w:after="120"/>
       </w:pPr>
-      <w:bookmarkStart w:id="75" w:name="_Toc83539954"/>
+      <w:bookmarkStart w:id="75" w:name="_Toc90547990"/>
       <w:r>
         <w:t>MaximumRXFireIntesnity</w:t>
       </w:r>
@@ -12689,7 +12740,7 @@
         <w:pStyle w:val="Heading2"/>
         <w:spacing w:after="120"/>
       </w:pPr>
-      <w:bookmarkStart w:id="76" w:name="_Toc83539955"/>
+      <w:bookmarkStart w:id="76" w:name="_Toc90547991"/>
       <w:r>
         <w:t>NumberRxAnnualFires</w:t>
       </w:r>
@@ -12708,7 +12759,7 @@
         <w:pStyle w:val="Heading2"/>
         <w:spacing w:after="120"/>
       </w:pPr>
-      <w:bookmarkStart w:id="77" w:name="_Toc83539956"/>
+      <w:bookmarkStart w:id="77" w:name="_Toc90547992"/>
       <w:r>
         <w:t>NumberRxDailyFires</w:t>
       </w:r>
@@ -12727,7 +12778,7 @@
         <w:pStyle w:val="Heading2"/>
         <w:spacing w:after="120"/>
       </w:pPr>
-      <w:bookmarkStart w:id="78" w:name="_Toc83539957"/>
+      <w:bookmarkStart w:id="78" w:name="_Toc90547993"/>
       <w:r>
         <w:t>FirstDayRxFires</w:t>
       </w:r>
@@ -12746,7 +12797,7 @@
         <w:pStyle w:val="Heading2"/>
         <w:spacing w:after="120"/>
       </w:pPr>
-      <w:bookmarkStart w:id="79" w:name="_Toc83539958"/>
+      <w:bookmarkStart w:id="79" w:name="_Toc90547994"/>
       <w:r>
         <w:t>LastDayRxFires</w:t>
       </w:r>
@@ -12765,7 +12816,7 @@
         <w:pStyle w:val="Heading2"/>
         <w:spacing w:after="120"/>
       </w:pPr>
-      <w:bookmarkStart w:id="80" w:name="_Toc83539959"/>
+      <w:bookmarkStart w:id="80" w:name="_Toc90547995"/>
       <w:r>
         <w:t>TargetRxSize</w:t>
       </w:r>
@@ -12784,7 +12835,7 @@
         <w:pStyle w:val="Heading2"/>
         <w:spacing w:after="120"/>
       </w:pPr>
-      <w:bookmarkStart w:id="81" w:name="_Toc83539960"/>
+      <w:bookmarkStart w:id="81" w:name="_Toc90547996"/>
       <w:r>
         <w:lastRenderedPageBreak/>
         <w:t>RxZonesMap (Optional)</w:t>
@@ -12830,7 +12881,7 @@
         <w:pStyle w:val="Heading2"/>
         <w:spacing w:after="120"/>
       </w:pPr>
-      <w:bookmarkStart w:id="82" w:name="_Toc83539961"/>
+      <w:bookmarkStart w:id="82" w:name="_Toc90547997"/>
       <w:r>
         <w:t>MaximumSpreadAreaB0</w:t>
       </w:r>
@@ -12922,7 +12973,7 @@
         <w:pStyle w:val="Heading2"/>
         <w:spacing w:after="120"/>
       </w:pPr>
-      <w:bookmarkStart w:id="83" w:name="_Toc83539962"/>
+      <w:bookmarkStart w:id="83" w:name="_Toc90547998"/>
       <w:r>
         <w:t>MaximumSpreadAreaB1</w:t>
       </w:r>
@@ -12953,7 +13004,7 @@
         <w:pStyle w:val="Heading2"/>
         <w:spacing w:after="120"/>
       </w:pPr>
-      <w:bookmarkStart w:id="84" w:name="_Toc83539963"/>
+      <w:bookmarkStart w:id="84" w:name="_Toc90547999"/>
       <w:r>
         <w:t>MaximumSpreadAreaB2</w:t>
       </w:r>
@@ -13001,7 +13052,7 @@
         <w:pStyle w:val="Heading2"/>
         <w:spacing w:after="120"/>
       </w:pPr>
-      <w:bookmarkStart w:id="85" w:name="_Toc83539964"/>
+      <w:bookmarkStart w:id="85" w:name="_Toc90548000"/>
       <w:r>
         <w:t>SpreadProbabilityB0</w:t>
       </w:r>
@@ -13076,7 +13127,7 @@
         <w:pStyle w:val="Heading2"/>
         <w:spacing w:after="120"/>
       </w:pPr>
-      <w:bookmarkStart w:id="86" w:name="_Toc83539965"/>
+      <w:bookmarkStart w:id="86" w:name="_Toc90548001"/>
       <w:r>
         <w:t>SpreadProbabilityB1</w:t>
       </w:r>
@@ -13113,7 +13164,7 @@
         <w:pStyle w:val="Heading2"/>
         <w:spacing w:after="120"/>
       </w:pPr>
-      <w:bookmarkStart w:id="87" w:name="_Toc83539966"/>
+      <w:bookmarkStart w:id="87" w:name="_Toc90548002"/>
       <w:r>
         <w:t>SpreadProbabilityB2</w:t>
       </w:r>
@@ -13156,7 +13207,7 @@
         <w:pStyle w:val="Heading2"/>
         <w:spacing w:after="120"/>
       </w:pPr>
-      <w:bookmarkStart w:id="88" w:name="_Toc83539967"/>
+      <w:bookmarkStart w:id="88" w:name="_Toc90548003"/>
       <w:r>
         <w:lastRenderedPageBreak/>
         <w:t>SpreadProbabilityB3</w:t>
@@ -13211,7 +13262,7 @@
         <w:pStyle w:val="Heading2"/>
         <w:spacing w:after="120"/>
       </w:pPr>
-      <w:bookmarkStart w:id="89" w:name="_Toc83539968"/>
+      <w:bookmarkStart w:id="89" w:name="_Toc90548004"/>
       <w:r>
         <w:t>SiteMortalityB0</w:t>
       </w:r>
@@ -13229,7 +13280,7 @@
       <w:pPr>
         <w:pStyle w:val="Heading2"/>
       </w:pPr>
-      <w:bookmarkStart w:id="90" w:name="_Toc83539969"/>
+      <w:bookmarkStart w:id="90" w:name="_Toc90548005"/>
       <w:r>
         <w:t>SiteMortalityB1</w:t>
       </w:r>
@@ -13247,7 +13298,7 @@
       <w:pPr>
         <w:pStyle w:val="Heading2"/>
       </w:pPr>
-      <w:bookmarkStart w:id="91" w:name="_Toc83539970"/>
+      <w:bookmarkStart w:id="91" w:name="_Toc90548006"/>
       <w:r>
         <w:t>SiteMortalityB2</w:t>
       </w:r>
@@ -13265,7 +13316,7 @@
       <w:pPr>
         <w:pStyle w:val="Heading2"/>
       </w:pPr>
-      <w:bookmarkStart w:id="92" w:name="_Toc83539971"/>
+      <w:bookmarkStart w:id="92" w:name="_Toc90548007"/>
       <w:r>
         <w:t>SiteMortalityB3</w:t>
       </w:r>
@@ -13300,7 +13351,7 @@
       <w:pPr>
         <w:pStyle w:val="Heading2"/>
       </w:pPr>
-      <w:bookmarkStart w:id="93" w:name="_Toc83539972"/>
+      <w:bookmarkStart w:id="93" w:name="_Toc90548008"/>
       <w:r>
         <w:t>SiteMortalityB4</w:t>
       </w:r>
@@ -13318,7 +13369,7 @@
       <w:pPr>
         <w:pStyle w:val="Heading2"/>
       </w:pPr>
-      <w:bookmarkStart w:id="94" w:name="_Toc83539973"/>
+      <w:bookmarkStart w:id="94" w:name="_Toc90548009"/>
       <w:r>
         <w:t>SiteMortalityB5</w:t>
       </w:r>
@@ -13342,7 +13393,7 @@
       <w:pPr>
         <w:pStyle w:val="Heading2"/>
       </w:pPr>
-      <w:bookmarkStart w:id="95" w:name="_Toc83539974"/>
+      <w:bookmarkStart w:id="95" w:name="_Toc90548010"/>
       <w:r>
         <w:t>SiteMortalityB6</w:t>
       </w:r>
@@ -13360,7 +13411,7 @@
       <w:pPr>
         <w:pStyle w:val="Heading2"/>
       </w:pPr>
-      <w:bookmarkStart w:id="96" w:name="_Toc83539975"/>
+      <w:bookmarkStart w:id="96" w:name="_Toc90548011"/>
       <w:r>
         <w:lastRenderedPageBreak/>
         <w:t>CohortMortalityB0</w:t>
@@ -13379,7 +13430,7 @@
       <w:pPr>
         <w:pStyle w:val="Heading2"/>
       </w:pPr>
-      <w:bookmarkStart w:id="97" w:name="_Toc83539976"/>
+      <w:bookmarkStart w:id="97" w:name="_Toc90548012"/>
       <w:r>
         <w:t>CohortMortalityB1</w:t>
       </w:r>
@@ -13397,7 +13448,7 @@
       <w:pPr>
         <w:pStyle w:val="Heading2"/>
       </w:pPr>
-      <w:bookmarkStart w:id="98" w:name="_Toc83539977"/>
+      <w:bookmarkStart w:id="98" w:name="_Toc90548013"/>
       <w:r>
         <w:t>CohortMortalityB2</w:t>
       </w:r>
@@ -13421,7 +13472,7 @@
         <w:spacing w:after="120"/>
       </w:pPr>
       <w:bookmarkStart w:id="99" w:name="_Toc48384081"/>
-      <w:bookmarkStart w:id="100" w:name="_Toc83539978"/>
+      <w:bookmarkStart w:id="100" w:name="_Toc90548014"/>
       <w:r>
         <w:t>LadderFuelMaxAge</w:t>
       </w:r>
@@ -13462,7 +13513,7 @@
         </w:numPr>
         <w:spacing w:after="120"/>
       </w:pPr>
-      <w:bookmarkStart w:id="101" w:name="_Toc83539979"/>
+      <w:bookmarkStart w:id="101" w:name="_Toc90548015"/>
       <w:r>
         <w:t>LadderFuelSpeciesList</w:t>
       </w:r>
@@ -13482,7 +13533,7 @@
         <w:pStyle w:val="Heading2"/>
         <w:spacing w:after="120"/>
       </w:pPr>
-      <w:bookmarkStart w:id="102" w:name="_Toc83539980"/>
+      <w:bookmarkStart w:id="102" w:name="_Toc90548016"/>
       <w:r>
         <w:t>SuppressionMaxWindSpeed</w:t>
       </w:r>
@@ -13513,7 +13564,7 @@
         <w:pStyle w:val="Heading2"/>
         <w:spacing w:after="120"/>
       </w:pPr>
-      <w:bookmarkStart w:id="103" w:name="_Toc83539981"/>
+      <w:bookmarkStart w:id="103" w:name="_Toc90548017"/>
       <w:r>
         <w:t>Suppression</w:t>
       </w:r>
@@ -13638,7 +13689,7 @@
         <w:spacing w:after="120"/>
       </w:pPr>
       <w:bookmarkStart w:id="104" w:name="_Toc48384084"/>
-      <w:bookmarkStart w:id="105" w:name="_Toc83539982"/>
+      <w:bookmarkStart w:id="105" w:name="_Toc90548018"/>
       <w:r>
         <w:t>DeadWoodTable</w:t>
       </w:r>
@@ -15557,7 +15608,7 @@
       </w:pPr>
       <w:bookmarkStart w:id="106" w:name="_Toc102232960"/>
       <w:bookmarkStart w:id="107" w:name="_Toc136162695"/>
-      <w:bookmarkStart w:id="108" w:name="_Toc83539983"/>
+      <w:bookmarkStart w:id="108" w:name="_Toc90548019"/>
       <w:bookmarkEnd w:id="72"/>
       <w:r>
         <w:lastRenderedPageBreak/>
@@ -15596,7 +15647,7 @@
       <w:bookmarkStart w:id="110" w:name="_Ref133900246"/>
       <w:bookmarkStart w:id="111" w:name="_Toc136162696"/>
       <w:bookmarkStart w:id="112" w:name="_Ref272935798"/>
-      <w:bookmarkStart w:id="113" w:name="_Toc83539984"/>
+      <w:bookmarkStart w:id="113" w:name="_Toc90548020"/>
       <w:r>
         <w:t>Day of Fire Map</w:t>
       </w:r>
@@ -15621,7 +15672,7 @@
         <w:pStyle w:val="Heading2"/>
         <w:spacing w:after="120"/>
       </w:pPr>
-      <w:bookmarkStart w:id="114" w:name="_Toc83539985"/>
+      <w:bookmarkStart w:id="114" w:name="_Toc90548021"/>
       <w:r>
         <w:t xml:space="preserve">Fire </w:t>
       </w:r>
@@ -15674,7 +15725,7 @@
       <w:bookmarkStart w:id="115" w:name="_Ref133900608"/>
       <w:bookmarkStart w:id="116" w:name="_Toc136162697"/>
       <w:bookmarkStart w:id="117" w:name="_Toc102232962"/>
-      <w:bookmarkStart w:id="118" w:name="_Toc83539986"/>
+      <w:bookmarkStart w:id="118" w:name="_Toc90548022"/>
       <w:r>
         <w:t>Fire Spread Probability Maps</w:t>
       </w:r>
@@ -15693,7 +15744,7 @@
         <w:pStyle w:val="Heading2"/>
         <w:spacing w:after="120"/>
       </w:pPr>
-      <w:bookmarkStart w:id="119" w:name="_Toc83539987"/>
+      <w:bookmarkStart w:id="119" w:name="_Toc90548023"/>
       <w:r>
         <w:t xml:space="preserve">Fire Ignition </w:t>
       </w:r>
@@ -15784,9 +15835,9 @@
         <w:pStyle w:val="Heading2"/>
         <w:spacing w:after="120"/>
       </w:pPr>
-      <w:bookmarkStart w:id="120" w:name="_Toc83539988"/>
-      <w:r>
-        <w:t>Event ID Maps</w:t>
+      <w:bookmarkStart w:id="120" w:name="_Toc90548024"/>
+      <w:r>
+        <w:t>Fine Fuels Maps</w:t>
       </w:r>
       <w:bookmarkEnd w:id="120"/>
     </w:p>
@@ -15795,7 +15846,7 @@
         <w:pStyle w:val="textbody"/>
       </w:pPr>
       <w:r>
-        <w:t>These maps give the event ID, to be paired with the Event Log (below).  Map values: 0 = Inactive or unburned site, &gt; 0 = A disturbed site an assigned Event ID.</w:t>
+        <w:t>Range from 0.0 – 1.0 and equal the fine fuels (from a succession extension) divided by maximum fine fuels (SCRPPLE user input) with a maximum of 1.0.</w:t>
       </w:r>
     </w:p>
     <w:p>
@@ -15803,9 +15854,9 @@
         <w:pStyle w:val="Heading2"/>
         <w:spacing w:after="120"/>
       </w:pPr>
-      <w:bookmarkStart w:id="121" w:name="_Toc83539989"/>
-      <w:r>
-        <w:t>Fire Ignition Log</w:t>
+      <w:bookmarkStart w:id="121" w:name="_Toc90548025"/>
+      <w:r>
+        <w:t>Event ID Maps</w:t>
       </w:r>
       <w:bookmarkEnd w:id="121"/>
     </w:p>
@@ -15814,13 +15865,7 @@
         <w:pStyle w:val="textbody"/>
       </w:pPr>
       <w:r>
-        <w:t>The Fire ignition table is designed to capture the relationship between attempted FWI and number of fire ignitions for each type, for each day and year.</w:t>
-      </w:r>
-      <w:r>
-        <w:t xml:space="preserve"> </w:t>
-      </w:r>
-      <w:r>
-        <w:t>This log file tracks the number of ignitions and the climatic conditions under which they occurred: year, Julian day of year, number of attempted ignitions, Fire Weather Index, and type of ignition</w:t>
+        <w:t>These maps give the event ID, to be paired with the Event Log (below).  Map values: 0 = Inactive or unburned site, &gt; 0 = A disturbed site an assigned Event ID.</w:t>
       </w:r>
     </w:p>
     <w:p>
@@ -15828,13 +15873,39 @@
         <w:pStyle w:val="Heading2"/>
         <w:spacing w:after="120"/>
       </w:pPr>
-      <w:bookmarkStart w:id="122" w:name="_Toc83539990"/>
-      <w:r>
+      <w:bookmarkStart w:id="122" w:name="_Toc90548026"/>
+      <w:r>
+        <w:t>Fire Ignition Log</w:t>
+      </w:r>
+      <w:bookmarkEnd w:id="122"/>
+    </w:p>
+    <w:p>
+      <w:pPr>
+        <w:pStyle w:val="textbody"/>
+      </w:pPr>
+      <w:r>
+        <w:t>The Fire ignition table is designed to capture the relationship between attempted FWI and number of fire ignitions for each type, for each day and year.</w:t>
+      </w:r>
+      <w:r>
+        <w:t xml:space="preserve"> </w:t>
+      </w:r>
+      <w:r>
+        <w:t>This log file tracks the number of ignitions and the climatic conditions under which they occurred: year, Julian day of year, number of attempted ignitions, Fire Weather Index, and type of ignition</w:t>
+      </w:r>
+    </w:p>
+    <w:p>
+      <w:pPr>
+        <w:pStyle w:val="Heading2"/>
+        <w:spacing w:after="120"/>
+      </w:pPr>
+      <w:bookmarkStart w:id="123" w:name="_Toc90548027"/>
+      <w:r>
+        <w:lastRenderedPageBreak/>
         <w:t>Fire Event Log</w:t>
       </w:r>
       <w:bookmarkEnd w:id="115"/>
       <w:bookmarkEnd w:id="116"/>
-      <w:bookmarkEnd w:id="122"/>
+      <w:bookmarkEnd w:id="123"/>
     </w:p>
     <w:p>
       <w:pPr>
@@ -15908,7 +15979,6 @@
         <w:spacing w:after="0"/>
       </w:pPr>
       <w:r>
-        <w:lastRenderedPageBreak/>
         <w:t>initial Fire Weather Index</w:t>
       </w:r>
     </w:p>
@@ -16139,9 +16209,9 @@
         <w:pStyle w:val="Heading2"/>
         <w:spacing w:after="120"/>
       </w:pPr>
-      <w:bookmarkStart w:id="123" w:name="_Ref133900654"/>
-      <w:bookmarkStart w:id="124" w:name="_Toc136162698"/>
-      <w:bookmarkStart w:id="125" w:name="_Toc83539991"/>
+      <w:bookmarkStart w:id="124" w:name="_Ref133900654"/>
+      <w:bookmarkStart w:id="125" w:name="_Toc136162698"/>
+      <w:bookmarkStart w:id="126" w:name="_Toc90548028"/>
       <w:r>
         <w:t xml:space="preserve">Fire </w:t>
       </w:r>
@@ -16152,9 +16222,9 @@
         <w:t xml:space="preserve"> Log</w:t>
       </w:r>
       <w:bookmarkEnd w:id="117"/>
-      <w:bookmarkEnd w:id="123"/>
       <w:bookmarkEnd w:id="124"/>
       <w:bookmarkEnd w:id="125"/>
+      <w:bookmarkEnd w:id="126"/>
     </w:p>
     <w:p>
       <w:pPr>
@@ -16361,6 +16431,7 @@
         <w:spacing w:after="0"/>
       </w:pPr>
       <w:r>
+        <w:lastRenderedPageBreak/>
         <w:t>number of cells in fire intensity class 1</w:t>
       </w:r>
     </w:p>
@@ -16414,12 +16485,12 @@
         <w:pStyle w:val="Heading1"/>
         <w:spacing w:after="120"/>
       </w:pPr>
-      <w:bookmarkStart w:id="126" w:name="_Toc83539992"/>
+      <w:bookmarkStart w:id="127" w:name="_Toc90548029"/>
       <w:r>
         <w:lastRenderedPageBreak/>
         <w:t>Sample Input File</w:t>
       </w:r>
-      <w:bookmarkEnd w:id="126"/>
+      <w:bookmarkEnd w:id="127"/>
     </w:p>
     <w:p>
       <w:pPr>
@@ -18183,7 +18254,7 @@
         <w:rFonts w:ascii="Arial" w:hAnsi="Arial" w:cs="Arial"/>
         <w:noProof/>
       </w:rPr>
-      <w:t>2</w:t>
+      <w:t>18</w:t>
     </w:r>
     <w:r>
       <w:rPr>
@@ -18191,9 +18262,9 @@
       </w:rPr>
       <w:fldChar w:fldCharType="end"/>
     </w:r>
-    <w:bookmarkStart w:id="127" w:name="_Ref133898947"/>
-    <w:bookmarkStart w:id="128" w:name="_Ref75418953"/>
-    <w:bookmarkEnd w:id="127"/>
+    <w:bookmarkStart w:id="128" w:name="_Ref133898947"/>
+    <w:bookmarkStart w:id="129" w:name="_Ref75418953"/>
+    <w:bookmarkEnd w:id="128"/>
     <w:r>
       <w:rPr>
         <w:rFonts w:ascii="Arial" w:hAnsi="Arial" w:cs="Arial"/>
@@ -18201,7 +18272,7 @@
       <w:t xml:space="preserve"> -</w:t>
     </w:r>
   </w:p>
-  <w:bookmarkEnd w:id="128"/>
+  <w:bookmarkEnd w:id="129"/>
   <w:p>
     <w:pPr>
       <w:pStyle w:val="Footer"/>
@@ -18255,11 +18326,21 @@
         <w:tab w:val="right" w:pos="9000"/>
       </w:tabs>
     </w:pPr>
-    <w:fldSimple w:instr=" TITLE   \* MERGEFORMAT ">
-      <w:r>
-        <w:t xml:space="preserve">LANDIS-II SCRPPLE Extension </w:t>
-      </w:r>
-    </w:fldSimple>
+    <w:r>
+      <w:fldChar w:fldCharType="begin"/>
+    </w:r>
+    <w:r>
+      <w:instrText xml:space="preserve"> TITLE   \* MERGEFORMAT </w:instrText>
+    </w:r>
+    <w:r>
+      <w:fldChar w:fldCharType="separate"/>
+    </w:r>
+    <w:r>
+      <w:t xml:space="preserve">LANDIS-II SCRPPLE Extension </w:t>
+    </w:r>
+    <w:r>
+      <w:fldChar w:fldCharType="end"/>
+    </w:r>
     <w:r>
       <w:t>v3.</w:t>
     </w:r>
@@ -20919,7 +21000,7 @@
 </file>
 
 <file path=customXml/itemProps1.xml><?xml version="1.0" encoding="utf-8"?>
-<ds:datastoreItem xmlns:ds="http://schemas.openxmlformats.org/officeDocument/2006/customXml" ds:itemID="{85000650-0D5C-4AB4-8553-84FBA09E9CC3}">
+<ds:datastoreItem xmlns:ds="http://schemas.openxmlformats.org/officeDocument/2006/customXml" ds:itemID="{05F1AEFF-F97D-4432-B0E7-1F0D00808729}">
   <ds:schemaRefs>
     <ds:schemaRef ds:uri="http://schemas.openxmlformats.org/officeDocument/2006/bibliography"/>
   </ds:schemaRefs>

</xml_diff>

<commit_message>
Updated docs for release 3.2.2
</commit_message>
<xml_diff>
--- a/docs/LANDIS-II SCRAPPLE v3.2 User Guide.docx
+++ b/docs/LANDIS-II SCRAPPLE v3.2 User Guide.docx
@@ -139,7 +139,7 @@
         <w:rPr>
           <w:noProof/>
         </w:rPr>
-        <w:t>December 16, 2021</w:t>
+        <w:t>December 28, 2021</w:t>
       </w:r>
       <w:r>
         <w:fldChar w:fldCharType="end"/>
@@ -185,6 +185,8 @@
     </w:p>
     <w:bookmarkStart w:id="0" w:name="_Toc102232953"/>
     <w:bookmarkStart w:id="1" w:name="_Toc136162611"/>
+    <w:bookmarkStart w:id="2" w:name="_GoBack"/>
+    <w:bookmarkEnd w:id="2"/>
     <w:p>
       <w:pPr>
         <w:pStyle w:val="TOC1"/>
@@ -213,7 +215,7 @@
       <w:r>
         <w:fldChar w:fldCharType="separate"/>
       </w:r>
-      <w:hyperlink w:anchor="_Toc90547937" w:history="1">
+      <w:hyperlink w:anchor="_Toc102644623" w:history="1">
         <w:r>
           <w:rPr>
             <w:rStyle w:val="Hyperlink"/>
@@ -260,7 +262,7 @@
             <w:noProof/>
             <w:webHidden/>
           </w:rPr>
-          <w:instrText xml:space="preserve"> PAGEREF _Toc90547937 \h </w:instrText>
+          <w:instrText xml:space="preserve"> PAGEREF _Toc102644623 \h </w:instrText>
         </w:r>
         <w:r>
           <w:rPr>
@@ -306,7 +308,7 @@
           <w:lang w:eastAsia="en-US"/>
         </w:rPr>
       </w:pPr>
-      <w:hyperlink w:anchor="_Toc90547938" w:history="1">
+      <w:hyperlink w:anchor="_Toc102644624" w:history="1">
         <w:r>
           <w:rPr>
             <w:rStyle w:val="Hyperlink"/>
@@ -350,7 +352,7 @@
             <w:noProof/>
             <w:webHidden/>
           </w:rPr>
-          <w:instrText xml:space="preserve"> PAGEREF _Toc90547938 \h </w:instrText>
+          <w:instrText xml:space="preserve"> PAGEREF _Toc102644624 \h </w:instrText>
         </w:r>
         <w:r>
           <w:rPr>
@@ -398,7 +400,7 @@
           <w:lang w:eastAsia="en-US"/>
         </w:rPr>
       </w:pPr>
-      <w:hyperlink w:anchor="_Toc90547939" w:history="1">
+      <w:hyperlink w:anchor="_Toc102644625" w:history="1">
         <w:r>
           <w:rPr>
             <w:rStyle w:val="Hyperlink"/>
@@ -444,7 +446,7 @@
             <w:noProof/>
             <w:webHidden/>
           </w:rPr>
-          <w:instrText xml:space="preserve"> PAGEREF _Toc90547939 \h </w:instrText>
+          <w:instrText xml:space="preserve"> PAGEREF _Toc102644625 \h </w:instrText>
         </w:r>
         <w:r>
           <w:rPr>
@@ -492,7 +494,7 @@
           <w:lang w:eastAsia="en-US"/>
         </w:rPr>
       </w:pPr>
-      <w:hyperlink w:anchor="_Toc90547940" w:history="1">
+      <w:hyperlink w:anchor="_Toc102644626" w:history="1">
         <w:r>
           <w:rPr>
             <w:rStyle w:val="Hyperlink"/>
@@ -538,7 +540,7 @@
             <w:noProof/>
             <w:webHidden/>
           </w:rPr>
-          <w:instrText xml:space="preserve"> PAGEREF _Toc90547940 \h </w:instrText>
+          <w:instrText xml:space="preserve"> PAGEREF _Toc102644626 \h </w:instrText>
         </w:r>
         <w:r>
           <w:rPr>
@@ -586,7 +588,7 @@
           <w:lang w:eastAsia="en-US"/>
         </w:rPr>
       </w:pPr>
-      <w:hyperlink w:anchor="_Toc90547941" w:history="1">
+      <w:hyperlink w:anchor="_Toc102644627" w:history="1">
         <w:r>
           <w:rPr>
             <w:rStyle w:val="Hyperlink"/>
@@ -632,7 +634,7 @@
             <w:noProof/>
             <w:webHidden/>
           </w:rPr>
-          <w:instrText xml:space="preserve"> PAGEREF _Toc90547941 \h </w:instrText>
+          <w:instrText xml:space="preserve"> PAGEREF _Toc102644627 \h </w:instrText>
         </w:r>
         <w:r>
           <w:rPr>
@@ -680,7 +682,7 @@
           <w:lang w:eastAsia="en-US"/>
         </w:rPr>
       </w:pPr>
-      <w:hyperlink w:anchor="_Toc90547942" w:history="1">
+      <w:hyperlink w:anchor="_Toc102644628" w:history="1">
         <w:r>
           <w:rPr>
             <w:rStyle w:val="Hyperlink"/>
@@ -726,7 +728,7 @@
             <w:noProof/>
             <w:webHidden/>
           </w:rPr>
-          <w:instrText xml:space="preserve"> PAGEREF _Toc90547942 \h </w:instrText>
+          <w:instrText xml:space="preserve"> PAGEREF _Toc102644628 \h </w:instrText>
         </w:r>
         <w:r>
           <w:rPr>
@@ -772,7 +774,7 @@
           <w:lang w:eastAsia="en-US"/>
         </w:rPr>
       </w:pPr>
-      <w:hyperlink w:anchor="_Toc90547943" w:history="1">
+      <w:hyperlink w:anchor="_Toc102644629" w:history="1">
         <w:r>
           <w:rPr>
             <w:rStyle w:val="Hyperlink"/>
@@ -816,7 +818,7 @@
             <w:noProof/>
             <w:webHidden/>
           </w:rPr>
-          <w:instrText xml:space="preserve"> PAGEREF _Toc90547943 \h </w:instrText>
+          <w:instrText xml:space="preserve"> PAGEREF _Toc102644629 \h </w:instrText>
         </w:r>
         <w:r>
           <w:rPr>
@@ -862,7 +864,7 @@
           <w:lang w:eastAsia="en-US"/>
         </w:rPr>
       </w:pPr>
-      <w:hyperlink w:anchor="_Toc90547944" w:history="1">
+      <w:hyperlink w:anchor="_Toc102644630" w:history="1">
         <w:r>
           <w:rPr>
             <w:rStyle w:val="Hyperlink"/>
@@ -906,7 +908,7 @@
             <w:noProof/>
             <w:webHidden/>
           </w:rPr>
-          <w:instrText xml:space="preserve"> PAGEREF _Toc90547944 \h </w:instrText>
+          <w:instrText xml:space="preserve"> PAGEREF _Toc102644630 \h </w:instrText>
         </w:r>
         <w:r>
           <w:rPr>
@@ -952,7 +954,7 @@
           <w:lang w:eastAsia="en-US"/>
         </w:rPr>
       </w:pPr>
-      <w:hyperlink w:anchor="_Toc90547945" w:history="1">
+      <w:hyperlink w:anchor="_Toc102644631" w:history="1">
         <w:r>
           <w:rPr>
             <w:rStyle w:val="Hyperlink"/>
@@ -996,7 +998,7 @@
             <w:noProof/>
             <w:webHidden/>
           </w:rPr>
-          <w:instrText xml:space="preserve"> PAGEREF _Toc90547945 \h </w:instrText>
+          <w:instrText xml:space="preserve"> PAGEREF _Toc102644631 \h </w:instrText>
         </w:r>
         <w:r>
           <w:rPr>
@@ -1044,7 +1046,7 @@
           <w:lang w:eastAsia="en-US"/>
         </w:rPr>
       </w:pPr>
-      <w:hyperlink w:anchor="_Toc90547946" w:history="1">
+      <w:hyperlink w:anchor="_Toc102644632" w:history="1">
         <w:r>
           <w:rPr>
             <w:rStyle w:val="Hyperlink"/>
@@ -1090,7 +1092,7 @@
             <w:noProof/>
             <w:webHidden/>
           </w:rPr>
-          <w:instrText xml:space="preserve"> PAGEREF _Toc90547946 \h </w:instrText>
+          <w:instrText xml:space="preserve"> PAGEREF _Toc102644632 \h </w:instrText>
         </w:r>
         <w:r>
           <w:rPr>
@@ -1138,7 +1140,7 @@
           <w:lang w:eastAsia="en-US"/>
         </w:rPr>
       </w:pPr>
-      <w:hyperlink w:anchor="_Toc90547947" w:history="1">
+      <w:hyperlink w:anchor="_Toc102644633" w:history="1">
         <w:r>
           <w:rPr>
             <w:rStyle w:val="Hyperlink"/>
@@ -1184,7 +1186,7 @@
             <w:noProof/>
             <w:webHidden/>
           </w:rPr>
-          <w:instrText xml:space="preserve"> PAGEREF _Toc90547947 \h </w:instrText>
+          <w:instrText xml:space="preserve"> PAGEREF _Toc102644633 \h </w:instrText>
         </w:r>
         <w:r>
           <w:rPr>
@@ -1232,7 +1234,7 @@
           <w:lang w:eastAsia="en-US"/>
         </w:rPr>
       </w:pPr>
-      <w:hyperlink w:anchor="_Toc90547948" w:history="1">
+      <w:hyperlink w:anchor="_Toc102644634" w:history="1">
         <w:r>
           <w:rPr>
             <w:rStyle w:val="Hyperlink"/>
@@ -1278,7 +1280,7 @@
             <w:noProof/>
             <w:webHidden/>
           </w:rPr>
-          <w:instrText xml:space="preserve"> PAGEREF _Toc90547948 \h </w:instrText>
+          <w:instrText xml:space="preserve"> PAGEREF _Toc102644634 \h </w:instrText>
         </w:r>
         <w:r>
           <w:rPr>
@@ -1326,7 +1328,7 @@
           <w:lang w:eastAsia="en-US"/>
         </w:rPr>
       </w:pPr>
-      <w:hyperlink w:anchor="_Toc90547949" w:history="1">
+      <w:hyperlink w:anchor="_Toc102644635" w:history="1">
         <w:r>
           <w:rPr>
             <w:rStyle w:val="Hyperlink"/>
@@ -1372,7 +1374,7 @@
             <w:noProof/>
             <w:webHidden/>
           </w:rPr>
-          <w:instrText xml:space="preserve"> PAGEREF _Toc90547949 \h </w:instrText>
+          <w:instrText xml:space="preserve"> PAGEREF _Toc102644635 \h </w:instrText>
         </w:r>
         <w:r>
           <w:rPr>
@@ -1420,7 +1422,7 @@
           <w:lang w:eastAsia="en-US"/>
         </w:rPr>
       </w:pPr>
-      <w:hyperlink w:anchor="_Toc90547950" w:history="1">
+      <w:hyperlink w:anchor="_Toc102644636" w:history="1">
         <w:r>
           <w:rPr>
             <w:rStyle w:val="Hyperlink"/>
@@ -1466,7 +1468,7 @@
             <w:noProof/>
             <w:webHidden/>
           </w:rPr>
-          <w:instrText xml:space="preserve"> PAGEREF _Toc90547950 \h </w:instrText>
+          <w:instrText xml:space="preserve"> PAGEREF _Toc102644636 \h </w:instrText>
         </w:r>
         <w:r>
           <w:rPr>
@@ -1514,7 +1516,7 @@
           <w:lang w:eastAsia="en-US"/>
         </w:rPr>
       </w:pPr>
-      <w:hyperlink w:anchor="_Toc90547951" w:history="1">
+      <w:hyperlink w:anchor="_Toc102644637" w:history="1">
         <w:r>
           <w:rPr>
             <w:rStyle w:val="Hyperlink"/>
@@ -1560,7 +1562,7 @@
             <w:noProof/>
             <w:webHidden/>
           </w:rPr>
-          <w:instrText xml:space="preserve"> PAGEREF _Toc90547951 \h </w:instrText>
+          <w:instrText xml:space="preserve"> PAGEREF _Toc102644637 \h </w:instrText>
         </w:r>
         <w:r>
           <w:rPr>
@@ -1608,7 +1610,7 @@
           <w:lang w:eastAsia="en-US"/>
         </w:rPr>
       </w:pPr>
-      <w:hyperlink w:anchor="_Toc90547952" w:history="1">
+      <w:hyperlink w:anchor="_Toc102644638" w:history="1">
         <w:r>
           <w:rPr>
             <w:rStyle w:val="Hyperlink"/>
@@ -1654,7 +1656,7 @@
             <w:noProof/>
             <w:webHidden/>
           </w:rPr>
-          <w:instrText xml:space="preserve"> PAGEREF _Toc90547952 \h </w:instrText>
+          <w:instrText xml:space="preserve"> PAGEREF _Toc102644638 \h </w:instrText>
         </w:r>
         <w:r>
           <w:rPr>
@@ -1702,7 +1704,7 @@
           <w:lang w:eastAsia="en-US"/>
         </w:rPr>
       </w:pPr>
-      <w:hyperlink w:anchor="_Toc90547953" w:history="1">
+      <w:hyperlink w:anchor="_Toc102644639" w:history="1">
         <w:r>
           <w:rPr>
             <w:rStyle w:val="Hyperlink"/>
@@ -1748,7 +1750,7 @@
             <w:noProof/>
             <w:webHidden/>
           </w:rPr>
-          <w:instrText xml:space="preserve"> PAGEREF _Toc90547953 \h </w:instrText>
+          <w:instrText xml:space="preserve"> PAGEREF _Toc102644639 \h </w:instrText>
         </w:r>
         <w:r>
           <w:rPr>
@@ -1796,7 +1798,7 @@
           <w:lang w:eastAsia="en-US"/>
         </w:rPr>
       </w:pPr>
-      <w:hyperlink w:anchor="_Toc90547954" w:history="1">
+      <w:hyperlink w:anchor="_Toc102644640" w:history="1">
         <w:r>
           <w:rPr>
             <w:rStyle w:val="Hyperlink"/>
@@ -1842,7 +1844,7 @@
             <w:noProof/>
             <w:webHidden/>
           </w:rPr>
-          <w:instrText xml:space="preserve"> PAGEREF _Toc90547954 \h </w:instrText>
+          <w:instrText xml:space="preserve"> PAGEREF _Toc102644640 \h </w:instrText>
         </w:r>
         <w:r>
           <w:rPr>
@@ -1890,7 +1892,7 @@
           <w:lang w:eastAsia="en-US"/>
         </w:rPr>
       </w:pPr>
-      <w:hyperlink w:anchor="_Toc90547955" w:history="1">
+      <w:hyperlink w:anchor="_Toc102644641" w:history="1">
         <w:r>
           <w:rPr>
             <w:rStyle w:val="Hyperlink"/>
@@ -1936,7 +1938,7 @@
             <w:noProof/>
             <w:webHidden/>
           </w:rPr>
-          <w:instrText xml:space="preserve"> PAGEREF _Toc90547955 \h </w:instrText>
+          <w:instrText xml:space="preserve"> PAGEREF _Toc102644641 \h </w:instrText>
         </w:r>
         <w:r>
           <w:rPr>
@@ -1982,7 +1984,7 @@
           <w:lang w:eastAsia="en-US"/>
         </w:rPr>
       </w:pPr>
-      <w:hyperlink w:anchor="_Toc90547956" w:history="1">
+      <w:hyperlink w:anchor="_Toc102644642" w:history="1">
         <w:r>
           <w:rPr>
             <w:rStyle w:val="Hyperlink"/>
@@ -2026,7 +2028,195 @@
             <w:noProof/>
             <w:webHidden/>
           </w:rPr>
-          <w:instrText xml:space="preserve"> PAGEREF _Toc90547956 \h </w:instrText>
+          <w:instrText xml:space="preserve"> PAGEREF _Toc102644642 \h </w:instrText>
+        </w:r>
+        <w:r>
+          <w:rPr>
+            <w:noProof/>
+            <w:webHidden/>
+          </w:rPr>
+        </w:r>
+        <w:r>
+          <w:rPr>
+            <w:noProof/>
+            <w:webHidden/>
+          </w:rPr>
+          <w:fldChar w:fldCharType="separate"/>
+        </w:r>
+        <w:r>
+          <w:rPr>
+            <w:noProof/>
+            <w:webHidden/>
+          </w:rPr>
+          <w:t>8</w:t>
+        </w:r>
+        <w:r>
+          <w:rPr>
+            <w:noProof/>
+            <w:webHidden/>
+          </w:rPr>
+          <w:fldChar w:fldCharType="end"/>
+        </w:r>
+      </w:hyperlink>
+    </w:p>
+    <w:p>
+      <w:pPr>
+        <w:pStyle w:val="TOC3"/>
+        <w:tabs>
+          <w:tab w:val="left" w:pos="1200"/>
+          <w:tab w:val="right" w:leader="dot" w:pos="9350"/>
+        </w:tabs>
+        <w:rPr>
+          <w:rFonts w:asciiTheme="minorHAnsi" w:eastAsiaTheme="minorEastAsia" w:hAnsiTheme="minorHAnsi" w:cstheme="minorBidi"/>
+          <w:i w:val="0"/>
+          <w:iCs w:val="0"/>
+          <w:noProof/>
+          <w:sz w:val="22"/>
+          <w:szCs w:val="22"/>
+          <w:lang w:eastAsia="en-US"/>
+        </w:rPr>
+      </w:pPr>
+      <w:hyperlink w:anchor="_Toc102644643" w:history="1">
+        <w:r>
+          <w:rPr>
+            <w:rStyle w:val="Hyperlink"/>
+            <w:noProof/>
+          </w:rPr>
+          <w:t>1.5.1.</w:t>
+        </w:r>
+        <w:r>
+          <w:rPr>
+            <w:rFonts w:asciiTheme="minorHAnsi" w:eastAsiaTheme="minorEastAsia" w:hAnsiTheme="minorHAnsi" w:cstheme="minorBidi"/>
+            <w:i w:val="0"/>
+            <w:iCs w:val="0"/>
+            <w:noProof/>
+            <w:sz w:val="22"/>
+            <w:szCs w:val="22"/>
+            <w:lang w:eastAsia="en-US"/>
+          </w:rPr>
+          <w:tab/>
+        </w:r>
+        <w:r>
+          <w:rPr>
+            <w:rStyle w:val="Hyperlink"/>
+            <w:noProof/>
+          </w:rPr>
+          <w:t>Version 3.2.2 (May 2022)</w:t>
+        </w:r>
+        <w:r>
+          <w:rPr>
+            <w:noProof/>
+            <w:webHidden/>
+          </w:rPr>
+          <w:tab/>
+        </w:r>
+        <w:r>
+          <w:rPr>
+            <w:noProof/>
+            <w:webHidden/>
+          </w:rPr>
+          <w:fldChar w:fldCharType="begin"/>
+        </w:r>
+        <w:r>
+          <w:rPr>
+            <w:noProof/>
+            <w:webHidden/>
+          </w:rPr>
+          <w:instrText xml:space="preserve"> PAGEREF _Toc102644643 \h </w:instrText>
+        </w:r>
+        <w:r>
+          <w:rPr>
+            <w:noProof/>
+            <w:webHidden/>
+          </w:rPr>
+        </w:r>
+        <w:r>
+          <w:rPr>
+            <w:noProof/>
+            <w:webHidden/>
+          </w:rPr>
+          <w:fldChar w:fldCharType="separate"/>
+        </w:r>
+        <w:r>
+          <w:rPr>
+            <w:noProof/>
+            <w:webHidden/>
+          </w:rPr>
+          <w:t>8</w:t>
+        </w:r>
+        <w:r>
+          <w:rPr>
+            <w:noProof/>
+            <w:webHidden/>
+          </w:rPr>
+          <w:fldChar w:fldCharType="end"/>
+        </w:r>
+      </w:hyperlink>
+    </w:p>
+    <w:p>
+      <w:pPr>
+        <w:pStyle w:val="TOC3"/>
+        <w:tabs>
+          <w:tab w:val="left" w:pos="1200"/>
+          <w:tab w:val="right" w:leader="dot" w:pos="9350"/>
+        </w:tabs>
+        <w:rPr>
+          <w:rFonts w:asciiTheme="minorHAnsi" w:eastAsiaTheme="minorEastAsia" w:hAnsiTheme="minorHAnsi" w:cstheme="minorBidi"/>
+          <w:i w:val="0"/>
+          <w:iCs w:val="0"/>
+          <w:noProof/>
+          <w:sz w:val="22"/>
+          <w:szCs w:val="22"/>
+          <w:lang w:eastAsia="en-US"/>
+        </w:rPr>
+      </w:pPr>
+      <w:hyperlink w:anchor="_Toc102644644" w:history="1">
+        <w:r>
+          <w:rPr>
+            <w:rStyle w:val="Hyperlink"/>
+            <w:noProof/>
+          </w:rPr>
+          <w:t>1.5.2.</w:t>
+        </w:r>
+        <w:r>
+          <w:rPr>
+            <w:rFonts w:asciiTheme="minorHAnsi" w:eastAsiaTheme="minorEastAsia" w:hAnsiTheme="minorHAnsi" w:cstheme="minorBidi"/>
+            <w:i w:val="0"/>
+            <w:iCs w:val="0"/>
+            <w:noProof/>
+            <w:sz w:val="22"/>
+            <w:szCs w:val="22"/>
+            <w:lang w:eastAsia="en-US"/>
+          </w:rPr>
+          <w:tab/>
+        </w:r>
+        <w:r>
+          <w:rPr>
+            <w:rStyle w:val="Hyperlink"/>
+            <w:noProof/>
+          </w:rPr>
+          <w:t>Version 3.2.1</w:t>
+        </w:r>
+        <w:r>
+          <w:rPr>
+            <w:noProof/>
+            <w:webHidden/>
+          </w:rPr>
+          <w:tab/>
+        </w:r>
+        <w:r>
+          <w:rPr>
+            <w:noProof/>
+            <w:webHidden/>
+          </w:rPr>
+          <w:fldChar w:fldCharType="begin"/>
+        </w:r>
+        <w:r>
+          <w:rPr>
+            <w:noProof/>
+            <w:webHidden/>
+          </w:rPr>
+          <w:instrText xml:space="preserve"> PAGEREF _Toc102644644 \h </w:instrText>
         </w:r>
         <w:r>
           <w:rPr>
@@ -2072,7 +2262,7 @@
           <w:lang w:eastAsia="en-US"/>
         </w:rPr>
       </w:pPr>
-      <w:hyperlink w:anchor="_Toc90547957" w:history="1">
+      <w:hyperlink w:anchor="_Toc102644645" w:history="1">
         <w:r>
           <w:rPr>
             <w:rStyle w:val="Hyperlink"/>
@@ -2116,7 +2306,7 @@
             <w:noProof/>
             <w:webHidden/>
           </w:rPr>
-          <w:instrText xml:space="preserve"> PAGEREF _Toc90547957 \h </w:instrText>
+          <w:instrText xml:space="preserve"> PAGEREF _Toc102644645 \h </w:instrText>
         </w:r>
         <w:r>
           <w:rPr>
@@ -2165,7 +2355,7 @@
           <w:lang w:eastAsia="en-US"/>
         </w:rPr>
       </w:pPr>
-      <w:hyperlink w:anchor="_Toc90547958" w:history="1">
+      <w:hyperlink w:anchor="_Toc102644646" w:history="1">
         <w:r>
           <w:rPr>
             <w:rStyle w:val="Hyperlink"/>
@@ -2212,7 +2402,7 @@
             <w:noProof/>
             <w:webHidden/>
           </w:rPr>
-          <w:instrText xml:space="preserve"> PAGEREF _Toc90547958 \h </w:instrText>
+          <w:instrText xml:space="preserve"> PAGEREF _Toc102644646 \h </w:instrText>
         </w:r>
         <w:r>
           <w:rPr>
@@ -2258,7 +2448,7 @@
           <w:lang w:eastAsia="en-US"/>
         </w:rPr>
       </w:pPr>
-      <w:hyperlink w:anchor="_Toc90547959" w:history="1">
+      <w:hyperlink w:anchor="_Toc102644647" w:history="1">
         <w:r>
           <w:rPr>
             <w:rStyle w:val="Hyperlink"/>
@@ -2302,7 +2492,7 @@
             <w:noProof/>
             <w:webHidden/>
           </w:rPr>
-          <w:instrText xml:space="preserve"> PAGEREF _Toc90547959 \h </w:instrText>
+          <w:instrText xml:space="preserve"> PAGEREF _Toc102644647 \h </w:instrText>
         </w:r>
         <w:r>
           <w:rPr>
@@ -2348,7 +2538,7 @@
           <w:lang w:eastAsia="en-US"/>
         </w:rPr>
       </w:pPr>
-      <w:hyperlink w:anchor="_Toc90547960" w:history="1">
+      <w:hyperlink w:anchor="_Toc102644648" w:history="1">
         <w:r>
           <w:rPr>
             <w:rStyle w:val="Hyperlink"/>
@@ -2392,7 +2582,7 @@
             <w:noProof/>
             <w:webHidden/>
           </w:rPr>
-          <w:instrText xml:space="preserve"> PAGEREF _Toc90547960 \h </w:instrText>
+          <w:instrText xml:space="preserve"> PAGEREF _Toc102644648 \h </w:instrText>
         </w:r>
         <w:r>
           <w:rPr>
@@ -2438,7 +2628,7 @@
           <w:lang w:eastAsia="en-US"/>
         </w:rPr>
       </w:pPr>
-      <w:hyperlink w:anchor="_Toc90547961" w:history="1">
+      <w:hyperlink w:anchor="_Toc102644649" w:history="1">
         <w:r>
           <w:rPr>
             <w:rStyle w:val="Hyperlink"/>
@@ -2461,7 +2651,7 @@
             <w:rStyle w:val="Hyperlink"/>
             <w:noProof/>
           </w:rPr>
-          <w:t>Species_CSV_File</w:t>
+          <w:t>TimeZeroPET (optional double)</w:t>
         </w:r>
         <w:r>
           <w:rPr>
@@ -2482,7 +2672,7 @@
             <w:noProof/>
             <w:webHidden/>
           </w:rPr>
-          <w:instrText xml:space="preserve"> PAGEREF _Toc90547961 \h </w:instrText>
+          <w:instrText xml:space="preserve"> PAGEREF _Toc102644649 \h </w:instrText>
         </w:r>
         <w:r>
           <w:rPr>
@@ -2528,7 +2718,7 @@
           <w:lang w:eastAsia="en-US"/>
         </w:rPr>
       </w:pPr>
-      <w:hyperlink w:anchor="_Toc90547962" w:history="1">
+      <w:hyperlink w:anchor="_Toc102644650" w:history="1">
         <w:r>
           <w:rPr>
             <w:rStyle w:val="Hyperlink"/>
@@ -2551,7 +2741,7 @@
             <w:rStyle w:val="Hyperlink"/>
             <w:noProof/>
           </w:rPr>
-          <w:t>AccidentalIgnitionsMap</w:t>
+          <w:t>TimeZeroCWD (optional double)</w:t>
         </w:r>
         <w:r>
           <w:rPr>
@@ -2572,7 +2762,7 @@
             <w:noProof/>
             <w:webHidden/>
           </w:rPr>
-          <w:instrText xml:space="preserve"> PAGEREF _Toc90547962 \h </w:instrText>
+          <w:instrText xml:space="preserve"> PAGEREF _Toc102644650 \h </w:instrText>
         </w:r>
         <w:r>
           <w:rPr>
@@ -2618,7 +2808,7 @@
           <w:lang w:eastAsia="en-US"/>
         </w:rPr>
       </w:pPr>
-      <w:hyperlink w:anchor="_Toc90547963" w:history="1">
+      <w:hyperlink w:anchor="_Toc102644651" w:history="1">
         <w:r>
           <w:rPr>
             <w:rStyle w:val="Hyperlink"/>
@@ -2641,7 +2831,7 @@
             <w:rStyle w:val="Hyperlink"/>
             <w:noProof/>
           </w:rPr>
-          <w:t>DynamicAccidentalIgnitionMaps (Optional)</w:t>
+          <w:t>Species_CSV_File</w:t>
         </w:r>
         <w:r>
           <w:rPr>
@@ -2662,7 +2852,7 @@
             <w:noProof/>
             <w:webHidden/>
           </w:rPr>
-          <w:instrText xml:space="preserve"> PAGEREF _Toc90547963 \h </w:instrText>
+          <w:instrText xml:space="preserve"> PAGEREF _Toc102644651 \h </w:instrText>
         </w:r>
         <w:r>
           <w:rPr>
@@ -2708,7 +2898,7 @@
           <w:lang w:eastAsia="en-US"/>
         </w:rPr>
       </w:pPr>
-      <w:hyperlink w:anchor="_Toc90547964" w:history="1">
+      <w:hyperlink w:anchor="_Toc102644652" w:history="1">
         <w:r>
           <w:rPr>
             <w:rStyle w:val="Hyperlink"/>
@@ -2731,7 +2921,7 @@
             <w:rStyle w:val="Hyperlink"/>
             <w:noProof/>
           </w:rPr>
-          <w:t>LightningIgnitionsMap</w:t>
+          <w:t>AccidentalIgnitionsMap</w:t>
         </w:r>
         <w:r>
           <w:rPr>
@@ -2752,7 +2942,7 @@
             <w:noProof/>
             <w:webHidden/>
           </w:rPr>
-          <w:instrText xml:space="preserve"> PAGEREF _Toc90547964 \h </w:instrText>
+          <w:instrText xml:space="preserve"> PAGEREF _Toc102644652 \h </w:instrText>
         </w:r>
         <w:r>
           <w:rPr>
@@ -2772,7 +2962,7 @@
             <w:noProof/>
             <w:webHidden/>
           </w:rPr>
-          <w:t>10</w:t>
+          <w:t>9</w:t>
         </w:r>
         <w:r>
           <w:rPr>
@@ -2798,7 +2988,7 @@
           <w:lang w:eastAsia="en-US"/>
         </w:rPr>
       </w:pPr>
-      <w:hyperlink w:anchor="_Toc90547965" w:history="1">
+      <w:hyperlink w:anchor="_Toc102644653" w:history="1">
         <w:r>
           <w:rPr>
             <w:rStyle w:val="Hyperlink"/>
@@ -2821,7 +3011,7 @@
             <w:rStyle w:val="Hyperlink"/>
             <w:noProof/>
           </w:rPr>
-          <w:t>DynamicLightningIgnitionMaps (Optional)</w:t>
+          <w:t>DynamicAccidentalIgnitionMaps (Optional)</w:t>
         </w:r>
         <w:r>
           <w:rPr>
@@ -2842,7 +3032,7 @@
             <w:noProof/>
             <w:webHidden/>
           </w:rPr>
-          <w:instrText xml:space="preserve"> PAGEREF _Toc90547965 \h </w:instrText>
+          <w:instrText xml:space="preserve"> PAGEREF _Toc102644653 \h </w:instrText>
         </w:r>
         <w:r>
           <w:rPr>
@@ -2888,7 +3078,7 @@
           <w:lang w:eastAsia="en-US"/>
         </w:rPr>
       </w:pPr>
-      <w:hyperlink w:anchor="_Toc90547966" w:history="1">
+      <w:hyperlink w:anchor="_Toc102644654" w:history="1">
         <w:r>
           <w:rPr>
             <w:rStyle w:val="Hyperlink"/>
@@ -2911,7 +3101,7 @@
             <w:rStyle w:val="Hyperlink"/>
             <w:noProof/>
           </w:rPr>
-          <w:t>RxIgnitionsMap</w:t>
+          <w:t>LightningIgnitionsMap</w:t>
         </w:r>
         <w:r>
           <w:rPr>
@@ -2932,7 +3122,7 @@
             <w:noProof/>
             <w:webHidden/>
           </w:rPr>
-          <w:instrText xml:space="preserve"> PAGEREF _Toc90547966 \h </w:instrText>
+          <w:instrText xml:space="preserve"> PAGEREF _Toc102644654 \h </w:instrText>
         </w:r>
         <w:r>
           <w:rPr>
@@ -2978,7 +3168,7 @@
           <w:lang w:eastAsia="en-US"/>
         </w:rPr>
       </w:pPr>
-      <w:hyperlink w:anchor="_Toc90547967" w:history="1">
+      <w:hyperlink w:anchor="_Toc102644655" w:history="1">
         <w:r>
           <w:rPr>
             <w:rStyle w:val="Hyperlink"/>
@@ -3001,7 +3191,7 @@
             <w:rStyle w:val="Hyperlink"/>
             <w:noProof/>
           </w:rPr>
-          <w:t>DynamicRxIgnitionMaps (Optional)</w:t>
+          <w:t>DynamicLightningIgnitionMaps (Optional)</w:t>
         </w:r>
         <w:r>
           <w:rPr>
@@ -3022,7 +3212,7 @@
             <w:noProof/>
             <w:webHidden/>
           </w:rPr>
-          <w:instrText xml:space="preserve"> PAGEREF _Toc90547967 \h </w:instrText>
+          <w:instrText xml:space="preserve"> PAGEREF _Toc102644655 \h </w:instrText>
         </w:r>
         <w:r>
           <w:rPr>
@@ -3068,7 +3258,7 @@
           <w:lang w:eastAsia="en-US"/>
         </w:rPr>
       </w:pPr>
-      <w:hyperlink w:anchor="_Toc90547968" w:history="1">
+      <w:hyperlink w:anchor="_Toc102644656" w:history="1">
         <w:r>
           <w:rPr>
             <w:rStyle w:val="Hyperlink"/>
@@ -3091,7 +3281,7 @@
             <w:rStyle w:val="Hyperlink"/>
             <w:noProof/>
           </w:rPr>
-          <w:t>AccidentalSuppressionMap</w:t>
+          <w:t>RxIgnitionsMap</w:t>
         </w:r>
         <w:r>
           <w:rPr>
@@ -3112,7 +3302,7 @@
             <w:noProof/>
             <w:webHidden/>
           </w:rPr>
-          <w:instrText xml:space="preserve"> PAGEREF _Toc90547968 \h </w:instrText>
+          <w:instrText xml:space="preserve"> PAGEREF _Toc102644656 \h </w:instrText>
         </w:r>
         <w:r>
           <w:rPr>
@@ -3158,7 +3348,7 @@
           <w:lang w:eastAsia="en-US"/>
         </w:rPr>
       </w:pPr>
-      <w:hyperlink w:anchor="_Toc90547969" w:history="1">
+      <w:hyperlink w:anchor="_Toc102644657" w:history="1">
         <w:r>
           <w:rPr>
             <w:rStyle w:val="Hyperlink"/>
@@ -3181,7 +3371,7 @@
             <w:rStyle w:val="Hyperlink"/>
             <w:noProof/>
           </w:rPr>
-          <w:t>LightningSuppressionMap</w:t>
+          <w:t>DynamicRxIgnitionMaps (Optional)</w:t>
         </w:r>
         <w:r>
           <w:rPr>
@@ -3202,7 +3392,7 @@
             <w:noProof/>
             <w:webHidden/>
           </w:rPr>
-          <w:instrText xml:space="preserve"> PAGEREF _Toc90547969 \h </w:instrText>
+          <w:instrText xml:space="preserve"> PAGEREF _Toc102644657 \h </w:instrText>
         </w:r>
         <w:r>
           <w:rPr>
@@ -3222,7 +3412,7 @@
             <w:noProof/>
             <w:webHidden/>
           </w:rPr>
-          <w:t>11</w:t>
+          <w:t>10</w:t>
         </w:r>
         <w:r>
           <w:rPr>
@@ -3248,7 +3438,7 @@
           <w:lang w:eastAsia="en-US"/>
         </w:rPr>
       </w:pPr>
-      <w:hyperlink w:anchor="_Toc90547970" w:history="1">
+      <w:hyperlink w:anchor="_Toc102644658" w:history="1">
         <w:r>
           <w:rPr>
             <w:rStyle w:val="Hyperlink"/>
@@ -3271,7 +3461,7 @@
             <w:rStyle w:val="Hyperlink"/>
             <w:noProof/>
           </w:rPr>
-          <w:t>RxSuppressionMap</w:t>
+          <w:t>AccidentalSuppressionMap</w:t>
         </w:r>
         <w:r>
           <w:rPr>
@@ -3292,7 +3482,7 @@
             <w:noProof/>
             <w:webHidden/>
           </w:rPr>
-          <w:instrText xml:space="preserve"> PAGEREF _Toc90547970 \h </w:instrText>
+          <w:instrText xml:space="preserve"> PAGEREF _Toc102644658 \h </w:instrText>
         </w:r>
         <w:r>
           <w:rPr>
@@ -3338,7 +3528,7 @@
           <w:lang w:eastAsia="en-US"/>
         </w:rPr>
       </w:pPr>
-      <w:hyperlink w:anchor="_Toc90547971" w:history="1">
+      <w:hyperlink w:anchor="_Toc102644659" w:history="1">
         <w:r>
           <w:rPr>
             <w:rStyle w:val="Hyperlink"/>
@@ -3361,7 +3551,7 @@
             <w:rStyle w:val="Hyperlink"/>
             <w:noProof/>
           </w:rPr>
-          <w:t>DynamicAccidentalSuppressionMaps (Optional)</w:t>
+          <w:t>LightningSuppressionMap</w:t>
         </w:r>
         <w:r>
           <w:rPr>
@@ -3382,7 +3572,7 @@
             <w:noProof/>
             <w:webHidden/>
           </w:rPr>
-          <w:instrText xml:space="preserve"> PAGEREF _Toc90547971 \h </w:instrText>
+          <w:instrText xml:space="preserve"> PAGEREF _Toc102644659 \h </w:instrText>
         </w:r>
         <w:r>
           <w:rPr>
@@ -3428,7 +3618,7 @@
           <w:lang w:eastAsia="en-US"/>
         </w:rPr>
       </w:pPr>
-      <w:hyperlink w:anchor="_Toc90547972" w:history="1">
+      <w:hyperlink w:anchor="_Toc102644660" w:history="1">
         <w:r>
           <w:rPr>
             <w:rStyle w:val="Hyperlink"/>
@@ -3451,7 +3641,7 @@
             <w:rStyle w:val="Hyperlink"/>
             <w:noProof/>
           </w:rPr>
-          <w:t>GroundSlopeFile</w:t>
+          <w:t>RxSuppressionMap</w:t>
         </w:r>
         <w:r>
           <w:rPr>
@@ -3472,7 +3662,7 @@
             <w:noProof/>
             <w:webHidden/>
           </w:rPr>
-          <w:instrText xml:space="preserve"> PAGEREF _Toc90547972 \h </w:instrText>
+          <w:instrText xml:space="preserve"> PAGEREF _Toc102644660 \h </w:instrText>
         </w:r>
         <w:r>
           <w:rPr>
@@ -3518,7 +3708,7 @@
           <w:lang w:eastAsia="en-US"/>
         </w:rPr>
       </w:pPr>
-      <w:hyperlink w:anchor="_Toc90547973" w:history="1">
+      <w:hyperlink w:anchor="_Toc102644661" w:history="1">
         <w:r>
           <w:rPr>
             <w:rStyle w:val="Hyperlink"/>
@@ -3541,7 +3731,7 @@
             <w:rStyle w:val="Hyperlink"/>
             <w:noProof/>
           </w:rPr>
-          <w:t>UphillSlopeAzimuthMap</w:t>
+          <w:t>DynamicAccidentalSuppressionMaps (Optional)</w:t>
         </w:r>
         <w:r>
           <w:rPr>
@@ -3562,7 +3752,7 @@
             <w:noProof/>
             <w:webHidden/>
           </w:rPr>
-          <w:instrText xml:space="preserve"> PAGEREF _Toc90547973 \h </w:instrText>
+          <w:instrText xml:space="preserve"> PAGEREF _Toc102644661 \h </w:instrText>
         </w:r>
         <w:r>
           <w:rPr>
@@ -3608,7 +3798,7 @@
           <w:lang w:eastAsia="en-US"/>
         </w:rPr>
       </w:pPr>
-      <w:hyperlink w:anchor="_Toc90547974" w:history="1">
+      <w:hyperlink w:anchor="_Toc102644662" w:history="1">
         <w:r>
           <w:rPr>
             <w:rStyle w:val="Hyperlink"/>
@@ -3631,7 +3821,7 @@
             <w:rStyle w:val="Hyperlink"/>
             <w:noProof/>
           </w:rPr>
-          <w:t>Clay Map</w:t>
+          <w:t>GroundSlopeFile</w:t>
         </w:r>
         <w:r>
           <w:rPr>
@@ -3652,7 +3842,7 @@
             <w:noProof/>
             <w:webHidden/>
           </w:rPr>
-          <w:instrText xml:space="preserve"> PAGEREF _Toc90547974 \h </w:instrText>
+          <w:instrText xml:space="preserve"> PAGEREF _Toc102644662 \h </w:instrText>
         </w:r>
         <w:r>
           <w:rPr>
@@ -3698,7 +3888,7 @@
           <w:lang w:eastAsia="en-US"/>
         </w:rPr>
       </w:pPr>
-      <w:hyperlink w:anchor="_Toc90547975" w:history="1">
+      <w:hyperlink w:anchor="_Toc102644663" w:history="1">
         <w:r>
           <w:rPr>
             <w:rStyle w:val="Hyperlink"/>
@@ -3721,7 +3911,7 @@
             <w:rStyle w:val="Hyperlink"/>
             <w:noProof/>
           </w:rPr>
-          <w:t>LightningIgnitionsB0</w:t>
+          <w:t>UphillSlopeAzimuthMap</w:t>
         </w:r>
         <w:r>
           <w:rPr>
@@ -3742,7 +3932,7 @@
             <w:noProof/>
             <w:webHidden/>
           </w:rPr>
-          <w:instrText xml:space="preserve"> PAGEREF _Toc90547975 \h </w:instrText>
+          <w:instrText xml:space="preserve"> PAGEREF _Toc102644663 \h </w:instrText>
         </w:r>
         <w:r>
           <w:rPr>
@@ -3788,7 +3978,7 @@
           <w:lang w:eastAsia="en-US"/>
         </w:rPr>
       </w:pPr>
-      <w:hyperlink w:anchor="_Toc90547976" w:history="1">
+      <w:hyperlink w:anchor="_Toc102644664" w:history="1">
         <w:r>
           <w:rPr>
             <w:rStyle w:val="Hyperlink"/>
@@ -3811,7 +4001,7 @@
             <w:rStyle w:val="Hyperlink"/>
             <w:noProof/>
           </w:rPr>
-          <w:t>LightningIgnitionsB1</w:t>
+          <w:t>Clay Map</w:t>
         </w:r>
         <w:r>
           <w:rPr>
@@ -3832,7 +4022,7 @@
             <w:noProof/>
             <w:webHidden/>
           </w:rPr>
-          <w:instrText xml:space="preserve"> PAGEREF _Toc90547976 \h </w:instrText>
+          <w:instrText xml:space="preserve"> PAGEREF _Toc102644664 \h </w:instrText>
         </w:r>
         <w:r>
           <w:rPr>
@@ -3878,7 +4068,7 @@
           <w:lang w:eastAsia="en-US"/>
         </w:rPr>
       </w:pPr>
-      <w:hyperlink w:anchor="_Toc90547977" w:history="1">
+      <w:hyperlink w:anchor="_Toc102644665" w:history="1">
         <w:r>
           <w:rPr>
             <w:rStyle w:val="Hyperlink"/>
@@ -3901,7 +4091,7 @@
             <w:rStyle w:val="Hyperlink"/>
             <w:noProof/>
           </w:rPr>
-          <w:t>AccidentalIgnitionsB0</w:t>
+          <w:t>LightningIgnitionsB0</w:t>
         </w:r>
         <w:r>
           <w:rPr>
@@ -3922,7 +4112,7 @@
             <w:noProof/>
             <w:webHidden/>
           </w:rPr>
-          <w:instrText xml:space="preserve"> PAGEREF _Toc90547977 \h </w:instrText>
+          <w:instrText xml:space="preserve"> PAGEREF _Toc102644665 \h </w:instrText>
         </w:r>
         <w:r>
           <w:rPr>
@@ -3968,7 +4158,7 @@
           <w:lang w:eastAsia="en-US"/>
         </w:rPr>
       </w:pPr>
-      <w:hyperlink w:anchor="_Toc90547978" w:history="1">
+      <w:hyperlink w:anchor="_Toc102644666" w:history="1">
         <w:r>
           <w:rPr>
             <w:rStyle w:val="Hyperlink"/>
@@ -3991,7 +4181,7 @@
             <w:rStyle w:val="Hyperlink"/>
             <w:noProof/>
           </w:rPr>
-          <w:t>AccidentalIgnitionsB1</w:t>
+          <w:t>LightningIgnitionsB1</w:t>
         </w:r>
         <w:r>
           <w:rPr>
@@ -4012,7 +4202,7 @@
             <w:noProof/>
             <w:webHidden/>
           </w:rPr>
-          <w:instrText xml:space="preserve"> PAGEREF _Toc90547978 \h </w:instrText>
+          <w:instrText xml:space="preserve"> PAGEREF _Toc102644666 \h </w:instrText>
         </w:r>
         <w:r>
           <w:rPr>
@@ -4058,7 +4248,7 @@
           <w:lang w:eastAsia="en-US"/>
         </w:rPr>
       </w:pPr>
-      <w:hyperlink w:anchor="_Toc90547979" w:history="1">
+      <w:hyperlink w:anchor="_Toc102644667" w:history="1">
         <w:r>
           <w:rPr>
             <w:rStyle w:val="Hyperlink"/>
@@ -4081,7 +4271,7 @@
             <w:rStyle w:val="Hyperlink"/>
             <w:noProof/>
           </w:rPr>
-          <w:t>IgnitionDistribution</w:t>
+          <w:t>AccidentalIgnitionsB0</w:t>
         </w:r>
         <w:r>
           <w:rPr>
@@ -4102,7 +4292,7 @@
             <w:noProof/>
             <w:webHidden/>
           </w:rPr>
-          <w:instrText xml:space="preserve"> PAGEREF _Toc90547979 \h </w:instrText>
+          <w:instrText xml:space="preserve"> PAGEREF _Toc102644667 \h </w:instrText>
         </w:r>
         <w:r>
           <w:rPr>
@@ -4148,7 +4338,7 @@
           <w:lang w:eastAsia="en-US"/>
         </w:rPr>
       </w:pPr>
-      <w:hyperlink w:anchor="_Toc90547980" w:history="1">
+      <w:hyperlink w:anchor="_Toc102644668" w:history="1">
         <w:r>
           <w:rPr>
             <w:rStyle w:val="Hyperlink"/>
@@ -4171,7 +4361,7 @@
             <w:rStyle w:val="Hyperlink"/>
             <w:noProof/>
           </w:rPr>
-          <w:t>LightningIgnitionsBinomialB0</w:t>
+          <w:t>AccidentalIgnitionsB1</w:t>
         </w:r>
         <w:r>
           <w:rPr>
@@ -4192,7 +4382,7 @@
             <w:noProof/>
             <w:webHidden/>
           </w:rPr>
-          <w:instrText xml:space="preserve"> PAGEREF _Toc90547980 \h </w:instrText>
+          <w:instrText xml:space="preserve"> PAGEREF _Toc102644668 \h </w:instrText>
         </w:r>
         <w:r>
           <w:rPr>
@@ -4238,7 +4428,7 @@
           <w:lang w:eastAsia="en-US"/>
         </w:rPr>
       </w:pPr>
-      <w:hyperlink w:anchor="_Toc90547981" w:history="1">
+      <w:hyperlink w:anchor="_Toc102644669" w:history="1">
         <w:r>
           <w:rPr>
             <w:rStyle w:val="Hyperlink"/>
@@ -4261,7 +4451,7 @@
             <w:rStyle w:val="Hyperlink"/>
             <w:noProof/>
           </w:rPr>
-          <w:t>LightningIgnitionsBinomialB1</w:t>
+          <w:t>IgnitionDistribution</w:t>
         </w:r>
         <w:r>
           <w:rPr>
@@ -4282,7 +4472,7 @@
             <w:noProof/>
             <w:webHidden/>
           </w:rPr>
-          <w:instrText xml:space="preserve"> PAGEREF _Toc90547981 \h </w:instrText>
+          <w:instrText xml:space="preserve"> PAGEREF _Toc102644669 \h </w:instrText>
         </w:r>
         <w:r>
           <w:rPr>
@@ -4328,7 +4518,7 @@
           <w:lang w:eastAsia="en-US"/>
         </w:rPr>
       </w:pPr>
-      <w:hyperlink w:anchor="_Toc90547982" w:history="1">
+      <w:hyperlink w:anchor="_Toc102644670" w:history="1">
         <w:r>
           <w:rPr>
             <w:rStyle w:val="Hyperlink"/>
@@ -4351,7 +4541,7 @@
             <w:rStyle w:val="Hyperlink"/>
             <w:noProof/>
           </w:rPr>
-          <w:t>AccidentalIgnitionsBinomialB0</w:t>
+          <w:t>LightningIgnitionsBinomialB0</w:t>
         </w:r>
         <w:r>
           <w:rPr>
@@ -4372,7 +4562,7 @@
             <w:noProof/>
             <w:webHidden/>
           </w:rPr>
-          <w:instrText xml:space="preserve"> PAGEREF _Toc90547982 \h </w:instrText>
+          <w:instrText xml:space="preserve"> PAGEREF _Toc102644670 \h </w:instrText>
         </w:r>
         <w:r>
           <w:rPr>
@@ -4418,7 +4608,7 @@
           <w:lang w:eastAsia="en-US"/>
         </w:rPr>
       </w:pPr>
-      <w:hyperlink w:anchor="_Toc90547983" w:history="1">
+      <w:hyperlink w:anchor="_Toc102644671" w:history="1">
         <w:r>
           <w:rPr>
             <w:rStyle w:val="Hyperlink"/>
@@ -4441,7 +4631,7 @@
             <w:rStyle w:val="Hyperlink"/>
             <w:noProof/>
           </w:rPr>
-          <w:t>AccidentalIgnitionsBinomialB1</w:t>
+          <w:t>LightningIgnitionsBinomialB1</w:t>
         </w:r>
         <w:r>
           <w:rPr>
@@ -4462,7 +4652,7 @@
             <w:noProof/>
             <w:webHidden/>
           </w:rPr>
-          <w:instrText xml:space="preserve"> PAGEREF _Toc90547983 \h </w:instrText>
+          <w:instrText xml:space="preserve"> PAGEREF _Toc102644671 \h </w:instrText>
         </w:r>
         <w:r>
           <w:rPr>
@@ -4508,7 +4698,7 @@
           <w:lang w:eastAsia="en-US"/>
         </w:rPr>
       </w:pPr>
-      <w:hyperlink w:anchor="_Toc90547984" w:history="1">
+      <w:hyperlink w:anchor="_Toc102644672" w:history="1">
         <w:r>
           <w:rPr>
             <w:rStyle w:val="Hyperlink"/>
@@ -4531,7 +4721,7 @@
             <w:rStyle w:val="Hyperlink"/>
             <w:noProof/>
           </w:rPr>
-          <w:t>MaximumFineFuels</w:t>
+          <w:t>AccidentalIgnitionsBinomialB0</w:t>
         </w:r>
         <w:r>
           <w:rPr>
@@ -4552,7 +4742,7 @@
             <w:noProof/>
             <w:webHidden/>
           </w:rPr>
-          <w:instrText xml:space="preserve"> PAGEREF _Toc90547984 \h </w:instrText>
+          <w:instrText xml:space="preserve"> PAGEREF _Toc102644672 \h </w:instrText>
         </w:r>
         <w:r>
           <w:rPr>
@@ -4598,7 +4788,7 @@
           <w:lang w:eastAsia="en-US"/>
         </w:rPr>
       </w:pPr>
-      <w:hyperlink w:anchor="_Toc90547985" w:history="1">
+      <w:hyperlink w:anchor="_Toc102644673" w:history="1">
         <w:r>
           <w:rPr>
             <w:rStyle w:val="Hyperlink"/>
@@ -4621,7 +4811,7 @@
             <w:rStyle w:val="Hyperlink"/>
             <w:noProof/>
           </w:rPr>
-          <w:t>MaximumRxWindSpeed</w:t>
+          <w:t>AccidentalIgnitionsBinomialB1</w:t>
         </w:r>
         <w:r>
           <w:rPr>
@@ -4642,7 +4832,7 @@
             <w:noProof/>
             <w:webHidden/>
           </w:rPr>
-          <w:instrText xml:space="preserve"> PAGEREF _Toc90547985 \h </w:instrText>
+          <w:instrText xml:space="preserve"> PAGEREF _Toc102644673 \h </w:instrText>
         </w:r>
         <w:r>
           <w:rPr>
@@ -4688,7 +4878,7 @@
           <w:lang w:eastAsia="en-US"/>
         </w:rPr>
       </w:pPr>
-      <w:hyperlink w:anchor="_Toc90547986" w:history="1">
+      <w:hyperlink w:anchor="_Toc102644674" w:history="1">
         <w:r>
           <w:rPr>
             <w:rStyle w:val="Hyperlink"/>
@@ -4711,7 +4901,7 @@
             <w:rStyle w:val="Hyperlink"/>
             <w:noProof/>
           </w:rPr>
-          <w:t>MaximumRxFireWeatherIndex (Optional)</w:t>
+          <w:t>MaximumFineFuels</w:t>
         </w:r>
         <w:r>
           <w:rPr>
@@ -4732,7 +4922,7 @@
             <w:noProof/>
             <w:webHidden/>
           </w:rPr>
-          <w:instrText xml:space="preserve"> PAGEREF _Toc90547986 \h </w:instrText>
+          <w:instrText xml:space="preserve"> PAGEREF _Toc102644674 \h </w:instrText>
         </w:r>
         <w:r>
           <w:rPr>
@@ -4778,7 +4968,7 @@
           <w:lang w:eastAsia="en-US"/>
         </w:rPr>
       </w:pPr>
-      <w:hyperlink w:anchor="_Toc90547987" w:history="1">
+      <w:hyperlink w:anchor="_Toc102644675" w:history="1">
         <w:r>
           <w:rPr>
             <w:rStyle w:val="Hyperlink"/>
@@ -4801,7 +4991,7 @@
             <w:rStyle w:val="Hyperlink"/>
             <w:noProof/>
           </w:rPr>
-          <w:t>MinimumRxFireWeatherIndex (Optional)</w:t>
+          <w:t>MaximumRxWindSpeed</w:t>
         </w:r>
         <w:r>
           <w:rPr>
@@ -4822,7 +5012,7 @@
             <w:noProof/>
             <w:webHidden/>
           </w:rPr>
-          <w:instrText xml:space="preserve"> PAGEREF _Toc90547987 \h </w:instrText>
+          <w:instrText xml:space="preserve"> PAGEREF _Toc102644675 \h </w:instrText>
         </w:r>
         <w:r>
           <w:rPr>
@@ -4868,7 +5058,7 @@
           <w:lang w:eastAsia="en-US"/>
         </w:rPr>
       </w:pPr>
-      <w:hyperlink w:anchor="_Toc90547988" w:history="1">
+      <w:hyperlink w:anchor="_Toc102644676" w:history="1">
         <w:r>
           <w:rPr>
             <w:rStyle w:val="Hyperlink"/>
@@ -4891,7 +5081,7 @@
             <w:rStyle w:val="Hyperlink"/>
             <w:noProof/>
           </w:rPr>
-          <w:t>MaximumRxTemperture (Optional)</w:t>
+          <w:t>MaximumRxFireWeatherIndex (Optional)</w:t>
         </w:r>
         <w:r>
           <w:rPr>
@@ -4912,7 +5102,7 @@
             <w:noProof/>
             <w:webHidden/>
           </w:rPr>
-          <w:instrText xml:space="preserve"> PAGEREF _Toc90547988 \h </w:instrText>
+          <w:instrText xml:space="preserve"> PAGEREF _Toc102644676 \h </w:instrText>
         </w:r>
         <w:r>
           <w:rPr>
@@ -4958,7 +5148,7 @@
           <w:lang w:eastAsia="en-US"/>
         </w:rPr>
       </w:pPr>
-      <w:hyperlink w:anchor="_Toc90547989" w:history="1">
+      <w:hyperlink w:anchor="_Toc102644677" w:history="1">
         <w:r>
           <w:rPr>
             <w:rStyle w:val="Hyperlink"/>
@@ -4981,7 +5171,7 @@
             <w:rStyle w:val="Hyperlink"/>
             <w:noProof/>
           </w:rPr>
-          <w:t>MinimumRxRelativeHumidity (Optional)</w:t>
+          <w:t>MinimumRxFireWeatherIndex (Optional)</w:t>
         </w:r>
         <w:r>
           <w:rPr>
@@ -5002,7 +5192,7 @@
             <w:noProof/>
             <w:webHidden/>
           </w:rPr>
-          <w:instrText xml:space="preserve"> PAGEREF _Toc90547989 \h </w:instrText>
+          <w:instrText xml:space="preserve"> PAGEREF _Toc102644677 \h </w:instrText>
         </w:r>
         <w:r>
           <w:rPr>
@@ -5048,7 +5238,7 @@
           <w:lang w:eastAsia="en-US"/>
         </w:rPr>
       </w:pPr>
-      <w:hyperlink w:anchor="_Toc90547990" w:history="1">
+      <w:hyperlink w:anchor="_Toc102644678" w:history="1">
         <w:r>
           <w:rPr>
             <w:rStyle w:val="Hyperlink"/>
@@ -5071,7 +5261,7 @@
             <w:rStyle w:val="Hyperlink"/>
             <w:noProof/>
           </w:rPr>
-          <w:t>MaximumRXFireIntesnity</w:t>
+          <w:t>MaximumRxTemperture (Optional)</w:t>
         </w:r>
         <w:r>
           <w:rPr>
@@ -5092,7 +5282,7 @@
             <w:noProof/>
             <w:webHidden/>
           </w:rPr>
-          <w:instrText xml:space="preserve"> PAGEREF _Toc90547990 \h </w:instrText>
+          <w:instrText xml:space="preserve"> PAGEREF _Toc102644678 \h </w:instrText>
         </w:r>
         <w:r>
           <w:rPr>
@@ -5138,7 +5328,7 @@
           <w:lang w:eastAsia="en-US"/>
         </w:rPr>
       </w:pPr>
-      <w:hyperlink w:anchor="_Toc90547991" w:history="1">
+      <w:hyperlink w:anchor="_Toc102644679" w:history="1">
         <w:r>
           <w:rPr>
             <w:rStyle w:val="Hyperlink"/>
@@ -5161,7 +5351,7 @@
             <w:rStyle w:val="Hyperlink"/>
             <w:noProof/>
           </w:rPr>
-          <w:t>NumberRxAnnualFires</w:t>
+          <w:t>MinimumRxRelativeHumidity (Optional)</w:t>
         </w:r>
         <w:r>
           <w:rPr>
@@ -5182,7 +5372,7 @@
             <w:noProof/>
             <w:webHidden/>
           </w:rPr>
-          <w:instrText xml:space="preserve"> PAGEREF _Toc90547991 \h </w:instrText>
+          <w:instrText xml:space="preserve"> PAGEREF _Toc102644679 \h </w:instrText>
         </w:r>
         <w:r>
           <w:rPr>
@@ -5228,7 +5418,7 @@
           <w:lang w:eastAsia="en-US"/>
         </w:rPr>
       </w:pPr>
-      <w:hyperlink w:anchor="_Toc90547992" w:history="1">
+      <w:hyperlink w:anchor="_Toc102644680" w:history="1">
         <w:r>
           <w:rPr>
             <w:rStyle w:val="Hyperlink"/>
@@ -5251,7 +5441,7 @@
             <w:rStyle w:val="Hyperlink"/>
             <w:noProof/>
           </w:rPr>
-          <w:t>NumberRxDailyFires</w:t>
+          <w:t>MaximumRXFireIntesnity</w:t>
         </w:r>
         <w:r>
           <w:rPr>
@@ -5272,7 +5462,7 @@
             <w:noProof/>
             <w:webHidden/>
           </w:rPr>
-          <w:instrText xml:space="preserve"> PAGEREF _Toc90547992 \h </w:instrText>
+          <w:instrText xml:space="preserve"> PAGEREF _Toc102644680 \h </w:instrText>
         </w:r>
         <w:r>
           <w:rPr>
@@ -5318,7 +5508,7 @@
           <w:lang w:eastAsia="en-US"/>
         </w:rPr>
       </w:pPr>
-      <w:hyperlink w:anchor="_Toc90547993" w:history="1">
+      <w:hyperlink w:anchor="_Toc102644681" w:history="1">
         <w:r>
           <w:rPr>
             <w:rStyle w:val="Hyperlink"/>
@@ -5341,7 +5531,7 @@
             <w:rStyle w:val="Hyperlink"/>
             <w:noProof/>
           </w:rPr>
-          <w:t>FirstDayRxFires</w:t>
+          <w:t>NumberRxAnnualFires</w:t>
         </w:r>
         <w:r>
           <w:rPr>
@@ -5362,7 +5552,7 @@
             <w:noProof/>
             <w:webHidden/>
           </w:rPr>
-          <w:instrText xml:space="preserve"> PAGEREF _Toc90547993 \h </w:instrText>
+          <w:instrText xml:space="preserve"> PAGEREF _Toc102644681 \h </w:instrText>
         </w:r>
         <w:r>
           <w:rPr>
@@ -5408,7 +5598,7 @@
           <w:lang w:eastAsia="en-US"/>
         </w:rPr>
       </w:pPr>
-      <w:hyperlink w:anchor="_Toc90547994" w:history="1">
+      <w:hyperlink w:anchor="_Toc102644682" w:history="1">
         <w:r>
           <w:rPr>
             <w:rStyle w:val="Hyperlink"/>
@@ -5431,7 +5621,7 @@
             <w:rStyle w:val="Hyperlink"/>
             <w:noProof/>
           </w:rPr>
-          <w:t>LastDayRxFires</w:t>
+          <w:t>NumberRxDailyFires</w:t>
         </w:r>
         <w:r>
           <w:rPr>
@@ -5452,7 +5642,7 @@
             <w:noProof/>
             <w:webHidden/>
           </w:rPr>
-          <w:instrText xml:space="preserve"> PAGEREF _Toc90547994 \h </w:instrText>
+          <w:instrText xml:space="preserve"> PAGEREF _Toc102644682 \h </w:instrText>
         </w:r>
         <w:r>
           <w:rPr>
@@ -5498,7 +5688,7 @@
           <w:lang w:eastAsia="en-US"/>
         </w:rPr>
       </w:pPr>
-      <w:hyperlink w:anchor="_Toc90547995" w:history="1">
+      <w:hyperlink w:anchor="_Toc102644683" w:history="1">
         <w:r>
           <w:rPr>
             <w:rStyle w:val="Hyperlink"/>
@@ -5521,7 +5711,7 @@
             <w:rStyle w:val="Hyperlink"/>
             <w:noProof/>
           </w:rPr>
-          <w:t>TargetRxSize</w:t>
+          <w:t>FirstDayRxFires</w:t>
         </w:r>
         <w:r>
           <w:rPr>
@@ -5542,7 +5732,7 @@
             <w:noProof/>
             <w:webHidden/>
           </w:rPr>
-          <w:instrText xml:space="preserve"> PAGEREF _Toc90547995 \h </w:instrText>
+          <w:instrText xml:space="preserve"> PAGEREF _Toc102644683 \h </w:instrText>
         </w:r>
         <w:r>
           <w:rPr>
@@ -5562,7 +5752,7 @@
             <w:noProof/>
             <w:webHidden/>
           </w:rPr>
-          <w:t>13</w:t>
+          <w:t>14</w:t>
         </w:r>
         <w:r>
           <w:rPr>
@@ -5588,7 +5778,7 @@
           <w:lang w:eastAsia="en-US"/>
         </w:rPr>
       </w:pPr>
-      <w:hyperlink w:anchor="_Toc90547996" w:history="1">
+      <w:hyperlink w:anchor="_Toc102644684" w:history="1">
         <w:r>
           <w:rPr>
             <w:rStyle w:val="Hyperlink"/>
@@ -5611,7 +5801,7 @@
             <w:rStyle w:val="Hyperlink"/>
             <w:noProof/>
           </w:rPr>
-          <w:t>RxZonesMap (Optional)</w:t>
+          <w:t>LastDayRxFires</w:t>
         </w:r>
         <w:r>
           <w:rPr>
@@ -5632,7 +5822,7 @@
             <w:noProof/>
             <w:webHidden/>
           </w:rPr>
-          <w:instrText xml:space="preserve"> PAGEREF _Toc90547996 \h </w:instrText>
+          <w:instrText xml:space="preserve"> PAGEREF _Toc102644684 \h </w:instrText>
         </w:r>
         <w:r>
           <w:rPr>
@@ -5678,7 +5868,7 @@
           <w:lang w:eastAsia="en-US"/>
         </w:rPr>
       </w:pPr>
-      <w:hyperlink w:anchor="_Toc90547997" w:history="1">
+      <w:hyperlink w:anchor="_Toc102644685" w:history="1">
         <w:r>
           <w:rPr>
             <w:rStyle w:val="Hyperlink"/>
@@ -5701,7 +5891,7 @@
             <w:rStyle w:val="Hyperlink"/>
             <w:noProof/>
           </w:rPr>
-          <w:t>MaximumSpreadAreaB0</w:t>
+          <w:t>TargetRxSize</w:t>
         </w:r>
         <w:r>
           <w:rPr>
@@ -5722,7 +5912,7 @@
             <w:noProof/>
             <w:webHidden/>
           </w:rPr>
-          <w:instrText xml:space="preserve"> PAGEREF _Toc90547997 \h </w:instrText>
+          <w:instrText xml:space="preserve"> PAGEREF _Toc102644685 \h </w:instrText>
         </w:r>
         <w:r>
           <w:rPr>
@@ -5768,7 +5958,7 @@
           <w:lang w:eastAsia="en-US"/>
         </w:rPr>
       </w:pPr>
-      <w:hyperlink w:anchor="_Toc90547998" w:history="1">
+      <w:hyperlink w:anchor="_Toc102644686" w:history="1">
         <w:r>
           <w:rPr>
             <w:rStyle w:val="Hyperlink"/>
@@ -5791,7 +5981,7 @@
             <w:rStyle w:val="Hyperlink"/>
             <w:noProof/>
           </w:rPr>
-          <w:t>MaximumSpreadAreaB1</w:t>
+          <w:t>RxZonesMap (Optional)</w:t>
         </w:r>
         <w:r>
           <w:rPr>
@@ -5812,7 +6002,7 @@
             <w:noProof/>
             <w:webHidden/>
           </w:rPr>
-          <w:instrText xml:space="preserve"> PAGEREF _Toc90547998 \h </w:instrText>
+          <w:instrText xml:space="preserve"> PAGEREF _Toc102644686 \h </w:instrText>
         </w:r>
         <w:r>
           <w:rPr>
@@ -5858,7 +6048,7 @@
           <w:lang w:eastAsia="en-US"/>
         </w:rPr>
       </w:pPr>
-      <w:hyperlink w:anchor="_Toc90547999" w:history="1">
+      <w:hyperlink w:anchor="_Toc102644687" w:history="1">
         <w:r>
           <w:rPr>
             <w:rStyle w:val="Hyperlink"/>
@@ -5881,7 +6071,7 @@
             <w:rStyle w:val="Hyperlink"/>
             <w:noProof/>
           </w:rPr>
-          <w:t>MaximumSpreadAreaB2</w:t>
+          <w:t>MaximumSpreadAreaB0</w:t>
         </w:r>
         <w:r>
           <w:rPr>
@@ -5902,7 +6092,7 @@
             <w:noProof/>
             <w:webHidden/>
           </w:rPr>
-          <w:instrText xml:space="preserve"> PAGEREF _Toc90547999 \h </w:instrText>
+          <w:instrText xml:space="preserve"> PAGEREF _Toc102644687 \h </w:instrText>
         </w:r>
         <w:r>
           <w:rPr>
@@ -5948,7 +6138,7 @@
           <w:lang w:eastAsia="en-US"/>
         </w:rPr>
       </w:pPr>
-      <w:hyperlink w:anchor="_Toc90548000" w:history="1">
+      <w:hyperlink w:anchor="_Toc102644688" w:history="1">
         <w:r>
           <w:rPr>
             <w:rStyle w:val="Hyperlink"/>
@@ -5971,7 +6161,7 @@
             <w:rStyle w:val="Hyperlink"/>
             <w:noProof/>
           </w:rPr>
-          <w:t>SpreadProbabilityB0</w:t>
+          <w:t>MaximumSpreadAreaB1</w:t>
         </w:r>
         <w:r>
           <w:rPr>
@@ -5992,7 +6182,7 @@
             <w:noProof/>
             <w:webHidden/>
           </w:rPr>
-          <w:instrText xml:space="preserve"> PAGEREF _Toc90548000 \h </w:instrText>
+          <w:instrText xml:space="preserve"> PAGEREF _Toc102644688 \h </w:instrText>
         </w:r>
         <w:r>
           <w:rPr>
@@ -6038,7 +6228,7 @@
           <w:lang w:eastAsia="en-US"/>
         </w:rPr>
       </w:pPr>
-      <w:hyperlink w:anchor="_Toc90548001" w:history="1">
+      <w:hyperlink w:anchor="_Toc102644689" w:history="1">
         <w:r>
           <w:rPr>
             <w:rStyle w:val="Hyperlink"/>
@@ -6061,7 +6251,7 @@
             <w:rStyle w:val="Hyperlink"/>
             <w:noProof/>
           </w:rPr>
-          <w:t>SpreadProbabilityB1</w:t>
+          <w:t>MaximumSpreadAreaB2</w:t>
         </w:r>
         <w:r>
           <w:rPr>
@@ -6082,7 +6272,7 @@
             <w:noProof/>
             <w:webHidden/>
           </w:rPr>
-          <w:instrText xml:space="preserve"> PAGEREF _Toc90548001 \h </w:instrText>
+          <w:instrText xml:space="preserve"> PAGEREF _Toc102644689 \h </w:instrText>
         </w:r>
         <w:r>
           <w:rPr>
@@ -6128,7 +6318,7 @@
           <w:lang w:eastAsia="en-US"/>
         </w:rPr>
       </w:pPr>
-      <w:hyperlink w:anchor="_Toc90548002" w:history="1">
+      <w:hyperlink w:anchor="_Toc102644690" w:history="1">
         <w:r>
           <w:rPr>
             <w:rStyle w:val="Hyperlink"/>
@@ -6151,7 +6341,7 @@
             <w:rStyle w:val="Hyperlink"/>
             <w:noProof/>
           </w:rPr>
-          <w:t>SpreadProbabilityB2</w:t>
+          <w:t>SpreadProbabilityB0</w:t>
         </w:r>
         <w:r>
           <w:rPr>
@@ -6172,7 +6362,7 @@
             <w:noProof/>
             <w:webHidden/>
           </w:rPr>
-          <w:instrText xml:space="preserve"> PAGEREF _Toc90548002 \h </w:instrText>
+          <w:instrText xml:space="preserve"> PAGEREF _Toc102644690 \h </w:instrText>
         </w:r>
         <w:r>
           <w:rPr>
@@ -6218,7 +6408,7 @@
           <w:lang w:eastAsia="en-US"/>
         </w:rPr>
       </w:pPr>
-      <w:hyperlink w:anchor="_Toc90548003" w:history="1">
+      <w:hyperlink w:anchor="_Toc102644691" w:history="1">
         <w:r>
           <w:rPr>
             <w:rStyle w:val="Hyperlink"/>
@@ -6241,7 +6431,7 @@
             <w:rStyle w:val="Hyperlink"/>
             <w:noProof/>
           </w:rPr>
-          <w:t>SpreadProbabilityB3</w:t>
+          <w:t>SpreadProbabilityB1</w:t>
         </w:r>
         <w:r>
           <w:rPr>
@@ -6262,7 +6452,7 @@
             <w:noProof/>
             <w:webHidden/>
           </w:rPr>
-          <w:instrText xml:space="preserve"> PAGEREF _Toc90548003 \h </w:instrText>
+          <w:instrText xml:space="preserve"> PAGEREF _Toc102644691 \h </w:instrText>
         </w:r>
         <w:r>
           <w:rPr>
@@ -6308,7 +6498,7 @@
           <w:lang w:eastAsia="en-US"/>
         </w:rPr>
       </w:pPr>
-      <w:hyperlink w:anchor="_Toc90548004" w:history="1">
+      <w:hyperlink w:anchor="_Toc102644692" w:history="1">
         <w:r>
           <w:rPr>
             <w:rStyle w:val="Hyperlink"/>
@@ -6331,7 +6521,7 @@
             <w:rStyle w:val="Hyperlink"/>
             <w:noProof/>
           </w:rPr>
-          <w:t>SiteMortalityB0</w:t>
+          <w:t>SpreadProbabilityB2</w:t>
         </w:r>
         <w:r>
           <w:rPr>
@@ -6352,7 +6542,7 @@
             <w:noProof/>
             <w:webHidden/>
           </w:rPr>
-          <w:instrText xml:space="preserve"> PAGEREF _Toc90548004 \h </w:instrText>
+          <w:instrText xml:space="preserve"> PAGEREF _Toc102644692 \h </w:instrText>
         </w:r>
         <w:r>
           <w:rPr>
@@ -6398,7 +6588,7 @@
           <w:lang w:eastAsia="en-US"/>
         </w:rPr>
       </w:pPr>
-      <w:hyperlink w:anchor="_Toc90548005" w:history="1">
+      <w:hyperlink w:anchor="_Toc102644693" w:history="1">
         <w:r>
           <w:rPr>
             <w:rStyle w:val="Hyperlink"/>
@@ -6421,7 +6611,7 @@
             <w:rStyle w:val="Hyperlink"/>
             <w:noProof/>
           </w:rPr>
-          <w:t>SiteMortalityB1</w:t>
+          <w:t>SpreadProbabilityB3</w:t>
         </w:r>
         <w:r>
           <w:rPr>
@@ -6442,7 +6632,7 @@
             <w:noProof/>
             <w:webHidden/>
           </w:rPr>
-          <w:instrText xml:space="preserve"> PAGEREF _Toc90548005 \h </w:instrText>
+          <w:instrText xml:space="preserve"> PAGEREF _Toc102644693 \h </w:instrText>
         </w:r>
         <w:r>
           <w:rPr>
@@ -6488,7 +6678,7 @@
           <w:lang w:eastAsia="en-US"/>
         </w:rPr>
       </w:pPr>
-      <w:hyperlink w:anchor="_Toc90548006" w:history="1">
+      <w:hyperlink w:anchor="_Toc102644694" w:history="1">
         <w:r>
           <w:rPr>
             <w:rStyle w:val="Hyperlink"/>
@@ -6511,7 +6701,7 @@
             <w:rStyle w:val="Hyperlink"/>
             <w:noProof/>
           </w:rPr>
-          <w:t>SiteMortalityB2</w:t>
+          <w:t>SiteMortalityB0</w:t>
         </w:r>
         <w:r>
           <w:rPr>
@@ -6532,7 +6722,7 @@
             <w:noProof/>
             <w:webHidden/>
           </w:rPr>
-          <w:instrText xml:space="preserve"> PAGEREF _Toc90548006 \h </w:instrText>
+          <w:instrText xml:space="preserve"> PAGEREF _Toc102644694 \h </w:instrText>
         </w:r>
         <w:r>
           <w:rPr>
@@ -6578,7 +6768,7 @@
           <w:lang w:eastAsia="en-US"/>
         </w:rPr>
       </w:pPr>
-      <w:hyperlink w:anchor="_Toc90548007" w:history="1">
+      <w:hyperlink w:anchor="_Toc102644695" w:history="1">
         <w:r>
           <w:rPr>
             <w:rStyle w:val="Hyperlink"/>
@@ -6601,7 +6791,7 @@
             <w:rStyle w:val="Hyperlink"/>
             <w:noProof/>
           </w:rPr>
-          <w:t>SiteMortalityB3</w:t>
+          <w:t>SiteMortalityB1</w:t>
         </w:r>
         <w:r>
           <w:rPr>
@@ -6622,7 +6812,7 @@
             <w:noProof/>
             <w:webHidden/>
           </w:rPr>
-          <w:instrText xml:space="preserve"> PAGEREF _Toc90548007 \h </w:instrText>
+          <w:instrText xml:space="preserve"> PAGEREF _Toc102644695 \h </w:instrText>
         </w:r>
         <w:r>
           <w:rPr>
@@ -6668,7 +6858,7 @@
           <w:lang w:eastAsia="en-US"/>
         </w:rPr>
       </w:pPr>
-      <w:hyperlink w:anchor="_Toc90548008" w:history="1">
+      <w:hyperlink w:anchor="_Toc102644696" w:history="1">
         <w:r>
           <w:rPr>
             <w:rStyle w:val="Hyperlink"/>
@@ -6691,7 +6881,7 @@
             <w:rStyle w:val="Hyperlink"/>
             <w:noProof/>
           </w:rPr>
-          <w:t>SiteMortalityB4</w:t>
+          <w:t>SiteMortalityB2</w:t>
         </w:r>
         <w:r>
           <w:rPr>
@@ -6712,7 +6902,7 @@
             <w:noProof/>
             <w:webHidden/>
           </w:rPr>
-          <w:instrText xml:space="preserve"> PAGEREF _Toc90548008 \h </w:instrText>
+          <w:instrText xml:space="preserve"> PAGEREF _Toc102644696 \h </w:instrText>
         </w:r>
         <w:r>
           <w:rPr>
@@ -6758,7 +6948,7 @@
           <w:lang w:eastAsia="en-US"/>
         </w:rPr>
       </w:pPr>
-      <w:hyperlink w:anchor="_Toc90548009" w:history="1">
+      <w:hyperlink w:anchor="_Toc102644697" w:history="1">
         <w:r>
           <w:rPr>
             <w:rStyle w:val="Hyperlink"/>
@@ -6781,7 +6971,7 @@
             <w:rStyle w:val="Hyperlink"/>
             <w:noProof/>
           </w:rPr>
-          <w:t>SiteMortalityB5</w:t>
+          <w:t>SiteMortalityB3</w:t>
         </w:r>
         <w:r>
           <w:rPr>
@@ -6802,7 +6992,7 @@
             <w:noProof/>
             <w:webHidden/>
           </w:rPr>
-          <w:instrText xml:space="preserve"> PAGEREF _Toc90548009 \h </w:instrText>
+          <w:instrText xml:space="preserve"> PAGEREF _Toc102644697 \h </w:instrText>
         </w:r>
         <w:r>
           <w:rPr>
@@ -6848,7 +7038,7 @@
           <w:lang w:eastAsia="en-US"/>
         </w:rPr>
       </w:pPr>
-      <w:hyperlink w:anchor="_Toc90548010" w:history="1">
+      <w:hyperlink w:anchor="_Toc102644698" w:history="1">
         <w:r>
           <w:rPr>
             <w:rStyle w:val="Hyperlink"/>
@@ -6871,7 +7061,7 @@
             <w:rStyle w:val="Hyperlink"/>
             <w:noProof/>
           </w:rPr>
-          <w:t>SiteMortalityB6</w:t>
+          <w:t>SiteMortalityB4</w:t>
         </w:r>
         <w:r>
           <w:rPr>
@@ -6892,7 +7082,7 @@
             <w:noProof/>
             <w:webHidden/>
           </w:rPr>
-          <w:instrText xml:space="preserve"> PAGEREF _Toc90548010 \h </w:instrText>
+          <w:instrText xml:space="preserve"> PAGEREF _Toc102644698 \h </w:instrText>
         </w:r>
         <w:r>
           <w:rPr>
@@ -6938,7 +7128,7 @@
           <w:lang w:eastAsia="en-US"/>
         </w:rPr>
       </w:pPr>
-      <w:hyperlink w:anchor="_Toc90548011" w:history="1">
+      <w:hyperlink w:anchor="_Toc102644699" w:history="1">
         <w:r>
           <w:rPr>
             <w:rStyle w:val="Hyperlink"/>
@@ -6961,7 +7151,7 @@
             <w:rStyle w:val="Hyperlink"/>
             <w:noProof/>
           </w:rPr>
-          <w:t>CohortMortalityB0</w:t>
+          <w:t>SiteMortalityB5</w:t>
         </w:r>
         <w:r>
           <w:rPr>
@@ -6982,7 +7172,7 @@
             <w:noProof/>
             <w:webHidden/>
           </w:rPr>
-          <w:instrText xml:space="preserve"> PAGEREF _Toc90548011 \h </w:instrText>
+          <w:instrText xml:space="preserve"> PAGEREF _Toc102644699 \h </w:instrText>
         </w:r>
         <w:r>
           <w:rPr>
@@ -7028,7 +7218,7 @@
           <w:lang w:eastAsia="en-US"/>
         </w:rPr>
       </w:pPr>
-      <w:hyperlink w:anchor="_Toc90548012" w:history="1">
+      <w:hyperlink w:anchor="_Toc102644700" w:history="1">
         <w:r>
           <w:rPr>
             <w:rStyle w:val="Hyperlink"/>
@@ -7051,7 +7241,7 @@
             <w:rStyle w:val="Hyperlink"/>
             <w:noProof/>
           </w:rPr>
-          <w:t>CohortMortalityB1</w:t>
+          <w:t>SiteMortalityB6</w:t>
         </w:r>
         <w:r>
           <w:rPr>
@@ -7072,7 +7262,7 @@
             <w:noProof/>
             <w:webHidden/>
           </w:rPr>
-          <w:instrText xml:space="preserve"> PAGEREF _Toc90548012 \h </w:instrText>
+          <w:instrText xml:space="preserve"> PAGEREF _Toc102644700 \h </w:instrText>
         </w:r>
         <w:r>
           <w:rPr>
@@ -7118,7 +7308,7 @@
           <w:lang w:eastAsia="en-US"/>
         </w:rPr>
       </w:pPr>
-      <w:hyperlink w:anchor="_Toc90548013" w:history="1">
+      <w:hyperlink w:anchor="_Toc102644701" w:history="1">
         <w:r>
           <w:rPr>
             <w:rStyle w:val="Hyperlink"/>
@@ -7141,7 +7331,7 @@
             <w:rStyle w:val="Hyperlink"/>
             <w:noProof/>
           </w:rPr>
-          <w:t>CohortMortalityB2</w:t>
+          <w:t>CohortMortalityB0</w:t>
         </w:r>
         <w:r>
           <w:rPr>
@@ -7162,7 +7352,7 @@
             <w:noProof/>
             <w:webHidden/>
           </w:rPr>
-          <w:instrText xml:space="preserve"> PAGEREF _Toc90548013 \h </w:instrText>
+          <w:instrText xml:space="preserve"> PAGEREF _Toc102644701 \h </w:instrText>
         </w:r>
         <w:r>
           <w:rPr>
@@ -7208,7 +7398,7 @@
           <w:lang w:eastAsia="en-US"/>
         </w:rPr>
       </w:pPr>
-      <w:hyperlink w:anchor="_Toc90548014" w:history="1">
+      <w:hyperlink w:anchor="_Toc102644702" w:history="1">
         <w:r>
           <w:rPr>
             <w:rStyle w:val="Hyperlink"/>
@@ -7231,7 +7421,7 @@
             <w:rStyle w:val="Hyperlink"/>
             <w:noProof/>
           </w:rPr>
-          <w:t>LadderFuelMaxAge</w:t>
+          <w:t>CohortMortalityB1</w:t>
         </w:r>
         <w:r>
           <w:rPr>
@@ -7252,7 +7442,7 @@
             <w:noProof/>
             <w:webHidden/>
           </w:rPr>
-          <w:instrText xml:space="preserve"> PAGEREF _Toc90548014 \h </w:instrText>
+          <w:instrText xml:space="preserve"> PAGEREF _Toc102644702 \h </w:instrText>
         </w:r>
         <w:r>
           <w:rPr>
@@ -7298,7 +7488,7 @@
           <w:lang w:eastAsia="en-US"/>
         </w:rPr>
       </w:pPr>
-      <w:hyperlink w:anchor="_Toc90548015" w:history="1">
+      <w:hyperlink w:anchor="_Toc102644703" w:history="1">
         <w:r>
           <w:rPr>
             <w:rStyle w:val="Hyperlink"/>
@@ -7321,7 +7511,7 @@
             <w:rStyle w:val="Hyperlink"/>
             <w:noProof/>
           </w:rPr>
-          <w:t>LadderFuelSpeciesList</w:t>
+          <w:t>CohortMortalityB2</w:t>
         </w:r>
         <w:r>
           <w:rPr>
@@ -7342,7 +7532,7 @@
             <w:noProof/>
             <w:webHidden/>
           </w:rPr>
-          <w:instrText xml:space="preserve"> PAGEREF _Toc90548015 \h </w:instrText>
+          <w:instrText xml:space="preserve"> PAGEREF _Toc102644703 \h </w:instrText>
         </w:r>
         <w:r>
           <w:rPr>
@@ -7388,7 +7578,7 @@
           <w:lang w:eastAsia="en-US"/>
         </w:rPr>
       </w:pPr>
-      <w:hyperlink w:anchor="_Toc90548016" w:history="1">
+      <w:hyperlink w:anchor="_Toc102644704" w:history="1">
         <w:r>
           <w:rPr>
             <w:rStyle w:val="Hyperlink"/>
@@ -7411,7 +7601,7 @@
             <w:rStyle w:val="Hyperlink"/>
             <w:noProof/>
           </w:rPr>
-          <w:t>SuppressionMaxWindSpeed</w:t>
+          <w:t>LadderFuelMaxAge</w:t>
         </w:r>
         <w:r>
           <w:rPr>
@@ -7432,7 +7622,7 @@
             <w:noProof/>
             <w:webHidden/>
           </w:rPr>
-          <w:instrText xml:space="preserve"> PAGEREF _Toc90548016 \h </w:instrText>
+          <w:instrText xml:space="preserve"> PAGEREF _Toc102644704 \h </w:instrText>
         </w:r>
         <w:r>
           <w:rPr>
@@ -7478,7 +7668,7 @@
           <w:lang w:eastAsia="en-US"/>
         </w:rPr>
       </w:pPr>
-      <w:hyperlink w:anchor="_Toc90548017" w:history="1">
+      <w:hyperlink w:anchor="_Toc102644705" w:history="1">
         <w:r>
           <w:rPr>
             <w:rStyle w:val="Hyperlink"/>
@@ -7501,7 +7691,7 @@
             <w:rStyle w:val="Hyperlink"/>
             <w:noProof/>
           </w:rPr>
-          <w:t>Suppression_CSV_File</w:t>
+          <w:t>LadderFuelSpeciesList</w:t>
         </w:r>
         <w:r>
           <w:rPr>
@@ -7522,7 +7712,7 @@
             <w:noProof/>
             <w:webHidden/>
           </w:rPr>
-          <w:instrText xml:space="preserve"> PAGEREF _Toc90548017 \h </w:instrText>
+          <w:instrText xml:space="preserve"> PAGEREF _Toc102644705 \h </w:instrText>
         </w:r>
         <w:r>
           <w:rPr>
@@ -7568,7 +7758,7 @@
           <w:lang w:eastAsia="en-US"/>
         </w:rPr>
       </w:pPr>
-      <w:hyperlink w:anchor="_Toc90548018" w:history="1">
+      <w:hyperlink w:anchor="_Toc102644706" w:history="1">
         <w:r>
           <w:rPr>
             <w:rStyle w:val="Hyperlink"/>
@@ -7591,6 +7781,186 @@
             <w:rStyle w:val="Hyperlink"/>
             <w:noProof/>
           </w:rPr>
+          <w:t>SuppressionMaxWindSpeed</w:t>
+        </w:r>
+        <w:r>
+          <w:rPr>
+            <w:noProof/>
+            <w:webHidden/>
+          </w:rPr>
+          <w:tab/>
+        </w:r>
+        <w:r>
+          <w:rPr>
+            <w:noProof/>
+            <w:webHidden/>
+          </w:rPr>
+          <w:fldChar w:fldCharType="begin"/>
+        </w:r>
+        <w:r>
+          <w:rPr>
+            <w:noProof/>
+            <w:webHidden/>
+          </w:rPr>
+          <w:instrText xml:space="preserve"> PAGEREF _Toc102644706 \h </w:instrText>
+        </w:r>
+        <w:r>
+          <w:rPr>
+            <w:noProof/>
+            <w:webHidden/>
+          </w:rPr>
+        </w:r>
+        <w:r>
+          <w:rPr>
+            <w:noProof/>
+            <w:webHidden/>
+          </w:rPr>
+          <w:fldChar w:fldCharType="separate"/>
+        </w:r>
+        <w:r>
+          <w:rPr>
+            <w:noProof/>
+            <w:webHidden/>
+          </w:rPr>
+          <w:t>16</w:t>
+        </w:r>
+        <w:r>
+          <w:rPr>
+            <w:noProof/>
+            <w:webHidden/>
+          </w:rPr>
+          <w:fldChar w:fldCharType="end"/>
+        </w:r>
+      </w:hyperlink>
+    </w:p>
+    <w:p>
+      <w:pPr>
+        <w:pStyle w:val="TOC2"/>
+        <w:tabs>
+          <w:tab w:val="left" w:pos="960"/>
+          <w:tab w:val="right" w:leader="dot" w:pos="9350"/>
+        </w:tabs>
+        <w:rPr>
+          <w:rFonts w:asciiTheme="minorHAnsi" w:eastAsiaTheme="minorEastAsia" w:hAnsiTheme="minorHAnsi" w:cstheme="minorBidi"/>
+          <w:noProof/>
+          <w:sz w:val="22"/>
+          <w:szCs w:val="22"/>
+          <w:lang w:eastAsia="en-US"/>
+        </w:rPr>
+      </w:pPr>
+      <w:hyperlink w:anchor="_Toc102644707" w:history="1">
+        <w:r>
+          <w:rPr>
+            <w:rStyle w:val="Hyperlink"/>
+            <w:noProof/>
+          </w:rPr>
+          <w:t>2.61.</w:t>
+        </w:r>
+        <w:r>
+          <w:rPr>
+            <w:rFonts w:asciiTheme="minorHAnsi" w:eastAsiaTheme="minorEastAsia" w:hAnsiTheme="minorHAnsi" w:cstheme="minorBidi"/>
+            <w:noProof/>
+            <w:sz w:val="22"/>
+            <w:szCs w:val="22"/>
+            <w:lang w:eastAsia="en-US"/>
+          </w:rPr>
+          <w:tab/>
+        </w:r>
+        <w:r>
+          <w:rPr>
+            <w:rStyle w:val="Hyperlink"/>
+            <w:noProof/>
+          </w:rPr>
+          <w:t>Suppression_CSV_File</w:t>
+        </w:r>
+        <w:r>
+          <w:rPr>
+            <w:noProof/>
+            <w:webHidden/>
+          </w:rPr>
+          <w:tab/>
+        </w:r>
+        <w:r>
+          <w:rPr>
+            <w:noProof/>
+            <w:webHidden/>
+          </w:rPr>
+          <w:fldChar w:fldCharType="begin"/>
+        </w:r>
+        <w:r>
+          <w:rPr>
+            <w:noProof/>
+            <w:webHidden/>
+          </w:rPr>
+          <w:instrText xml:space="preserve"> PAGEREF _Toc102644707 \h </w:instrText>
+        </w:r>
+        <w:r>
+          <w:rPr>
+            <w:noProof/>
+            <w:webHidden/>
+          </w:rPr>
+        </w:r>
+        <w:r>
+          <w:rPr>
+            <w:noProof/>
+            <w:webHidden/>
+          </w:rPr>
+          <w:fldChar w:fldCharType="separate"/>
+        </w:r>
+        <w:r>
+          <w:rPr>
+            <w:noProof/>
+            <w:webHidden/>
+          </w:rPr>
+          <w:t>17</w:t>
+        </w:r>
+        <w:r>
+          <w:rPr>
+            <w:noProof/>
+            <w:webHidden/>
+          </w:rPr>
+          <w:fldChar w:fldCharType="end"/>
+        </w:r>
+      </w:hyperlink>
+    </w:p>
+    <w:p>
+      <w:pPr>
+        <w:pStyle w:val="TOC2"/>
+        <w:tabs>
+          <w:tab w:val="left" w:pos="960"/>
+          <w:tab w:val="right" w:leader="dot" w:pos="9350"/>
+        </w:tabs>
+        <w:rPr>
+          <w:rFonts w:asciiTheme="minorHAnsi" w:eastAsiaTheme="minorEastAsia" w:hAnsiTheme="minorHAnsi" w:cstheme="minorBidi"/>
+          <w:noProof/>
+          <w:sz w:val="22"/>
+          <w:szCs w:val="22"/>
+          <w:lang w:eastAsia="en-US"/>
+        </w:rPr>
+      </w:pPr>
+      <w:hyperlink w:anchor="_Toc102644708" w:history="1">
+        <w:r>
+          <w:rPr>
+            <w:rStyle w:val="Hyperlink"/>
+            <w:noProof/>
+          </w:rPr>
+          <w:t>2.62.</w:t>
+        </w:r>
+        <w:r>
+          <w:rPr>
+            <w:rFonts w:asciiTheme="minorHAnsi" w:eastAsiaTheme="minorEastAsia" w:hAnsiTheme="minorHAnsi" w:cstheme="minorBidi"/>
+            <w:noProof/>
+            <w:sz w:val="22"/>
+            <w:szCs w:val="22"/>
+            <w:lang w:eastAsia="en-US"/>
+          </w:rPr>
+          <w:tab/>
+        </w:r>
+        <w:r>
+          <w:rPr>
+            <w:rStyle w:val="Hyperlink"/>
+            <w:noProof/>
+          </w:rPr>
           <w:t>DeadWoodTable</w:t>
         </w:r>
         <w:r>
@@ -7612,7 +7982,7 @@
             <w:noProof/>
             <w:webHidden/>
           </w:rPr>
-          <w:instrText xml:space="preserve"> PAGEREF _Toc90548018 \h </w:instrText>
+          <w:instrText xml:space="preserve"> PAGEREF _Toc102644708 \h </w:instrText>
         </w:r>
         <w:r>
           <w:rPr>
@@ -7661,7 +8031,7 @@
           <w:lang w:eastAsia="en-US"/>
         </w:rPr>
       </w:pPr>
-      <w:hyperlink w:anchor="_Toc90548019" w:history="1">
+      <w:hyperlink w:anchor="_Toc102644709" w:history="1">
         <w:r>
           <w:rPr>
             <w:rStyle w:val="Hyperlink"/>
@@ -7708,7 +8078,7 @@
             <w:noProof/>
             <w:webHidden/>
           </w:rPr>
-          <w:instrText xml:space="preserve"> PAGEREF _Toc90548019 \h </w:instrText>
+          <w:instrText xml:space="preserve"> PAGEREF _Toc102644709 \h </w:instrText>
         </w:r>
         <w:r>
           <w:rPr>
@@ -7754,7 +8124,7 @@
           <w:lang w:eastAsia="en-US"/>
         </w:rPr>
       </w:pPr>
-      <w:hyperlink w:anchor="_Toc90548020" w:history="1">
+      <w:hyperlink w:anchor="_Toc102644710" w:history="1">
         <w:r>
           <w:rPr>
             <w:rStyle w:val="Hyperlink"/>
@@ -7798,7 +8168,7 @@
             <w:noProof/>
             <w:webHidden/>
           </w:rPr>
-          <w:instrText xml:space="preserve"> PAGEREF _Toc90548020 \h </w:instrText>
+          <w:instrText xml:space="preserve"> PAGEREF _Toc102644710 \h </w:instrText>
         </w:r>
         <w:r>
           <w:rPr>
@@ -7844,7 +8214,7 @@
           <w:lang w:eastAsia="en-US"/>
         </w:rPr>
       </w:pPr>
-      <w:hyperlink w:anchor="_Toc90548021" w:history="1">
+      <w:hyperlink w:anchor="_Toc102644711" w:history="1">
         <w:r>
           <w:rPr>
             <w:rStyle w:val="Hyperlink"/>
@@ -7888,7 +8258,7 @@
             <w:noProof/>
             <w:webHidden/>
           </w:rPr>
-          <w:instrText xml:space="preserve"> PAGEREF _Toc90548021 \h </w:instrText>
+          <w:instrText xml:space="preserve"> PAGEREF _Toc102644711 \h </w:instrText>
         </w:r>
         <w:r>
           <w:rPr>
@@ -7934,7 +8304,7 @@
           <w:lang w:eastAsia="en-US"/>
         </w:rPr>
       </w:pPr>
-      <w:hyperlink w:anchor="_Toc90548022" w:history="1">
+      <w:hyperlink w:anchor="_Toc102644712" w:history="1">
         <w:r>
           <w:rPr>
             <w:rStyle w:val="Hyperlink"/>
@@ -7978,7 +8348,7 @@
             <w:noProof/>
             <w:webHidden/>
           </w:rPr>
-          <w:instrText xml:space="preserve"> PAGEREF _Toc90548022 \h </w:instrText>
+          <w:instrText xml:space="preserve"> PAGEREF _Toc102644712 \h </w:instrText>
         </w:r>
         <w:r>
           <w:rPr>
@@ -8024,7 +8394,7 @@
           <w:lang w:eastAsia="en-US"/>
         </w:rPr>
       </w:pPr>
-      <w:hyperlink w:anchor="_Toc90548023" w:history="1">
+      <w:hyperlink w:anchor="_Toc102644713" w:history="1">
         <w:r>
           <w:rPr>
             <w:rStyle w:val="Hyperlink"/>
@@ -8068,7 +8438,7 @@
             <w:noProof/>
             <w:webHidden/>
           </w:rPr>
-          <w:instrText xml:space="preserve"> PAGEREF _Toc90548023 \h </w:instrText>
+          <w:instrText xml:space="preserve"> PAGEREF _Toc102644713 \h </w:instrText>
         </w:r>
         <w:r>
           <w:rPr>
@@ -8114,7 +8484,7 @@
           <w:lang w:eastAsia="en-US"/>
         </w:rPr>
       </w:pPr>
-      <w:hyperlink w:anchor="_Toc90548024" w:history="1">
+      <w:hyperlink w:anchor="_Toc102644714" w:history="1">
         <w:r>
           <w:rPr>
             <w:rStyle w:val="Hyperlink"/>
@@ -8158,7 +8528,7 @@
             <w:noProof/>
             <w:webHidden/>
           </w:rPr>
-          <w:instrText xml:space="preserve"> PAGEREF _Toc90548024 \h </w:instrText>
+          <w:instrText xml:space="preserve"> PAGEREF _Toc102644714 \h </w:instrText>
         </w:r>
         <w:r>
           <w:rPr>
@@ -8204,7 +8574,7 @@
           <w:lang w:eastAsia="en-US"/>
         </w:rPr>
       </w:pPr>
-      <w:hyperlink w:anchor="_Toc90548025" w:history="1">
+      <w:hyperlink w:anchor="_Toc102644715" w:history="1">
         <w:r>
           <w:rPr>
             <w:rStyle w:val="Hyperlink"/>
@@ -8248,7 +8618,7 @@
             <w:noProof/>
             <w:webHidden/>
           </w:rPr>
-          <w:instrText xml:space="preserve"> PAGEREF _Toc90548025 \h </w:instrText>
+          <w:instrText xml:space="preserve"> PAGEREF _Toc102644715 \h </w:instrText>
         </w:r>
         <w:r>
           <w:rPr>
@@ -8294,7 +8664,7 @@
           <w:lang w:eastAsia="en-US"/>
         </w:rPr>
       </w:pPr>
-      <w:hyperlink w:anchor="_Toc90548026" w:history="1">
+      <w:hyperlink w:anchor="_Toc102644716" w:history="1">
         <w:r>
           <w:rPr>
             <w:rStyle w:val="Hyperlink"/>
@@ -8338,7 +8708,7 @@
             <w:noProof/>
             <w:webHidden/>
           </w:rPr>
-          <w:instrText xml:space="preserve"> PAGEREF _Toc90548026 \h </w:instrText>
+          <w:instrText xml:space="preserve"> PAGEREF _Toc102644716 \h </w:instrText>
         </w:r>
         <w:r>
           <w:rPr>
@@ -8384,7 +8754,7 @@
           <w:lang w:eastAsia="en-US"/>
         </w:rPr>
       </w:pPr>
-      <w:hyperlink w:anchor="_Toc90548027" w:history="1">
+      <w:hyperlink w:anchor="_Toc102644717" w:history="1">
         <w:r>
           <w:rPr>
             <w:rStyle w:val="Hyperlink"/>
@@ -8428,7 +8798,7 @@
             <w:noProof/>
             <w:webHidden/>
           </w:rPr>
-          <w:instrText xml:space="preserve"> PAGEREF _Toc90548027 \h </w:instrText>
+          <w:instrText xml:space="preserve"> PAGEREF _Toc102644717 \h </w:instrText>
         </w:r>
         <w:r>
           <w:rPr>
@@ -8474,7 +8844,7 @@
           <w:lang w:eastAsia="en-US"/>
         </w:rPr>
       </w:pPr>
-      <w:hyperlink w:anchor="_Toc90548028" w:history="1">
+      <w:hyperlink w:anchor="_Toc102644718" w:history="1">
         <w:r>
           <w:rPr>
             <w:rStyle w:val="Hyperlink"/>
@@ -8518,7 +8888,7 @@
             <w:noProof/>
             <w:webHidden/>
           </w:rPr>
-          <w:instrText xml:space="preserve"> PAGEREF _Toc90548028 \h </w:instrText>
+          <w:instrText xml:space="preserve"> PAGEREF _Toc102644718 \h </w:instrText>
         </w:r>
         <w:r>
           <w:rPr>
@@ -8567,7 +8937,7 @@
           <w:lang w:eastAsia="en-US"/>
         </w:rPr>
       </w:pPr>
-      <w:hyperlink w:anchor="_Toc90548029" w:history="1">
+      <w:hyperlink w:anchor="_Toc102644719" w:history="1">
         <w:r>
           <w:rPr>
             <w:rStyle w:val="Hyperlink"/>
@@ -8614,7 +8984,7 @@
             <w:noProof/>
             <w:webHidden/>
           </w:rPr>
-          <w:instrText xml:space="preserve"> PAGEREF _Toc90548029 \h </w:instrText>
+          <w:instrText xml:space="preserve"> PAGEREF _Toc102644719 \h </w:instrText>
         </w:r>
         <w:r>
           <w:rPr>
@@ -8658,13 +9028,13 @@
         <w:lastRenderedPageBreak/>
         <w:fldChar w:fldCharType="end"/>
       </w:r>
-      <w:bookmarkStart w:id="2" w:name="_Toc90547937"/>
+      <w:bookmarkStart w:id="3" w:name="_Toc102644623"/>
       <w:r>
         <w:t>Introduction</w:t>
       </w:r>
       <w:bookmarkEnd w:id="0"/>
       <w:bookmarkEnd w:id="1"/>
-      <w:bookmarkEnd w:id="2"/>
+      <w:bookmarkEnd w:id="3"/>
     </w:p>
     <w:p>
       <w:pPr>
@@ -8749,25 +9119,25 @@
         <w:pStyle w:val="Heading2"/>
         <w:spacing w:after="120"/>
       </w:pPr>
-      <w:bookmarkStart w:id="3" w:name="_Toc136162612"/>
-      <w:bookmarkStart w:id="4" w:name="_Ref272935382"/>
-      <w:bookmarkStart w:id="5" w:name="_Toc90547938"/>
+      <w:bookmarkStart w:id="4" w:name="_Toc136162612"/>
+      <w:bookmarkStart w:id="5" w:name="_Ref272935382"/>
+      <w:bookmarkStart w:id="6" w:name="_Toc102644624"/>
       <w:r>
         <w:t xml:space="preserve">Fire </w:t>
       </w:r>
-      <w:bookmarkEnd w:id="3"/>
       <w:bookmarkEnd w:id="4"/>
+      <w:bookmarkEnd w:id="5"/>
       <w:r>
         <w:t>Simulation</w:t>
       </w:r>
-      <w:bookmarkEnd w:id="5"/>
+      <w:bookmarkEnd w:id="6"/>
     </w:p>
     <w:p>
       <w:pPr>
         <w:pStyle w:val="textbody"/>
         <w:ind w:left="720"/>
       </w:pPr>
-      <w:bookmarkStart w:id="6" w:name="_Toc136162627"/>
+      <w:bookmarkStart w:id="7" w:name="_Toc136162627"/>
       <w:r>
         <w:t>We included three types of fires in the model:  Lightning, Human Unintentional (‘Accidental’), and Prescribed Fire (‘</w:t>
       </w:r>
@@ -8809,11 +9179,11 @@
         <w:pStyle w:val="Heading3"/>
         <w:ind w:hanging="864"/>
       </w:pPr>
-      <w:bookmarkStart w:id="7" w:name="_Toc90547939"/>
+      <w:bookmarkStart w:id="8" w:name="_Toc102644625"/>
       <w:r>
         <w:t>Ignition</w:t>
       </w:r>
-      <w:bookmarkEnd w:id="7"/>
+      <w:bookmarkEnd w:id="8"/>
     </w:p>
     <w:p>
       <w:pPr>
@@ -9405,11 +9775,11 @@
         </w:numPr>
         <w:ind w:hanging="1368"/>
       </w:pPr>
-      <w:bookmarkStart w:id="8" w:name="_Toc90547940"/>
+      <w:bookmarkStart w:id="9" w:name="_Toc102644626"/>
       <w:r>
         <w:t>Fire Spread: Lightning and Accidental</w:t>
       </w:r>
-      <w:bookmarkEnd w:id="8"/>
+      <w:bookmarkEnd w:id="9"/>
     </w:p>
     <w:p>
       <w:pPr>
@@ -9519,7 +9889,15 @@
       </m:oMath>
       <w:r>
         <w:tab/>
-        <w:t xml:space="preserve">Equation </w:t>
+        <w:t>Equ</w:t>
+      </w:r>
+      <w:proofErr w:type="spellStart"/>
+      <w:r>
+        <w:t>ation</w:t>
+      </w:r>
+      <w:proofErr w:type="spellEnd"/>
+      <w:r>
+        <w:t xml:space="preserve"> </w:t>
       </w:r>
       <w:r>
         <w:t>4</w:t>
@@ -9900,10 +10278,7 @@
         <w:fldChar w:fldCharType="begin"/>
       </w:r>
       <w:r>
-        <w:instrText xml:space="preserve"> HYPERLINK "https://github.com/LANDIS-II-Fo</w:instrText>
-      </w:r>
-      <w:r>
-        <w:instrText xml:space="preserve">undation/Extension-SCRPPLE/tree/master/Supporting%20R%20Code/Spread/" </w:instrText>
+        <w:instrText xml:space="preserve"> HYPERLINK "https://github.com/LANDIS-II-Foundation/Extension-SCRPPLE/tree/master/Supporting%20R%20Code/Spread/" </w:instrText>
       </w:r>
       <w:r>
         <w:fldChar w:fldCharType="separate"/>
@@ -9936,11 +10311,11 @@
         </w:numPr>
         <w:ind w:hanging="1368"/>
       </w:pPr>
-      <w:bookmarkStart w:id="9" w:name="_Toc90547941"/>
+      <w:bookmarkStart w:id="10" w:name="_Toc102644627"/>
       <w:r>
         <w:t>Fire Spread: Prescribed Fires</w:t>
       </w:r>
-      <w:bookmarkEnd w:id="9"/>
+      <w:bookmarkEnd w:id="10"/>
       <w:r>
         <w:t xml:space="preserve"> </w:t>
       </w:r>
@@ -9979,11 +10354,11 @@
         </w:numPr>
         <w:ind w:hanging="1368"/>
       </w:pPr>
-      <w:bookmarkStart w:id="10" w:name="_Toc90547942"/>
+      <w:bookmarkStart w:id="11" w:name="_Toc102644628"/>
       <w:r>
         <w:t>Fire Severity</w:t>
       </w:r>
-      <w:bookmarkEnd w:id="10"/>
+      <w:bookmarkEnd w:id="11"/>
     </w:p>
     <w:p>
       <w:pPr>
@@ -10885,35 +11260,21 @@
         <w:rPr>
           <w:iCs/>
         </w:rPr>
-        <w:t xml:space="preserve"> are parameters estimated for each species, and Age is the cohort’s age within the model. </w:t>
+        <w:t xml:space="preserve"> are parameters estimated for each species, and Age is the cohort’s age within the model. MaxBarkThickness is the bark thickness of the largest DBH observed within the species, and AgeDBH is a ge</w:t>
       </w:r>
       <w:proofErr w:type="spellStart"/>
       <w:r>
         <w:rPr>
           <w:iCs/>
         </w:rPr>
-        <w:t>MaxBarkThickness</w:t>
+        <w:t>neral</w:t>
       </w:r>
       <w:proofErr w:type="spellEnd"/>
       <w:r>
         <w:rPr>
           <w:iCs/>
         </w:rPr>
-        <w:t xml:space="preserve"> is the bark thickness of the largest DBH observed within the species, and </w:t>
-      </w:r>
-      <w:proofErr w:type="spellStart"/>
-      <w:r>
-        <w:rPr>
-          <w:iCs/>
-        </w:rPr>
-        <w:t>AgeDBH</w:t>
-      </w:r>
-      <w:proofErr w:type="spellEnd"/>
-      <w:r>
-        <w:rPr>
-          <w:iCs/>
-        </w:rPr>
-        <w:t xml:space="preserve"> is a general relationship between Age and DBH for each species.</w:t>
+        <w:t xml:space="preserve"> relationship between Age and DBH for each species.</w:t>
       </w:r>
     </w:p>
     <w:p>
@@ -10954,11 +11315,11 @@
         <w:pStyle w:val="Heading2"/>
         <w:spacing w:after="120"/>
       </w:pPr>
-      <w:bookmarkStart w:id="11" w:name="_Toc90547943"/>
+      <w:bookmarkStart w:id="12" w:name="_Toc102644629"/>
       <w:r>
         <w:t>References</w:t>
       </w:r>
-      <w:bookmarkEnd w:id="11"/>
+      <w:bookmarkEnd w:id="12"/>
     </w:p>
     <w:p>
       <w:pPr>
@@ -11176,13 +11537,13 @@
         <w:pStyle w:val="Heading2"/>
         <w:spacing w:after="120"/>
       </w:pPr>
-      <w:bookmarkStart w:id="12" w:name="_Toc136162628"/>
-      <w:bookmarkStart w:id="13" w:name="_Toc90547944"/>
+      <w:bookmarkStart w:id="13" w:name="_Toc136162628"/>
+      <w:bookmarkStart w:id="14" w:name="_Toc102644630"/>
       <w:r>
         <w:t>Acknowledgments</w:t>
       </w:r>
-      <w:bookmarkEnd w:id="12"/>
       <w:bookmarkEnd w:id="13"/>
+      <w:bookmarkEnd w:id="14"/>
     </w:p>
     <w:p>
       <w:pPr>
@@ -11202,22 +11563,22 @@
         <w:pStyle w:val="Heading2"/>
         <w:spacing w:after="120"/>
       </w:pPr>
-      <w:bookmarkStart w:id="14" w:name="_Toc90547945"/>
+      <w:bookmarkStart w:id="15" w:name="_Toc102644631"/>
       <w:r>
         <w:t>Major Versions</w:t>
       </w:r>
-      <w:bookmarkEnd w:id="14"/>
+      <w:bookmarkEnd w:id="15"/>
     </w:p>
     <w:p>
       <w:pPr>
         <w:pStyle w:val="Heading3"/>
         <w:ind w:hanging="864"/>
       </w:pPr>
-      <w:bookmarkStart w:id="15" w:name="_Toc90547946"/>
+      <w:bookmarkStart w:id="16" w:name="_Toc102644632"/>
       <w:r>
         <w:t>Version 3.2 (October 2021)</w:t>
       </w:r>
-      <w:bookmarkEnd w:id="15"/>
+      <w:bookmarkEnd w:id="16"/>
     </w:p>
     <w:p>
       <w:pPr>
@@ -11248,11 +11609,11 @@
         <w:pStyle w:val="Heading3"/>
         <w:ind w:hanging="864"/>
       </w:pPr>
-      <w:bookmarkStart w:id="16" w:name="_Toc90547947"/>
+      <w:bookmarkStart w:id="17" w:name="_Toc102644633"/>
       <w:r>
         <w:t>Version 3.1 (March 2021)</w:t>
       </w:r>
-      <w:bookmarkEnd w:id="16"/>
+      <w:bookmarkEnd w:id="17"/>
     </w:p>
     <w:p>
       <w:pPr>
@@ -11291,7 +11652,7 @@
         <w:pStyle w:val="Heading3"/>
         <w:ind w:hanging="864"/>
       </w:pPr>
-      <w:bookmarkStart w:id="17" w:name="_Toc90547948"/>
+      <w:bookmarkStart w:id="18" w:name="_Toc102644634"/>
       <w:r>
         <w:t>Version 3</w:t>
       </w:r>
@@ -11301,7 +11662,7 @@
       <w:r>
         <w:t xml:space="preserve"> (February 2021)</w:t>
       </w:r>
-      <w:bookmarkEnd w:id="17"/>
+      <w:bookmarkEnd w:id="18"/>
     </w:p>
     <w:p>
       <w:pPr>
@@ -11327,11 +11688,11 @@
         <w:pStyle w:val="Heading3"/>
         <w:ind w:hanging="864"/>
       </w:pPr>
-      <w:bookmarkStart w:id="18" w:name="_Toc90547949"/>
+      <w:bookmarkStart w:id="19" w:name="_Toc102644635"/>
       <w:r>
         <w:t>Version 2.4 (August 2020)</w:t>
       </w:r>
-      <w:bookmarkEnd w:id="18"/>
+      <w:bookmarkEnd w:id="19"/>
     </w:p>
     <w:p>
       <w:pPr>
@@ -11346,11 +11707,11 @@
         <w:pStyle w:val="Heading3"/>
         <w:ind w:hanging="864"/>
       </w:pPr>
-      <w:bookmarkStart w:id="19" w:name="_Toc90547950"/>
+      <w:bookmarkStart w:id="20" w:name="_Toc102644636"/>
       <w:r>
         <w:t>Version 2.3 (May 2019)</w:t>
       </w:r>
-      <w:bookmarkEnd w:id="19"/>
+      <w:bookmarkEnd w:id="20"/>
     </w:p>
     <w:p>
       <w:pPr>
@@ -11365,11 +11726,11 @@
         <w:pStyle w:val="Heading3"/>
         <w:ind w:hanging="864"/>
       </w:pPr>
-      <w:bookmarkStart w:id="20" w:name="_Toc90547951"/>
+      <w:bookmarkStart w:id="21" w:name="_Toc102644637"/>
       <w:r>
         <w:t>Version 2.2 (April 2019)</w:t>
       </w:r>
-      <w:bookmarkEnd w:id="20"/>
+      <w:bookmarkEnd w:id="21"/>
     </w:p>
     <w:p>
       <w:pPr>
@@ -11384,11 +11745,11 @@
         <w:pStyle w:val="Heading3"/>
         <w:ind w:hanging="864"/>
       </w:pPr>
-      <w:bookmarkStart w:id="21" w:name="_Toc90547952"/>
+      <w:bookmarkStart w:id="22" w:name="_Toc102644638"/>
       <w:r>
         <w:t>Version 2.1 (November 2018)</w:t>
       </w:r>
-      <w:bookmarkEnd w:id="21"/>
+      <w:bookmarkEnd w:id="22"/>
     </w:p>
     <w:p>
       <w:pPr>
@@ -11403,11 +11764,11 @@
         <w:pStyle w:val="Heading3"/>
         <w:ind w:hanging="864"/>
       </w:pPr>
-      <w:bookmarkStart w:id="22" w:name="_Toc90547953"/>
+      <w:bookmarkStart w:id="23" w:name="_Toc102644639"/>
       <w:r>
         <w:t>Version 2.0 (September 2018)</w:t>
       </w:r>
-      <w:bookmarkEnd w:id="22"/>
+      <w:bookmarkEnd w:id="23"/>
     </w:p>
     <w:p>
       <w:pPr>
@@ -11422,12 +11783,12 @@
         <w:pStyle w:val="Heading3"/>
         <w:ind w:hanging="864"/>
       </w:pPr>
-      <w:bookmarkStart w:id="23" w:name="_Toc90547954"/>
+      <w:bookmarkStart w:id="24" w:name="_Toc102644640"/>
       <w:r>
         <w:lastRenderedPageBreak/>
         <w:t>Version 1.1 (June 2018)</w:t>
       </w:r>
-      <w:bookmarkEnd w:id="23"/>
+      <w:bookmarkEnd w:id="24"/>
     </w:p>
     <w:p>
       <w:pPr>
@@ -11458,7 +11819,7 @@
         <w:pStyle w:val="Heading3"/>
         <w:ind w:hanging="864"/>
       </w:pPr>
-      <w:bookmarkStart w:id="24" w:name="_Toc90547955"/>
+      <w:bookmarkStart w:id="25" w:name="_Toc102644641"/>
       <w:r>
         <w:t xml:space="preserve">Version </w:t>
       </w:r>
@@ -11489,7 +11850,7 @@
       <w:r>
         <w:t>)</w:t>
       </w:r>
-      <w:bookmarkEnd w:id="24"/>
+      <w:bookmarkEnd w:id="25"/>
     </w:p>
     <w:p>
       <w:pPr>
@@ -11508,25 +11869,61 @@
         <w:pStyle w:val="Heading2"/>
         <w:spacing w:after="120"/>
       </w:pPr>
-      <w:bookmarkStart w:id="25" w:name="_Toc90547956"/>
+      <w:bookmarkStart w:id="26" w:name="_Toc102644642"/>
       <w:r>
         <w:t>Minor Versions</w:t>
       </w:r>
       <w:r>
         <w:t xml:space="preserve"> (this major release)</w:t>
       </w:r>
-      <w:bookmarkEnd w:id="25"/>
+      <w:bookmarkEnd w:id="26"/>
+    </w:p>
+    <w:p>
+      <w:pPr>
+        <w:pStyle w:val="Heading3"/>
+      </w:pPr>
+      <w:bookmarkStart w:id="27" w:name="_Toc102644643"/>
+      <w:r>
+        <w:t>Version 3.2.2 (May 2022)</w:t>
+      </w:r>
+      <w:bookmarkEnd w:id="27"/>
+    </w:p>
+    <w:p>
+      <w:pPr>
+        <w:pStyle w:val="textbody"/>
+      </w:pPr>
+      <w:r>
+        <w:t>Added time zero PET and CWD.  This fixes the issue with year 1 values – those that do not have preceding climate data – causing excessive fires in the first 1-3 years.</w:t>
+      </w:r>
+    </w:p>
+    <w:p>
+      <w:pPr>
+        <w:pStyle w:val="Heading3"/>
+      </w:pPr>
+      <w:bookmarkStart w:id="28" w:name="_Toc102644644"/>
+      <w:r>
+        <w:t>Version 3.2.1</w:t>
+      </w:r>
+      <w:bookmarkEnd w:id="28"/>
+    </w:p>
+    <w:p>
+      <w:pPr>
+        <w:pStyle w:val="textbody"/>
+      </w:pPr>
+      <w:r>
+        <w:t>Error with random assignment of ignitions corrected.</w:t>
+      </w:r>
     </w:p>
     <w:p>
       <w:pPr>
         <w:pStyle w:val="Heading2"/>
         <w:spacing w:after="120"/>
       </w:pPr>
-      <w:bookmarkStart w:id="26" w:name="_Toc90547957"/>
+      <w:bookmarkStart w:id="29" w:name="_Toc102644645"/>
       <w:r>
         <w:t>Source Code</w:t>
       </w:r>
-      <w:bookmarkEnd w:id="26"/>
+      <w:bookmarkEnd w:id="29"/>
     </w:p>
     <w:p>
       <w:pPr>
@@ -11541,103 +11938,49 @@
         <w:pStyle w:val="Heading1"/>
         <w:spacing w:after="120"/>
       </w:pPr>
-      <w:bookmarkStart w:id="27" w:name="_Toc102232959"/>
-      <w:bookmarkStart w:id="28" w:name="_Toc136162629"/>
-      <w:bookmarkStart w:id="29" w:name="_Toc90547958"/>
-      <w:bookmarkEnd w:id="6"/>
+      <w:bookmarkStart w:id="30" w:name="_Toc102232959"/>
+      <w:bookmarkStart w:id="31" w:name="_Toc136162629"/>
+      <w:bookmarkStart w:id="32" w:name="_Toc102644646"/>
+      <w:bookmarkEnd w:id="7"/>
       <w:r>
         <w:lastRenderedPageBreak/>
         <w:t>Parameter Input File</w:t>
-      </w:r>
-      <w:bookmarkEnd w:id="27"/>
-      <w:bookmarkEnd w:id="28"/>
-      <w:bookmarkEnd w:id="29"/>
-    </w:p>
-    <w:p>
-      <w:pPr>
-        <w:pStyle w:val="textbody"/>
-      </w:pPr>
-      <w:r>
-        <w:t xml:space="preserve">Most of the input parameters for this extension </w:t>
-      </w:r>
-      <w:proofErr w:type="gramStart"/>
-      <w:r>
-        <w:t>are specified</w:t>
-      </w:r>
-      <w:proofErr w:type="gramEnd"/>
-      <w:r>
-        <w:t xml:space="preserve"> in one input file.  This text file must comply with the general format requirements described in section 3.1 </w:t>
-      </w:r>
-      <w:r>
-        <w:rPr>
-          <w:i/>
-          <w:iCs/>
-        </w:rPr>
-        <w:t>Text Input Files</w:t>
-      </w:r>
-      <w:r>
-        <w:t xml:space="preserve"> in the </w:t>
-      </w:r>
-      <w:r>
-        <w:rPr>
-          <w:i/>
-          <w:iCs/>
-        </w:rPr>
-        <w:t>LANDIS-II Model User Guide</w:t>
-      </w:r>
-      <w:r>
-        <w:t>.</w:t>
-      </w:r>
-    </w:p>
-    <w:p>
-      <w:pPr>
-        <w:pStyle w:val="Heading2"/>
-        <w:spacing w:after="120"/>
-      </w:pPr>
-      <w:bookmarkStart w:id="30" w:name="_Toc112235332"/>
-      <w:bookmarkStart w:id="31" w:name="_Toc133386213"/>
-      <w:bookmarkStart w:id="32" w:name="_Toc136162630"/>
-      <w:bookmarkStart w:id="33" w:name="_Toc90547959"/>
-      <w:proofErr w:type="spellStart"/>
-      <w:r>
-        <w:t>LandisData</w:t>
       </w:r>
       <w:bookmarkEnd w:id="30"/>
       <w:bookmarkEnd w:id="31"/>
       <w:bookmarkEnd w:id="32"/>
-      <w:bookmarkEnd w:id="33"/>
-      <w:proofErr w:type="spellEnd"/>
-    </w:p>
-    <w:p>
-      <w:pPr>
-        <w:pStyle w:val="textbody"/>
-      </w:pPr>
-      <w:r>
-        <w:t xml:space="preserve">This parameter’s value must be </w:t>
-      </w:r>
-      <w:r>
-        <w:rPr>
-          <w:rFonts w:ascii="Courier New" w:hAnsi="Courier New" w:cs="Courier New"/>
-          <w:sz w:val="20"/>
-          <w:szCs w:val="20"/>
-        </w:rPr>
-        <w:t>"</w:t>
-      </w:r>
-      <w:r>
-        <w:rPr>
-          <w:rFonts w:ascii="Courier New" w:hAnsi="Courier New" w:cs="Courier New"/>
-          <w:sz w:val="20"/>
-          <w:szCs w:val="20"/>
-        </w:rPr>
-        <w:t>SCRAPPLE</w:t>
-      </w:r>
-      <w:r>
-        <w:rPr>
-          <w:rFonts w:ascii="Courier New" w:hAnsi="Courier New" w:cs="Courier New"/>
-          <w:sz w:val="20"/>
-          <w:szCs w:val="20"/>
-        </w:rPr>
-        <w:t>"</w:t>
+    </w:p>
+    <w:p>
+      <w:pPr>
+        <w:pStyle w:val="textbody"/>
+      </w:pPr>
+      <w:r>
+        <w:t xml:space="preserve">Most of the input parameters for this extension </w:t>
+      </w:r>
+      <w:proofErr w:type="gramStart"/>
+      <w:r>
+        <w:t>are specified</w:t>
+      </w:r>
+      <w:proofErr w:type="gramEnd"/>
+      <w:r>
+        <w:t xml:space="preserve"> in one input file.  This text file must comply with the general format requirements described in section 3.1 </w:t>
+      </w:r>
+      <w:r>
+        <w:rPr>
+          <w:i/>
+          <w:iCs/>
+        </w:rPr>
+        <w:t>Text Input Files</w:t>
+      </w:r>
+      <w:r>
+        <w:t xml:space="preserve"> in the </w:t>
+      </w:r>
+      <w:r>
+        <w:rPr>
+          <w:i/>
+          <w:iCs/>
+        </w:rPr>
+        <w:t>LANDIS-II Model User Guide</w:t>
       </w:r>
       <w:r>
         <w:t>.</w:t>
@@ -11648,114 +11991,53 @@
         <w:pStyle w:val="Heading2"/>
         <w:spacing w:after="120"/>
       </w:pPr>
-      <w:bookmarkStart w:id="34" w:name="_Toc112235333"/>
-      <w:bookmarkStart w:id="35" w:name="_Toc133386214"/>
-      <w:bookmarkStart w:id="36" w:name="_Toc136162631"/>
-      <w:bookmarkStart w:id="37" w:name="_Toc90547960"/>
+      <w:bookmarkStart w:id="33" w:name="_Toc112235332"/>
+      <w:bookmarkStart w:id="34" w:name="_Toc133386213"/>
+      <w:bookmarkStart w:id="35" w:name="_Toc136162630"/>
+      <w:bookmarkStart w:id="36" w:name="_Toc102644647"/>
       <w:proofErr w:type="spellStart"/>
       <w:r>
-        <w:t>Timestep</w:t>
-      </w:r>
+        <w:t>LandisData</w:t>
+      </w:r>
+      <w:bookmarkEnd w:id="33"/>
       <w:bookmarkEnd w:id="34"/>
       <w:bookmarkEnd w:id="35"/>
       <w:bookmarkEnd w:id="36"/>
       <w:proofErr w:type="spellEnd"/>
-      <w:r>
-        <w:t xml:space="preserve"> (Not functional)</w:t>
-      </w:r>
-      <w:bookmarkEnd w:id="37"/>
-    </w:p>
-    <w:p>
-      <w:pPr>
-        <w:pStyle w:val="textbody"/>
-      </w:pPr>
-      <w:r>
-        <w:t xml:space="preserve">Note: This parameter is not functional.  Because SCRPPLE requires daily data, it cannot produce an average fire regime for longer than annual time steps.  </w:t>
-      </w:r>
-      <w:proofErr w:type="gramStart"/>
-      <w:r>
-        <w:t>Therefore</w:t>
-      </w:r>
-      <w:proofErr w:type="gramEnd"/>
-      <w:r>
-        <w:t xml:space="preserve"> the default is 1.  Future versions will remove this parameter.</w:t>
-      </w:r>
-    </w:p>
-    <w:p>
-      <w:pPr>
-        <w:pStyle w:val="Heading2"/>
-      </w:pPr>
-      <w:bookmarkStart w:id="38" w:name="_Toc90547961"/>
-      <w:proofErr w:type="spellStart"/>
-      <w:r>
-        <w:t>Species_CSV_File</w:t>
-      </w:r>
-      <w:bookmarkEnd w:id="38"/>
-      <w:proofErr w:type="spellEnd"/>
-    </w:p>
-    <w:p>
-      <w:pPr>
-        <w:pStyle w:val="textbody"/>
-      </w:pPr>
-      <w:r>
-        <w:t xml:space="preserve">The </w:t>
-      </w:r>
-      <w:r>
-        <w:t xml:space="preserve">parameter specifies the </w:t>
-      </w:r>
-      <w:r>
-        <w:t>location of a .csv file containing the columns “</w:t>
-      </w:r>
-      <w:proofErr w:type="spellStart"/>
-      <w:r>
-        <w:t>SpeciesCode</w:t>
-      </w:r>
-      <w:proofErr w:type="spellEnd"/>
-      <w:r>
-        <w:t>”,</w:t>
-      </w:r>
-      <w:r>
-        <w:t xml:space="preserve"> </w:t>
-      </w:r>
-      <w:r>
-        <w:t>“</w:t>
-      </w:r>
-      <w:proofErr w:type="spellStart"/>
-      <w:r>
-        <w:t>AgeDBH</w:t>
-      </w:r>
-      <w:proofErr w:type="spellEnd"/>
-      <w:r>
-        <w:t>”</w:t>
-      </w:r>
-      <w:r>
-        <w:t>,”</w:t>
-      </w:r>
-      <w:proofErr w:type="spellStart"/>
-      <w:r>
-        <w:t>MaximumBarkThickness</w:t>
-      </w:r>
-      <w:proofErr w:type="spellEnd"/>
-      <w:r>
-        <w:t xml:space="preserve">”. Each row should be a species </w:t>
-      </w:r>
-      <w:r>
-        <w:t xml:space="preserve">code (from the list of model species) </w:t>
-      </w:r>
-      <w:r>
-        <w:t>followed by the parameters described in Equation 10. These are empirical relationships</w:t>
-      </w:r>
-      <w:r>
-        <w:t xml:space="preserve"> derived</w:t>
-      </w:r>
-      <w:r>
-        <w:t xml:space="preserve"> from </w:t>
-      </w:r>
-      <w:r>
-        <w:t>empirical</w:t>
-      </w:r>
-      <w:r>
-        <w:t xml:space="preserve"> data. </w:t>
+    </w:p>
+    <w:p>
+      <w:pPr>
+        <w:pStyle w:val="textbody"/>
+      </w:pPr>
+      <w:r>
+        <w:t xml:space="preserve">This parameter’s value must be </w:t>
+      </w:r>
+      <w:r>
+        <w:rPr>
+          <w:rFonts w:ascii="Courier New" w:hAnsi="Courier New" w:cs="Courier New"/>
+          <w:sz w:val="20"/>
+          <w:szCs w:val="20"/>
+        </w:rPr>
+        <w:t>"</w:t>
+      </w:r>
+      <w:r>
+        <w:rPr>
+          <w:rFonts w:ascii="Courier New" w:hAnsi="Courier New" w:cs="Courier New"/>
+          <w:sz w:val="20"/>
+          <w:szCs w:val="20"/>
+        </w:rPr>
+        <w:t>SCRAPPLE</w:t>
+      </w:r>
+      <w:r>
+        <w:rPr>
+          <w:rFonts w:ascii="Courier New" w:hAnsi="Courier New" w:cs="Courier New"/>
+          <w:sz w:val="20"/>
+          <w:szCs w:val="20"/>
+        </w:rPr>
+        <w:t>"</w:t>
+      </w:r>
+      <w:r>
+        <w:t>.</w:t>
       </w:r>
     </w:p>
     <w:p>
@@ -11763,89 +12045,166 @@
         <w:pStyle w:val="Heading2"/>
         <w:spacing w:after="120"/>
       </w:pPr>
-      <w:bookmarkStart w:id="39" w:name="_Toc90547962"/>
-      <w:bookmarkStart w:id="40" w:name="_Toc136162634"/>
-      <w:bookmarkStart w:id="41" w:name="_Ref272935309"/>
+      <w:bookmarkStart w:id="37" w:name="_Toc112235333"/>
+      <w:bookmarkStart w:id="38" w:name="_Toc133386214"/>
+      <w:bookmarkStart w:id="39" w:name="_Toc136162631"/>
+      <w:bookmarkStart w:id="40" w:name="_Toc102644648"/>
       <w:proofErr w:type="spellStart"/>
       <w:r>
-        <w:t>AccidentalIgnitionsMap</w:t>
-      </w:r>
+        <w:t>Timestep</w:t>
+      </w:r>
+      <w:bookmarkEnd w:id="37"/>
+      <w:bookmarkEnd w:id="38"/>
       <w:bookmarkEnd w:id="39"/>
       <w:proofErr w:type="spellEnd"/>
-    </w:p>
-    <w:p>
-      <w:pPr>
-        <w:pStyle w:val="textbody"/>
-      </w:pPr>
-      <w:r>
-        <w:t xml:space="preserve">This parameter specifies a raster map to represent where accidental ignition occur.  The map units are double (allowing for fractions).  Units </w:t>
+      <w:r>
+        <w:t xml:space="preserve"> (Not functional)</w:t>
+      </w:r>
+      <w:bookmarkEnd w:id="40"/>
+    </w:p>
+    <w:p>
+      <w:pPr>
+        <w:pStyle w:val="textbody"/>
+      </w:pPr>
+      <w:r>
+        <w:t xml:space="preserve">Note: This parameter is not functional.  Because SCRPPLE requires daily data, it cannot produce an average fire regime for longer than annual time steps.  </w:t>
+      </w:r>
+      <w:r>
+        <w:t>Therefore,</w:t>
+      </w:r>
+      <w:r>
+        <w:t xml:space="preserve"> the default is </w:t>
       </w:r>
       <w:proofErr w:type="gramStart"/>
       <w:r>
-        <w:t>are not specified</w:t>
+        <w:t>1</w:t>
       </w:r>
       <w:proofErr w:type="gramEnd"/>
       <w:r>
-        <w:t>.  T</w:t>
-      </w:r>
-      <w:r>
-        <w:t xml:space="preserve">he </w:t>
-      </w:r>
-      <w:r>
-        <w:t xml:space="preserve">map </w:t>
-      </w:r>
-      <w:r>
-        <w:t xml:space="preserve">data weights the </w:t>
-      </w:r>
-      <w:r>
-        <w:t>location of accidental ignitions occurrence</w:t>
-      </w:r>
-      <w:r>
-        <w:t xml:space="preserve"> whereby the list of values </w:t>
-      </w:r>
-      <w:proofErr w:type="gramStart"/>
-      <w:r>
-        <w:t>are sorted</w:t>
-      </w:r>
-      <w:proofErr w:type="gramEnd"/>
-      <w:r>
-        <w:t xml:space="preserve"> with higher values more likely near the top; ignitions are sequentially drawn from this weighted, sorted list</w:t>
-      </w:r>
-      <w:r>
-        <w:t>.</w:t>
-      </w:r>
-      <w:r>
-        <w:t xml:space="preserve">  Values of 0.0 will not ignite.</w:t>
-      </w:r>
-    </w:p>
-    <w:p>
-      <w:pPr>
-        <w:pStyle w:val="textbody"/>
-      </w:pPr>
-      <w:r>
-        <w:rPr>
-          <w:b/>
-        </w:rPr>
-        <w:t>User Tip</w:t>
-      </w:r>
-      <w:r>
-        <w:t xml:space="preserve">:  If empirical ignition data exist, these </w:t>
-      </w:r>
-      <w:proofErr w:type="gramStart"/>
-      <w:r>
-        <w:t>can be used</w:t>
-      </w:r>
-      <w:proofErr w:type="gramEnd"/>
-      <w:r>
-        <w:t xml:space="preserve"> to create a continuous surface of probability of ignition per year.  If no such data exist, the map can have a single value and </w:t>
-      </w:r>
-      <w:proofErr w:type="gramStart"/>
-      <w:r>
-        <w:t>will therefore random locations will be selected</w:t>
-      </w:r>
-      <w:proofErr w:type="gramEnd"/>
-      <w:r>
-        <w:t>.</w:t>
+        <w:t>.  Future versions will remove this parameter.</w:t>
+      </w:r>
+    </w:p>
+    <w:p>
+      <w:pPr>
+        <w:pStyle w:val="Heading2"/>
+      </w:pPr>
+      <w:bookmarkStart w:id="41" w:name="_Toc102644649"/>
+      <w:proofErr w:type="spellStart"/>
+      <w:r>
+        <w:t>TimeZeroPET</w:t>
+      </w:r>
+      <w:proofErr w:type="spellEnd"/>
+      <w:r>
+        <w:t xml:space="preserve"> (optional double)</w:t>
+      </w:r>
+      <w:bookmarkEnd w:id="41"/>
+    </w:p>
+    <w:p>
+      <w:pPr>
+        <w:pStyle w:val="textbody"/>
+      </w:pPr>
+      <w:r>
+        <w:t>The Potential Evapotranspiration (PET) for time zero.  Because there is no preceding weather data at time one, it is sometimes necessary to give time zero a PET value to prevent too much fire initially.</w:t>
+      </w:r>
+    </w:p>
+    <w:p>
+      <w:pPr>
+        <w:pStyle w:val="Heading2"/>
+      </w:pPr>
+      <w:bookmarkStart w:id="42" w:name="_Toc102644650"/>
+      <w:proofErr w:type="spellStart"/>
+      <w:r>
+        <w:t>TimeZeroCWD</w:t>
+      </w:r>
+      <w:proofErr w:type="spellEnd"/>
+      <w:r>
+        <w:t xml:space="preserve"> (optional double)</w:t>
+      </w:r>
+      <w:bookmarkEnd w:id="42"/>
+    </w:p>
+    <w:p>
+      <w:pPr>
+        <w:pStyle w:val="textbody"/>
+      </w:pPr>
+      <w:r>
+        <w:t>The Climate Water Deficit (CWD) for time zero.  Because there is no preceding weather data at time one, it is sometimes necessary to give time zero a CWD value to prevent too much fire initially.</w:t>
+      </w:r>
+    </w:p>
+    <w:p>
+      <w:pPr>
+        <w:pStyle w:val="Heading2"/>
+      </w:pPr>
+      <w:bookmarkStart w:id="43" w:name="_Toc102644651"/>
+      <w:proofErr w:type="spellStart"/>
+      <w:r>
+        <w:t>Species_CSV_File</w:t>
+      </w:r>
+      <w:bookmarkEnd w:id="43"/>
+      <w:proofErr w:type="spellEnd"/>
+    </w:p>
+    <w:p>
+      <w:pPr>
+        <w:pStyle w:val="textbody"/>
+      </w:pPr>
+      <w:r>
+        <w:t xml:space="preserve">The </w:t>
+      </w:r>
+      <w:r>
+        <w:t xml:space="preserve">parameter specifies the </w:t>
+      </w:r>
+      <w:r>
+        <w:t>location of a .csv file containing the columns “</w:t>
+      </w:r>
+      <w:proofErr w:type="spellStart"/>
+      <w:r>
+        <w:t>SpeciesCode</w:t>
+      </w:r>
+      <w:proofErr w:type="spellEnd"/>
+      <w:r>
+        <w:t>”,</w:t>
+      </w:r>
+      <w:r>
+        <w:t xml:space="preserve"> </w:t>
+      </w:r>
+      <w:r>
+        <w:t>“</w:t>
+      </w:r>
+      <w:proofErr w:type="spellStart"/>
+      <w:r>
+        <w:t>AgeDBH</w:t>
+      </w:r>
+      <w:proofErr w:type="spellEnd"/>
+      <w:r>
+        <w:t>”</w:t>
+      </w:r>
+      <w:r>
+        <w:t>,”</w:t>
+      </w:r>
+      <w:proofErr w:type="spellStart"/>
+      <w:r>
+        <w:t>MaximumBarkThickness</w:t>
+      </w:r>
+      <w:proofErr w:type="spellEnd"/>
+      <w:r>
+        <w:t xml:space="preserve">”. Each row should be a species </w:t>
+      </w:r>
+      <w:r>
+        <w:t xml:space="preserve">code (from the list of model species) </w:t>
+      </w:r>
+      <w:r>
+        <w:t>followed by the parameters described in Equation 10. These are empirical relationships</w:t>
+      </w:r>
+      <w:r>
+        <w:t xml:space="preserve"> derived</w:t>
+      </w:r>
+      <w:r>
+        <w:t xml:space="preserve"> from </w:t>
+      </w:r>
+      <w:r>
+        <w:t>empirical</w:t>
+      </w:r>
+      <w:r>
+        <w:t xml:space="preserve"> data. </w:t>
       </w:r>
     </w:p>
     <w:p>
@@ -11853,16 +12212,107 @@
         <w:pStyle w:val="Heading2"/>
         <w:spacing w:after="120"/>
       </w:pPr>
-      <w:bookmarkStart w:id="42" w:name="_Toc90547963"/>
+      <w:bookmarkStart w:id="44" w:name="_Toc136162634"/>
+      <w:bookmarkStart w:id="45" w:name="_Ref272935309"/>
+      <w:bookmarkStart w:id="46" w:name="_Toc102644652"/>
       <w:proofErr w:type="spellStart"/>
       <w:r>
+        <w:t>AccidentalIgnitionsMap</w:t>
+      </w:r>
+      <w:bookmarkEnd w:id="46"/>
+      <w:proofErr w:type="spellEnd"/>
+    </w:p>
+    <w:p>
+      <w:pPr>
+        <w:pStyle w:val="textbody"/>
+      </w:pPr>
+      <w:r>
+        <w:t xml:space="preserve">This parameter specifies a raster map to represent where accidental ignition occur.  The map units are double (allowing for fractions).  Units </w:t>
+      </w:r>
+      <w:proofErr w:type="gramStart"/>
+      <w:r>
+        <w:t>are not specified</w:t>
+      </w:r>
+      <w:proofErr w:type="gramEnd"/>
+      <w:r>
+        <w:t>.  T</w:t>
+      </w:r>
+      <w:r>
+        <w:t xml:space="preserve">he </w:t>
+      </w:r>
+      <w:r>
+        <w:t xml:space="preserve">map </w:t>
+      </w:r>
+      <w:r>
+        <w:t xml:space="preserve">data weights the </w:t>
+      </w:r>
+      <w:r>
+        <w:t>location of accidental ignitions occurrence</w:t>
+      </w:r>
+      <w:r>
+        <w:t xml:space="preserve"> whereby the list of values </w:t>
+      </w:r>
+      <w:proofErr w:type="gramStart"/>
+      <w:r>
+        <w:t>are sorted</w:t>
+      </w:r>
+      <w:proofErr w:type="gramEnd"/>
+      <w:r>
+        <w:t xml:space="preserve"> with higher values more likely near the top; ignitions are sequentially drawn from this weighted, sorted list</w:t>
+      </w:r>
+      <w:r>
+        <w:t>.</w:t>
+      </w:r>
+      <w:r>
+        <w:t xml:space="preserve">  Values of 0.0 will not ignite.</w:t>
+      </w:r>
+    </w:p>
+    <w:p>
+      <w:pPr>
+        <w:pStyle w:val="textbody"/>
+      </w:pPr>
+      <w:r>
+        <w:rPr>
+          <w:b/>
+        </w:rPr>
+        <w:t>User Tip</w:t>
+      </w:r>
+      <w:r>
+        <w:t xml:space="preserve">:  If empirical ignition data exist, these </w:t>
+      </w:r>
+      <w:proofErr w:type="gramStart"/>
+      <w:r>
+        <w:t>can be used</w:t>
+      </w:r>
+      <w:proofErr w:type="gramEnd"/>
+      <w:r>
+        <w:t xml:space="preserve"> to create a continuous surface of probability of ignition per year.  If no such data exist, the map can have a single value and </w:t>
+      </w:r>
+      <w:proofErr w:type="gramStart"/>
+      <w:r>
+        <w:t>will therefore random locations will be selected</w:t>
+      </w:r>
+      <w:proofErr w:type="gramEnd"/>
+      <w:r>
+        <w:t>.</w:t>
+      </w:r>
+    </w:p>
+    <w:p>
+      <w:pPr>
+        <w:pStyle w:val="Heading2"/>
+        <w:spacing w:after="120"/>
+      </w:pPr>
+      <w:bookmarkStart w:id="47" w:name="_Toc102644653"/>
+      <w:proofErr w:type="spellStart"/>
+      <w:r>
+        <w:lastRenderedPageBreak/>
         <w:t>DynamicAccidentalIgnitionMaps</w:t>
       </w:r>
       <w:proofErr w:type="spellEnd"/>
       <w:r>
         <w:t xml:space="preserve"> (Optional)</w:t>
       </w:r>
-      <w:bookmarkEnd w:id="42"/>
+      <w:bookmarkEnd w:id="47"/>
     </w:p>
     <w:p>
       <w:pPr>
@@ -12077,13 +12527,12 @@
         <w:pStyle w:val="Heading2"/>
         <w:spacing w:after="120"/>
       </w:pPr>
-      <w:bookmarkStart w:id="43" w:name="_Toc90547964"/>
+      <w:bookmarkStart w:id="48" w:name="_Toc102644654"/>
       <w:proofErr w:type="spellStart"/>
       <w:r>
-        <w:lastRenderedPageBreak/>
         <w:t>LightningIgnitionsMap</w:t>
       </w:r>
-      <w:bookmarkEnd w:id="43"/>
+      <w:bookmarkEnd w:id="48"/>
       <w:proofErr w:type="spellEnd"/>
     </w:p>
     <w:p>
@@ -12121,10 +12570,10 @@
         <w:pStyle w:val="Heading2"/>
         <w:spacing w:after="120"/>
       </w:pPr>
-      <w:bookmarkStart w:id="44" w:name="_Toc90547965"/>
-      <w:bookmarkStart w:id="45" w:name="_Toc136162636"/>
-      <w:bookmarkEnd w:id="40"/>
-      <w:bookmarkEnd w:id="41"/>
+      <w:bookmarkStart w:id="49" w:name="_Toc136162636"/>
+      <w:bookmarkStart w:id="50" w:name="_Toc102644655"/>
+      <w:bookmarkEnd w:id="44"/>
+      <w:bookmarkEnd w:id="45"/>
       <w:proofErr w:type="spellStart"/>
       <w:r>
         <w:t>DynamicLightningIgnitionMaps</w:t>
@@ -12133,7 +12582,7 @@
       <w:r>
         <w:t xml:space="preserve"> (Optional)</w:t>
       </w:r>
-      <w:bookmarkEnd w:id="44"/>
+      <w:bookmarkEnd w:id="50"/>
     </w:p>
     <w:p>
       <w:pPr>
@@ -12348,12 +12797,12 @@
         <w:pStyle w:val="Heading2"/>
         <w:spacing w:after="120"/>
       </w:pPr>
-      <w:bookmarkStart w:id="46" w:name="_Toc90547966"/>
+      <w:bookmarkStart w:id="51" w:name="_Toc102644656"/>
       <w:proofErr w:type="spellStart"/>
       <w:r>
         <w:t>RxIgnitionsMap</w:t>
       </w:r>
-      <w:bookmarkEnd w:id="46"/>
+      <w:bookmarkEnd w:id="51"/>
       <w:proofErr w:type="spellEnd"/>
     </w:p>
     <w:p>
@@ -12391,7 +12840,7 @@
         <w:pStyle w:val="Heading2"/>
         <w:spacing w:after="120"/>
       </w:pPr>
-      <w:bookmarkStart w:id="47" w:name="_Toc90547967"/>
+      <w:bookmarkStart w:id="52" w:name="_Toc102644657"/>
       <w:proofErr w:type="spellStart"/>
       <w:r>
         <w:t>DynamicRxIgnitionMaps</w:t>
@@ -12400,7 +12849,7 @@
       <w:r>
         <w:t xml:space="preserve"> (Optional)</w:t>
       </w:r>
-      <w:bookmarkEnd w:id="47"/>
+      <w:bookmarkEnd w:id="52"/>
     </w:p>
     <w:p>
       <w:pPr>
@@ -12566,6 +13015,7 @@
           <w:sz w:val="20"/>
           <w:szCs w:val="20"/>
         </w:rPr>
+        <w:lastRenderedPageBreak/>
         <w:t>13</w:t>
       </w:r>
       <w:r>
@@ -12599,12 +13049,12 @@
         <w:pStyle w:val="Heading2"/>
         <w:spacing w:after="120"/>
       </w:pPr>
-      <w:bookmarkStart w:id="48" w:name="_Toc90547968"/>
+      <w:bookmarkStart w:id="53" w:name="_Toc102644658"/>
       <w:proofErr w:type="spellStart"/>
       <w:r>
         <w:t>AccidentalSuppressionMap</w:t>
       </w:r>
-      <w:bookmarkEnd w:id="48"/>
+      <w:bookmarkEnd w:id="53"/>
       <w:proofErr w:type="spellEnd"/>
     </w:p>
     <w:p>
@@ -12656,13 +13106,12 @@
         <w:pStyle w:val="Heading2"/>
         <w:spacing w:after="120"/>
       </w:pPr>
-      <w:bookmarkStart w:id="49" w:name="_Toc90547969"/>
+      <w:bookmarkStart w:id="54" w:name="_Toc102644659"/>
       <w:proofErr w:type="spellStart"/>
       <w:r>
-        <w:lastRenderedPageBreak/>
         <w:t>LightningSuppressionMap</w:t>
       </w:r>
-      <w:bookmarkEnd w:id="49"/>
+      <w:bookmarkEnd w:id="54"/>
       <w:proofErr w:type="spellEnd"/>
     </w:p>
     <w:p>
@@ -12717,12 +13166,12 @@
         <w:pStyle w:val="Heading2"/>
         <w:spacing w:after="120"/>
       </w:pPr>
-      <w:bookmarkStart w:id="50" w:name="_Toc90547970"/>
+      <w:bookmarkStart w:id="55" w:name="_Toc102644660"/>
       <w:proofErr w:type="spellStart"/>
       <w:r>
         <w:t>RxSuppressionMap</w:t>
       </w:r>
-      <w:bookmarkEnd w:id="50"/>
+      <w:bookmarkEnd w:id="55"/>
       <w:proofErr w:type="spellEnd"/>
     </w:p>
     <w:p>
@@ -12774,8 +13223,8 @@
         <w:pStyle w:val="Heading2"/>
         <w:spacing w:after="120"/>
       </w:pPr>
-      <w:bookmarkStart w:id="51" w:name="_Toc90547971"/>
-      <w:bookmarkStart w:id="52" w:name="_Ref272935732"/>
+      <w:bookmarkStart w:id="56" w:name="_Ref272935732"/>
+      <w:bookmarkStart w:id="57" w:name="_Toc102644661"/>
       <w:proofErr w:type="spellStart"/>
       <w:r>
         <w:t>DynamicAccidentalSuppressionMaps</w:t>
@@ -12784,7 +13233,7 @@
       <w:r>
         <w:t xml:space="preserve"> (Optional)</w:t>
       </w:r>
-      <w:bookmarkEnd w:id="51"/>
+      <w:bookmarkEnd w:id="57"/>
     </w:p>
     <w:p>
       <w:pPr>
@@ -12999,17 +13448,17 @@
         <w:pStyle w:val="Heading2"/>
         <w:spacing w:after="120"/>
       </w:pPr>
-      <w:bookmarkStart w:id="53" w:name="_Toc90547972"/>
+      <w:bookmarkStart w:id="58" w:name="_Toc102644662"/>
       <w:proofErr w:type="spellStart"/>
       <w:r>
         <w:t>GroundSlopeFile</w:t>
       </w:r>
-      <w:bookmarkEnd w:id="53"/>
+      <w:bookmarkEnd w:id="58"/>
       <w:proofErr w:type="spellEnd"/>
       <w:r>
         <w:t xml:space="preserve"> </w:t>
       </w:r>
-      <w:bookmarkEnd w:id="52"/>
+      <w:bookmarkEnd w:id="56"/>
     </w:p>
     <w:p>
       <w:pPr>
@@ -13024,14 +13473,14 @@
         <w:pStyle w:val="Heading2"/>
         <w:spacing w:after="120"/>
       </w:pPr>
-      <w:bookmarkStart w:id="54" w:name="_Ref272935725"/>
-      <w:bookmarkStart w:id="55" w:name="_Toc90547973"/>
+      <w:bookmarkStart w:id="59" w:name="_Ref272935725"/>
+      <w:bookmarkStart w:id="60" w:name="_Toc102644663"/>
       <w:proofErr w:type="spellStart"/>
       <w:r>
         <w:t>UphillSlopeAzimuthMap</w:t>
       </w:r>
-      <w:bookmarkEnd w:id="54"/>
-      <w:bookmarkEnd w:id="55"/>
+      <w:bookmarkEnd w:id="59"/>
+      <w:bookmarkEnd w:id="60"/>
       <w:proofErr w:type="spellEnd"/>
     </w:p>
     <w:p>
@@ -13062,11 +13511,12 @@
       <w:pPr>
         <w:pStyle w:val="Heading2"/>
       </w:pPr>
-      <w:bookmarkStart w:id="56" w:name="_Toc90547974"/>
-      <w:r>
+      <w:bookmarkStart w:id="61" w:name="_Toc102644664"/>
+      <w:r>
+        <w:lastRenderedPageBreak/>
         <w:t>Clay Map</w:t>
       </w:r>
-      <w:bookmarkEnd w:id="56"/>
+      <w:bookmarkEnd w:id="61"/>
     </w:p>
     <w:p>
       <w:pPr>
@@ -13084,11 +13534,11 @@
         <w:pStyle w:val="Heading2"/>
         <w:spacing w:after="120"/>
       </w:pPr>
-      <w:bookmarkStart w:id="57" w:name="_Toc90547975"/>
+      <w:bookmarkStart w:id="62" w:name="_Toc102644665"/>
       <w:r>
         <w:t>LightningIgnitionsB0</w:t>
       </w:r>
-      <w:bookmarkEnd w:id="57"/>
+      <w:bookmarkEnd w:id="62"/>
     </w:p>
     <w:p>
       <w:pPr>
@@ -13117,12 +13567,11 @@
         <w:pStyle w:val="Heading2"/>
         <w:spacing w:after="120"/>
       </w:pPr>
-      <w:bookmarkStart w:id="58" w:name="_Toc90547976"/>
-      <w:r>
-        <w:lastRenderedPageBreak/>
+      <w:bookmarkStart w:id="63" w:name="_Toc102644666"/>
+      <w:r>
         <w:t>LightningIgnitionsB1</w:t>
       </w:r>
-      <w:bookmarkEnd w:id="58"/>
+      <w:bookmarkEnd w:id="63"/>
     </w:p>
     <w:p>
       <w:pPr>
@@ -13151,11 +13600,11 @@
         <w:pStyle w:val="Heading2"/>
         <w:spacing w:after="120"/>
       </w:pPr>
-      <w:bookmarkStart w:id="59" w:name="_Toc90547977"/>
+      <w:bookmarkStart w:id="64" w:name="_Toc102644667"/>
       <w:r>
         <w:t>AccidentalIgnitionsB0</w:t>
       </w:r>
-      <w:bookmarkEnd w:id="59"/>
+      <w:bookmarkEnd w:id="64"/>
     </w:p>
     <w:p>
       <w:pPr>
@@ -13184,11 +13633,11 @@
         <w:pStyle w:val="Heading2"/>
         <w:spacing w:after="120"/>
       </w:pPr>
-      <w:bookmarkStart w:id="60" w:name="_Toc90547978"/>
+      <w:bookmarkStart w:id="65" w:name="_Toc102644668"/>
       <w:r>
         <w:t>AccidentalIgnitionsB1</w:t>
       </w:r>
-      <w:bookmarkEnd w:id="60"/>
+      <w:bookmarkEnd w:id="65"/>
     </w:p>
     <w:p>
       <w:pPr>
@@ -13216,12 +13665,12 @@
       <w:pPr>
         <w:pStyle w:val="Heading2"/>
       </w:pPr>
-      <w:bookmarkStart w:id="61" w:name="_Toc90547979"/>
+      <w:bookmarkStart w:id="66" w:name="_Toc102644669"/>
       <w:proofErr w:type="spellStart"/>
       <w:r>
         <w:t>IgnitionDistribution</w:t>
       </w:r>
-      <w:bookmarkEnd w:id="61"/>
+      <w:bookmarkEnd w:id="66"/>
       <w:proofErr w:type="spellEnd"/>
     </w:p>
     <w:p>
@@ -13244,11 +13693,11 @@
       <w:pPr>
         <w:pStyle w:val="Heading2"/>
       </w:pPr>
-      <w:bookmarkStart w:id="62" w:name="_Toc90547980"/>
+      <w:bookmarkStart w:id="67" w:name="_Toc102644670"/>
       <w:r>
         <w:t>LightningIgnitionsBinomialB0</w:t>
       </w:r>
-      <w:bookmarkEnd w:id="62"/>
+      <w:bookmarkEnd w:id="67"/>
     </w:p>
     <w:p>
       <w:pPr>
@@ -13279,11 +13728,11 @@
       <w:pPr>
         <w:pStyle w:val="Heading2"/>
       </w:pPr>
-      <w:bookmarkStart w:id="63" w:name="_Toc90547981"/>
+      <w:bookmarkStart w:id="68" w:name="_Toc102644671"/>
       <w:r>
         <w:t>LightningIgnitionsBinomialB1</w:t>
       </w:r>
-      <w:bookmarkEnd w:id="63"/>
+      <w:bookmarkEnd w:id="68"/>
     </w:p>
     <w:p>
       <w:pPr>
@@ -13314,11 +13763,11 @@
       <w:pPr>
         <w:pStyle w:val="Heading2"/>
       </w:pPr>
-      <w:bookmarkStart w:id="64" w:name="_Toc90547982"/>
+      <w:bookmarkStart w:id="69" w:name="_Toc102644672"/>
       <w:r>
         <w:t>AccidentalIgnitionsBinomialB0</w:t>
       </w:r>
-      <w:bookmarkEnd w:id="64"/>
+      <w:bookmarkEnd w:id="69"/>
     </w:p>
     <w:p>
       <w:pPr>
@@ -13349,11 +13798,11 @@
       <w:pPr>
         <w:pStyle w:val="Heading2"/>
       </w:pPr>
-      <w:bookmarkStart w:id="65" w:name="_Toc90547983"/>
+      <w:bookmarkStart w:id="70" w:name="_Toc102644673"/>
       <w:r>
         <w:t>AccidentalIgnitionsBinomialB1</w:t>
       </w:r>
-      <w:bookmarkEnd w:id="65"/>
+      <w:bookmarkEnd w:id="70"/>
     </w:p>
     <w:p>
       <w:pPr>
@@ -13385,12 +13834,13 @@
         <w:pStyle w:val="Heading2"/>
         <w:spacing w:after="120"/>
       </w:pPr>
-      <w:bookmarkStart w:id="66" w:name="_Toc90547984"/>
+      <w:bookmarkStart w:id="71" w:name="_Toc102644674"/>
       <w:proofErr w:type="spellStart"/>
       <w:r>
+        <w:lastRenderedPageBreak/>
         <w:t>MaximumFineFuels</w:t>
       </w:r>
-      <w:bookmarkEnd w:id="66"/>
+      <w:bookmarkEnd w:id="71"/>
       <w:proofErr w:type="spellEnd"/>
     </w:p>
     <w:p>
@@ -13477,20 +13927,18 @@
       <w:r>
         <w:t xml:space="preserve">.  </w:t>
       </w:r>
-      <w:bookmarkStart w:id="67" w:name="_GoBack"/>
-      <w:bookmarkEnd w:id="67"/>
     </w:p>
     <w:p>
       <w:pPr>
         <w:pStyle w:val="Heading2"/>
         <w:spacing w:after="120"/>
       </w:pPr>
-      <w:bookmarkStart w:id="68" w:name="_Toc90547985"/>
+      <w:bookmarkStart w:id="72" w:name="_Toc102644675"/>
       <w:proofErr w:type="spellStart"/>
       <w:r>
         <w:t>MaximumRxWindSpeed</w:t>
       </w:r>
-      <w:bookmarkEnd w:id="68"/>
+      <w:bookmarkEnd w:id="72"/>
       <w:proofErr w:type="spellEnd"/>
     </w:p>
     <w:p>
@@ -13520,17 +13968,16 @@
         <w:pStyle w:val="Heading2"/>
         <w:spacing w:after="120"/>
       </w:pPr>
-      <w:bookmarkStart w:id="69" w:name="_Toc90547986"/>
+      <w:bookmarkStart w:id="73" w:name="_Toc102644676"/>
       <w:proofErr w:type="spellStart"/>
       <w:r>
-        <w:lastRenderedPageBreak/>
         <w:t>MaximumRxFireWeatherIndex</w:t>
       </w:r>
       <w:proofErr w:type="spellEnd"/>
       <w:r>
         <w:t xml:space="preserve"> (Optional)</w:t>
       </w:r>
-      <w:bookmarkEnd w:id="69"/>
+      <w:bookmarkEnd w:id="73"/>
     </w:p>
     <w:p>
       <w:pPr>
@@ -13553,7 +14000,7 @@
         <w:pStyle w:val="Heading2"/>
         <w:spacing w:after="120"/>
       </w:pPr>
-      <w:bookmarkStart w:id="70" w:name="_Toc90547987"/>
+      <w:bookmarkStart w:id="74" w:name="_Toc102644677"/>
       <w:proofErr w:type="spellStart"/>
       <w:r>
         <w:t>MinimumRxFireWeatherIndex</w:t>
@@ -13562,7 +14009,7 @@
       <w:r>
         <w:t xml:space="preserve"> (Optional)</w:t>
       </w:r>
-      <w:bookmarkEnd w:id="70"/>
+      <w:bookmarkEnd w:id="74"/>
     </w:p>
     <w:p>
       <w:pPr>
@@ -13602,11 +14049,11 @@
         <w:pStyle w:val="Heading2"/>
         <w:spacing w:after="120"/>
       </w:pPr>
-      <w:bookmarkStart w:id="71" w:name="EcoTable"/>
-      <w:bookmarkStart w:id="72" w:name="_Toc90547988"/>
-      <w:bookmarkStart w:id="73" w:name="_Toc136162638"/>
-      <w:bookmarkEnd w:id="45"/>
-      <w:bookmarkEnd w:id="71"/>
+      <w:bookmarkStart w:id="75" w:name="EcoTable"/>
+      <w:bookmarkStart w:id="76" w:name="_Toc136162638"/>
+      <w:bookmarkStart w:id="77" w:name="_Toc102644678"/>
+      <w:bookmarkEnd w:id="49"/>
+      <w:bookmarkEnd w:id="75"/>
       <w:proofErr w:type="spellStart"/>
       <w:r>
         <w:t>MaximumRxTemperture</w:t>
@@ -13615,7 +14062,7 @@
       <w:r>
         <w:t xml:space="preserve"> (Optional)</w:t>
       </w:r>
-      <w:bookmarkEnd w:id="72"/>
+      <w:bookmarkEnd w:id="77"/>
     </w:p>
     <w:p>
       <w:pPr>
@@ -13630,7 +14077,7 @@
         <w:pStyle w:val="Heading2"/>
         <w:spacing w:after="120"/>
       </w:pPr>
-      <w:bookmarkStart w:id="74" w:name="_Toc90547989"/>
+      <w:bookmarkStart w:id="78" w:name="_Toc102644679"/>
       <w:proofErr w:type="spellStart"/>
       <w:r>
         <w:t>MinimumRxRelativeHumidity</w:t>
@@ -13639,7 +14086,7 @@
       <w:r>
         <w:t xml:space="preserve"> (Optional)</w:t>
       </w:r>
-      <w:bookmarkEnd w:id="74"/>
+      <w:bookmarkEnd w:id="78"/>
     </w:p>
     <w:p>
       <w:pPr>
@@ -13662,12 +14109,12 @@
         <w:pStyle w:val="Heading2"/>
         <w:spacing w:after="120"/>
       </w:pPr>
-      <w:bookmarkStart w:id="75" w:name="_Toc90547990"/>
+      <w:bookmarkStart w:id="79" w:name="_Toc102644680"/>
       <w:proofErr w:type="spellStart"/>
       <w:r>
         <w:t>MaximumRXFireIntesnity</w:t>
       </w:r>
-      <w:bookmarkEnd w:id="75"/>
+      <w:bookmarkEnd w:id="79"/>
       <w:proofErr w:type="spellEnd"/>
     </w:p>
     <w:p>
@@ -13683,12 +14130,12 @@
         <w:pStyle w:val="Heading2"/>
         <w:spacing w:after="120"/>
       </w:pPr>
-      <w:bookmarkStart w:id="76" w:name="_Toc90547991"/>
+      <w:bookmarkStart w:id="80" w:name="_Toc102644681"/>
       <w:proofErr w:type="spellStart"/>
       <w:r>
         <w:t>NumberRxAnnualFires</w:t>
       </w:r>
-      <w:bookmarkEnd w:id="76"/>
+      <w:bookmarkEnd w:id="80"/>
       <w:proofErr w:type="spellEnd"/>
     </w:p>
     <w:p>
@@ -13704,12 +14151,12 @@
         <w:pStyle w:val="Heading2"/>
         <w:spacing w:after="120"/>
       </w:pPr>
-      <w:bookmarkStart w:id="77" w:name="_Toc90547992"/>
+      <w:bookmarkStart w:id="81" w:name="_Toc102644682"/>
       <w:proofErr w:type="spellStart"/>
       <w:r>
         <w:t>NumberRxDailyFires</w:t>
       </w:r>
-      <w:bookmarkEnd w:id="77"/>
+      <w:bookmarkEnd w:id="81"/>
       <w:proofErr w:type="spellEnd"/>
     </w:p>
     <w:p>
@@ -13725,12 +14172,13 @@
         <w:pStyle w:val="Heading2"/>
         <w:spacing w:after="120"/>
       </w:pPr>
-      <w:bookmarkStart w:id="78" w:name="_Toc90547993"/>
+      <w:bookmarkStart w:id="82" w:name="_Toc102644683"/>
       <w:proofErr w:type="spellStart"/>
       <w:r>
+        <w:lastRenderedPageBreak/>
         <w:t>FirstDayRxFires</w:t>
       </w:r>
-      <w:bookmarkEnd w:id="78"/>
+      <w:bookmarkEnd w:id="82"/>
       <w:proofErr w:type="spellEnd"/>
     </w:p>
     <w:p>
@@ -13746,12 +14194,12 @@
         <w:pStyle w:val="Heading2"/>
         <w:spacing w:after="120"/>
       </w:pPr>
-      <w:bookmarkStart w:id="79" w:name="_Toc90547994"/>
+      <w:bookmarkStart w:id="83" w:name="_Toc102644684"/>
       <w:proofErr w:type="spellStart"/>
       <w:r>
         <w:t>LastDayRxFires</w:t>
       </w:r>
-      <w:bookmarkEnd w:id="79"/>
+      <w:bookmarkEnd w:id="83"/>
       <w:proofErr w:type="spellEnd"/>
     </w:p>
     <w:p>
@@ -13767,12 +14215,12 @@
         <w:pStyle w:val="Heading2"/>
         <w:spacing w:after="120"/>
       </w:pPr>
-      <w:bookmarkStart w:id="80" w:name="_Toc90547995"/>
+      <w:bookmarkStart w:id="84" w:name="_Toc102644685"/>
       <w:proofErr w:type="spellStart"/>
       <w:r>
         <w:t>TargetRxSize</w:t>
       </w:r>
-      <w:bookmarkEnd w:id="80"/>
+      <w:bookmarkEnd w:id="84"/>
       <w:proofErr w:type="spellEnd"/>
     </w:p>
     <w:p>
@@ -13788,17 +14236,16 @@
         <w:pStyle w:val="Heading2"/>
         <w:spacing w:after="120"/>
       </w:pPr>
-      <w:bookmarkStart w:id="81" w:name="_Toc90547996"/>
+      <w:bookmarkStart w:id="85" w:name="_Toc102644686"/>
       <w:proofErr w:type="spellStart"/>
       <w:r>
-        <w:lastRenderedPageBreak/>
         <w:t>RxZonesMap</w:t>
       </w:r>
       <w:proofErr w:type="spellEnd"/>
       <w:r>
         <w:t xml:space="preserve"> (Optional)</w:t>
       </w:r>
-      <w:bookmarkEnd w:id="81"/>
+      <w:bookmarkEnd w:id="85"/>
     </w:p>
     <w:p>
       <w:pPr>
@@ -13841,11 +14288,11 @@
         <w:pStyle w:val="Heading2"/>
         <w:spacing w:after="120"/>
       </w:pPr>
-      <w:bookmarkStart w:id="82" w:name="_Toc90547997"/>
+      <w:bookmarkStart w:id="86" w:name="_Toc102644687"/>
       <w:r>
         <w:t>MaximumSpreadAreaB0</w:t>
       </w:r>
-      <w:bookmarkEnd w:id="82"/>
+      <w:bookmarkEnd w:id="86"/>
     </w:p>
     <w:p>
       <w:pPr>
@@ -13949,11 +14396,11 @@
         <w:pStyle w:val="Heading2"/>
         <w:spacing w:after="120"/>
       </w:pPr>
-      <w:bookmarkStart w:id="83" w:name="_Toc90547998"/>
+      <w:bookmarkStart w:id="87" w:name="_Toc102644688"/>
       <w:r>
         <w:t>MaximumSpreadAreaB1</w:t>
       </w:r>
-      <w:bookmarkEnd w:id="83"/>
+      <w:bookmarkEnd w:id="87"/>
     </w:p>
     <w:p>
       <w:pPr>
@@ -13988,11 +14435,11 @@
         <w:pStyle w:val="Heading2"/>
         <w:spacing w:after="120"/>
       </w:pPr>
-      <w:bookmarkStart w:id="84" w:name="_Toc90547999"/>
+      <w:bookmarkStart w:id="88" w:name="_Toc102644689"/>
       <w:r>
         <w:t>MaximumSpreadAreaB2</w:t>
       </w:r>
-      <w:bookmarkEnd w:id="84"/>
+      <w:bookmarkEnd w:id="88"/>
     </w:p>
     <w:p>
       <w:pPr>
@@ -14044,11 +14491,11 @@
         <w:pStyle w:val="Heading2"/>
         <w:spacing w:after="120"/>
       </w:pPr>
-      <w:bookmarkStart w:id="85" w:name="_Toc90548000"/>
+      <w:bookmarkStart w:id="89" w:name="_Toc102644690"/>
       <w:r>
         <w:t>SpreadProbabilityB0</w:t>
       </w:r>
-      <w:bookmarkEnd w:id="85"/>
+      <w:bookmarkEnd w:id="89"/>
     </w:p>
     <w:p>
       <w:pPr>
@@ -14135,11 +14582,12 @@
         <w:pStyle w:val="Heading2"/>
         <w:spacing w:after="120"/>
       </w:pPr>
-      <w:bookmarkStart w:id="86" w:name="_Toc90548001"/>
-      <w:r>
+      <w:bookmarkStart w:id="90" w:name="_Toc102644691"/>
+      <w:r>
+        <w:lastRenderedPageBreak/>
         <w:t>SpreadProbabilityB1</w:t>
       </w:r>
-      <w:bookmarkEnd w:id="86"/>
+      <w:bookmarkEnd w:id="90"/>
     </w:p>
     <w:p>
       <w:pPr>
@@ -14180,11 +14628,11 @@
         <w:pStyle w:val="Heading2"/>
         <w:spacing w:after="120"/>
       </w:pPr>
-      <w:bookmarkStart w:id="87" w:name="_Toc90548002"/>
+      <w:bookmarkStart w:id="91" w:name="_Toc102644692"/>
       <w:r>
         <w:t>SpreadProbabilityB2</w:t>
       </w:r>
-      <w:bookmarkEnd w:id="87"/>
+      <w:bookmarkEnd w:id="91"/>
     </w:p>
     <w:p>
       <w:pPr>
@@ -14231,12 +14679,11 @@
         <w:pStyle w:val="Heading2"/>
         <w:spacing w:after="120"/>
       </w:pPr>
-      <w:bookmarkStart w:id="88" w:name="_Toc90548003"/>
-      <w:r>
-        <w:lastRenderedPageBreak/>
+      <w:bookmarkStart w:id="92" w:name="_Toc102644693"/>
+      <w:r>
         <w:t>SpreadProbabilityB3</w:t>
       </w:r>
-      <w:bookmarkEnd w:id="88"/>
+      <w:bookmarkEnd w:id="92"/>
     </w:p>
     <w:p>
       <w:pPr>
@@ -14294,11 +14741,11 @@
         <w:pStyle w:val="Heading2"/>
         <w:spacing w:after="120"/>
       </w:pPr>
-      <w:bookmarkStart w:id="89" w:name="_Toc90548004"/>
+      <w:bookmarkStart w:id="93" w:name="_Toc102644694"/>
       <w:r>
         <w:t>SiteMortalityB0</w:t>
       </w:r>
-      <w:bookmarkEnd w:id="89"/>
+      <w:bookmarkEnd w:id="93"/>
     </w:p>
     <w:p>
       <w:pPr>
@@ -14320,11 +14767,11 @@
       <w:pPr>
         <w:pStyle w:val="Heading2"/>
       </w:pPr>
-      <w:bookmarkStart w:id="90" w:name="_Toc90548005"/>
+      <w:bookmarkStart w:id="94" w:name="_Toc102644695"/>
       <w:r>
         <w:t>SiteMortalityB1</w:t>
       </w:r>
-      <w:bookmarkEnd w:id="90"/>
+      <w:bookmarkEnd w:id="94"/>
     </w:p>
     <w:p>
       <w:pPr>
@@ -14346,11 +14793,11 @@
       <w:pPr>
         <w:pStyle w:val="Heading2"/>
       </w:pPr>
-      <w:bookmarkStart w:id="91" w:name="_Toc90548006"/>
+      <w:bookmarkStart w:id="95" w:name="_Toc102644696"/>
       <w:r>
         <w:t>SiteMortalityB2</w:t>
       </w:r>
-      <w:bookmarkEnd w:id="91"/>
+      <w:bookmarkEnd w:id="95"/>
     </w:p>
     <w:p>
       <w:pPr>
@@ -14372,11 +14819,11 @@
       <w:pPr>
         <w:pStyle w:val="Heading2"/>
       </w:pPr>
-      <w:bookmarkStart w:id="92" w:name="_Toc90548007"/>
+      <w:bookmarkStart w:id="96" w:name="_Toc102644697"/>
       <w:r>
         <w:t>SiteMortalityB3</w:t>
       </w:r>
-      <w:bookmarkEnd w:id="92"/>
+      <w:bookmarkEnd w:id="96"/>
     </w:p>
     <w:p>
       <w:pPr>
@@ -14431,11 +14878,11 @@
       <w:pPr>
         <w:pStyle w:val="Heading2"/>
       </w:pPr>
-      <w:bookmarkStart w:id="93" w:name="_Toc90548008"/>
+      <w:bookmarkStart w:id="97" w:name="_Toc102644698"/>
       <w:r>
         <w:t>SiteMortalityB4</w:t>
       </w:r>
-      <w:bookmarkEnd w:id="93"/>
+      <w:bookmarkEnd w:id="97"/>
     </w:p>
     <w:p>
       <w:pPr>
@@ -14457,11 +14904,12 @@
       <w:pPr>
         <w:pStyle w:val="Heading2"/>
       </w:pPr>
-      <w:bookmarkStart w:id="94" w:name="_Toc90548009"/>
-      <w:r>
+      <w:bookmarkStart w:id="98" w:name="_Toc102644699"/>
+      <w:r>
+        <w:lastRenderedPageBreak/>
         <w:t>SiteMortalityB5</w:t>
       </w:r>
-      <w:bookmarkEnd w:id="94"/>
+      <w:bookmarkEnd w:id="98"/>
     </w:p>
     <w:p>
       <w:pPr>
@@ -14489,11 +14937,11 @@
       <w:pPr>
         <w:pStyle w:val="Heading2"/>
       </w:pPr>
-      <w:bookmarkStart w:id="95" w:name="_Toc90548010"/>
+      <w:bookmarkStart w:id="99" w:name="_Toc102644700"/>
       <w:r>
         <w:t>SiteMortalityB6</w:t>
       </w:r>
-      <w:bookmarkEnd w:id="95"/>
+      <w:bookmarkEnd w:id="99"/>
     </w:p>
     <w:p>
       <w:pPr>
@@ -14515,12 +14963,11 @@
       <w:pPr>
         <w:pStyle w:val="Heading2"/>
       </w:pPr>
-      <w:bookmarkStart w:id="96" w:name="_Toc90548011"/>
-      <w:r>
-        <w:lastRenderedPageBreak/>
+      <w:bookmarkStart w:id="100" w:name="_Toc102644701"/>
+      <w:r>
         <w:t>CohortMortalityB0</w:t>
       </w:r>
-      <w:bookmarkEnd w:id="96"/>
+      <w:bookmarkEnd w:id="100"/>
     </w:p>
     <w:p>
       <w:pPr>
@@ -14542,11 +14989,11 @@
       <w:pPr>
         <w:pStyle w:val="Heading2"/>
       </w:pPr>
-      <w:bookmarkStart w:id="97" w:name="_Toc90548012"/>
+      <w:bookmarkStart w:id="101" w:name="_Toc102644702"/>
       <w:r>
         <w:t>CohortMortalityB1</w:t>
       </w:r>
-      <w:bookmarkEnd w:id="97"/>
+      <w:bookmarkEnd w:id="101"/>
     </w:p>
     <w:p>
       <w:pPr>
@@ -14568,11 +15015,11 @@
       <w:pPr>
         <w:pStyle w:val="Heading2"/>
       </w:pPr>
-      <w:bookmarkStart w:id="98" w:name="_Toc90548013"/>
+      <w:bookmarkStart w:id="102" w:name="_Toc102644703"/>
       <w:r>
         <w:t>CohortMortalityB2</w:t>
       </w:r>
-      <w:bookmarkEnd w:id="98"/>
+      <w:bookmarkEnd w:id="102"/>
     </w:p>
     <w:p>
       <w:pPr>
@@ -14599,13 +15046,13 @@
         </w:numPr>
         <w:spacing w:after="120"/>
       </w:pPr>
-      <w:bookmarkStart w:id="99" w:name="_Toc90548014"/>
-      <w:bookmarkStart w:id="100" w:name="_Toc48384081"/>
+      <w:bookmarkStart w:id="103" w:name="_Toc48384081"/>
+      <w:bookmarkStart w:id="104" w:name="_Toc102644704"/>
       <w:proofErr w:type="spellStart"/>
       <w:r>
         <w:t>LadderFuelMaxAge</w:t>
       </w:r>
-      <w:bookmarkEnd w:id="99"/>
+      <w:bookmarkEnd w:id="104"/>
       <w:proofErr w:type="spellEnd"/>
     </w:p>
     <w:p>
@@ -14663,13 +15110,13 @@
         </w:numPr>
         <w:spacing w:after="120"/>
       </w:pPr>
-      <w:bookmarkStart w:id="101" w:name="_Toc90548015"/>
+      <w:bookmarkStart w:id="105" w:name="_Toc102644705"/>
       <w:proofErr w:type="spellStart"/>
       <w:r>
         <w:t>LadderFuelSpeciesList</w:t>
       </w:r>
-      <w:bookmarkEnd w:id="100"/>
-      <w:bookmarkEnd w:id="101"/>
+      <w:bookmarkEnd w:id="103"/>
+      <w:bookmarkEnd w:id="105"/>
       <w:proofErr w:type="spellEnd"/>
     </w:p>
     <w:p>
@@ -14701,12 +15148,12 @@
         <w:pStyle w:val="Heading2"/>
         <w:spacing w:after="120"/>
       </w:pPr>
-      <w:bookmarkStart w:id="102" w:name="_Toc90548016"/>
+      <w:bookmarkStart w:id="106" w:name="_Toc102644706"/>
       <w:proofErr w:type="spellStart"/>
       <w:r>
         <w:t>SuppressionMaxWindSpeed</w:t>
       </w:r>
-      <w:bookmarkEnd w:id="102"/>
+      <w:bookmarkEnd w:id="106"/>
       <w:proofErr w:type="spellEnd"/>
     </w:p>
     <w:p>
@@ -14742,15 +15189,16 @@
         <w:pStyle w:val="Heading2"/>
         <w:spacing w:after="120"/>
       </w:pPr>
-      <w:bookmarkStart w:id="103" w:name="_Toc90548017"/>
+      <w:bookmarkStart w:id="107" w:name="_Toc102644707"/>
       <w:proofErr w:type="spellStart"/>
       <w:r>
+        <w:lastRenderedPageBreak/>
         <w:t>Suppression</w:t>
       </w:r>
       <w:r>
         <w:t>_CSV_File</w:t>
       </w:r>
-      <w:bookmarkEnd w:id="103"/>
+      <w:bookmarkEnd w:id="107"/>
       <w:proofErr w:type="spellEnd"/>
     </w:p>
     <w:p>
@@ -14803,11 +15251,7 @@
         <w:t xml:space="preserve"> effort, given a FWI &lt; FWI_Break_1</w:t>
       </w:r>
       <w:r>
-        <w:t xml:space="preserve"> (integer). Suppression effort defines how much the probability of spread is reduced by suppression, e.g., 5%, 65%, 95%, and reflects the resources that would be committed to suppression under low </w:t>
-      </w:r>
-      <w:r>
-        <w:lastRenderedPageBreak/>
-        <w:t xml:space="preserve">fire risk, moderate fire risk, and high fire risk (as defined by the two FWI break points). </w:t>
+        <w:t xml:space="preserve"> (integer). Suppression effort defines how much the probability of spread is reduced by suppression, e.g., 5%, 65%, 95%, and reflects the resources that would be committed to suppression under low fire risk, moderate fire risk, and high fire risk (as defined by the two FWI break points). </w:t>
       </w:r>
       <w:r>
         <w:t xml:space="preserve"> </w:t>
@@ -14886,14 +15330,14 @@
         </w:numPr>
         <w:spacing w:after="120"/>
       </w:pPr>
-      <w:bookmarkStart w:id="104" w:name="_Toc48384084"/>
-      <w:bookmarkStart w:id="105" w:name="_Toc90548018"/>
+      <w:bookmarkStart w:id="108" w:name="_Toc48384084"/>
+      <w:bookmarkStart w:id="109" w:name="_Toc102644708"/>
       <w:proofErr w:type="spellStart"/>
       <w:r>
         <w:t>DeadWoodTable</w:t>
       </w:r>
-      <w:bookmarkEnd w:id="104"/>
-      <w:bookmarkEnd w:id="105"/>
+      <w:bookmarkEnd w:id="108"/>
+      <w:bookmarkEnd w:id="109"/>
       <w:proofErr w:type="spellEnd"/>
     </w:p>
     <w:p>
@@ -16822,17 +17266,17 @@
         <w:pStyle w:val="Heading1"/>
         <w:spacing w:after="120"/>
       </w:pPr>
-      <w:bookmarkStart w:id="106" w:name="_Toc102232960"/>
-      <w:bookmarkStart w:id="107" w:name="_Toc136162695"/>
-      <w:bookmarkStart w:id="108" w:name="_Toc90548019"/>
-      <w:bookmarkEnd w:id="73"/>
+      <w:bookmarkStart w:id="110" w:name="_Toc102232960"/>
+      <w:bookmarkStart w:id="111" w:name="_Toc136162695"/>
+      <w:bookmarkStart w:id="112" w:name="_Toc102644709"/>
+      <w:bookmarkEnd w:id="76"/>
       <w:r>
         <w:lastRenderedPageBreak/>
         <w:t>Output Files</w:t>
       </w:r>
-      <w:bookmarkEnd w:id="106"/>
-      <w:bookmarkEnd w:id="107"/>
-      <w:bookmarkEnd w:id="108"/>
+      <w:bookmarkEnd w:id="110"/>
+      <w:bookmarkEnd w:id="111"/>
+      <w:bookmarkEnd w:id="112"/>
     </w:p>
     <w:p>
       <w:r>
@@ -16883,18 +17327,18 @@
         <w:pStyle w:val="Heading2"/>
         <w:spacing w:after="120"/>
       </w:pPr>
-      <w:bookmarkStart w:id="109" w:name="_Toc90548020"/>
-      <w:bookmarkStart w:id="110" w:name="_Toc102232961"/>
-      <w:bookmarkStart w:id="111" w:name="_Ref133900246"/>
-      <w:bookmarkStart w:id="112" w:name="_Toc136162696"/>
-      <w:bookmarkStart w:id="113" w:name="_Ref272935798"/>
+      <w:bookmarkStart w:id="113" w:name="_Toc102232961"/>
+      <w:bookmarkStart w:id="114" w:name="_Ref133900246"/>
+      <w:bookmarkStart w:id="115" w:name="_Toc136162696"/>
+      <w:bookmarkStart w:id="116" w:name="_Ref272935798"/>
+      <w:bookmarkStart w:id="117" w:name="_Toc102644710"/>
       <w:r>
         <w:t>Day of Fire Map</w:t>
       </w:r>
       <w:r>
         <w:t>s</w:t>
       </w:r>
-      <w:bookmarkEnd w:id="109"/>
+      <w:bookmarkEnd w:id="117"/>
     </w:p>
     <w:p>
       <w:pPr>
@@ -16920,7 +17364,7 @@
         <w:pStyle w:val="Heading2"/>
         <w:spacing w:after="120"/>
       </w:pPr>
-      <w:bookmarkStart w:id="114" w:name="_Toc90548021"/>
+      <w:bookmarkStart w:id="118" w:name="_Toc102644711"/>
       <w:r>
         <w:t xml:space="preserve">Fire </w:t>
       </w:r>
@@ -16930,14 +17374,14 @@
       <w:r>
         <w:t>Map</w:t>
       </w:r>
-      <w:bookmarkEnd w:id="110"/>
-      <w:bookmarkEnd w:id="111"/>
-      <w:r>
-        <w:t>s</w:t>
-      </w:r>
-      <w:bookmarkEnd w:id="112"/>
       <w:bookmarkEnd w:id="113"/>
       <w:bookmarkEnd w:id="114"/>
+      <w:r>
+        <w:t>s</w:t>
+      </w:r>
+      <w:bookmarkEnd w:id="115"/>
+      <w:bookmarkEnd w:id="116"/>
+      <w:bookmarkEnd w:id="118"/>
     </w:p>
     <w:p>
       <w:pPr>
@@ -16978,14 +17422,14 @@
         <w:pStyle w:val="Heading2"/>
         <w:spacing w:after="120"/>
       </w:pPr>
-      <w:bookmarkStart w:id="115" w:name="_Toc90548022"/>
-      <w:bookmarkStart w:id="116" w:name="_Ref133900608"/>
-      <w:bookmarkStart w:id="117" w:name="_Toc136162697"/>
-      <w:bookmarkStart w:id="118" w:name="_Toc102232962"/>
+      <w:bookmarkStart w:id="119" w:name="_Ref133900608"/>
+      <w:bookmarkStart w:id="120" w:name="_Toc136162697"/>
+      <w:bookmarkStart w:id="121" w:name="_Toc102232962"/>
+      <w:bookmarkStart w:id="122" w:name="_Toc102644712"/>
       <w:r>
         <w:t>Fire Spread Probability Maps</w:t>
       </w:r>
-      <w:bookmarkEnd w:id="115"/>
+      <w:bookmarkEnd w:id="122"/>
     </w:p>
     <w:p>
       <w:pPr>
@@ -17008,7 +17452,7 @@
         <w:pStyle w:val="Heading2"/>
         <w:spacing w:after="120"/>
       </w:pPr>
-      <w:bookmarkStart w:id="119" w:name="_Toc90548023"/>
+      <w:bookmarkStart w:id="123" w:name="_Toc102644713"/>
       <w:r>
         <w:t xml:space="preserve">Fire Ignition </w:t>
       </w:r>
@@ -17018,7 +17462,7 @@
       <w:r>
         <w:t>Maps</w:t>
       </w:r>
-      <w:bookmarkEnd w:id="119"/>
+      <w:bookmarkEnd w:id="123"/>
     </w:p>
     <w:p>
       <w:pPr>
@@ -17101,11 +17545,11 @@
         <w:pStyle w:val="Heading2"/>
         <w:spacing w:after="120"/>
       </w:pPr>
-      <w:bookmarkStart w:id="120" w:name="_Toc90548024"/>
+      <w:bookmarkStart w:id="124" w:name="_Toc102644714"/>
       <w:r>
         <w:t>Fine Fuels Maps</w:t>
       </w:r>
-      <w:bookmarkEnd w:id="120"/>
+      <w:bookmarkEnd w:id="124"/>
     </w:p>
     <w:p>
       <w:pPr>
@@ -17120,11 +17564,11 @@
         <w:pStyle w:val="Heading2"/>
         <w:spacing w:after="120"/>
       </w:pPr>
-      <w:bookmarkStart w:id="121" w:name="_Toc90548025"/>
+      <w:bookmarkStart w:id="125" w:name="_Toc102644715"/>
       <w:r>
         <w:t>Event ID Maps</w:t>
       </w:r>
-      <w:bookmarkEnd w:id="121"/>
+      <w:bookmarkEnd w:id="125"/>
     </w:p>
     <w:p>
       <w:pPr>
@@ -17155,11 +17599,11 @@
         <w:pStyle w:val="Heading2"/>
         <w:spacing w:after="120"/>
       </w:pPr>
-      <w:bookmarkStart w:id="122" w:name="_Toc90548026"/>
+      <w:bookmarkStart w:id="126" w:name="_Toc102644716"/>
       <w:r>
         <w:t>Fire Ignition Log</w:t>
       </w:r>
-      <w:bookmarkEnd w:id="122"/>
+      <w:bookmarkEnd w:id="126"/>
     </w:p>
     <w:p>
       <w:pPr>
@@ -17188,14 +17632,14 @@
         <w:pStyle w:val="Heading2"/>
         <w:spacing w:after="120"/>
       </w:pPr>
-      <w:bookmarkStart w:id="123" w:name="_Toc90548027"/>
+      <w:bookmarkStart w:id="127" w:name="_Toc102644717"/>
       <w:r>
         <w:lastRenderedPageBreak/>
         <w:t>Fire Event Log</w:t>
       </w:r>
-      <w:bookmarkEnd w:id="116"/>
-      <w:bookmarkEnd w:id="117"/>
-      <w:bookmarkEnd w:id="123"/>
+      <w:bookmarkEnd w:id="119"/>
+      <w:bookmarkEnd w:id="120"/>
+      <w:bookmarkEnd w:id="127"/>
     </w:p>
     <w:p>
       <w:pPr>
@@ -17512,9 +17956,9 @@
         <w:pStyle w:val="Heading2"/>
         <w:spacing w:after="120"/>
       </w:pPr>
-      <w:bookmarkStart w:id="124" w:name="_Ref133900654"/>
-      <w:bookmarkStart w:id="125" w:name="_Toc136162698"/>
-      <w:bookmarkStart w:id="126" w:name="_Toc90548028"/>
+      <w:bookmarkStart w:id="128" w:name="_Ref133900654"/>
+      <w:bookmarkStart w:id="129" w:name="_Toc136162698"/>
+      <w:bookmarkStart w:id="130" w:name="_Toc102644718"/>
       <w:r>
         <w:t xml:space="preserve">Fire </w:t>
       </w:r>
@@ -17524,10 +17968,10 @@
       <w:r>
         <w:t xml:space="preserve"> Log</w:t>
       </w:r>
-      <w:bookmarkEnd w:id="118"/>
-      <w:bookmarkEnd w:id="124"/>
-      <w:bookmarkEnd w:id="125"/>
-      <w:bookmarkEnd w:id="126"/>
+      <w:bookmarkEnd w:id="121"/>
+      <w:bookmarkEnd w:id="128"/>
+      <w:bookmarkEnd w:id="129"/>
+      <w:bookmarkEnd w:id="130"/>
     </w:p>
     <w:p>
       <w:pPr>
@@ -17809,12 +18253,12 @@
         <w:pStyle w:val="Heading1"/>
         <w:spacing w:after="120"/>
       </w:pPr>
-      <w:bookmarkStart w:id="127" w:name="_Toc90548029"/>
+      <w:bookmarkStart w:id="131" w:name="_Toc102644719"/>
       <w:r>
         <w:lastRenderedPageBreak/>
         <w:t>Sample Input File</w:t>
       </w:r>
-      <w:bookmarkEnd w:id="127"/>
+      <w:bookmarkEnd w:id="131"/>
     </w:p>
     <w:p>
       <w:pPr>
@@ -20230,7 +20674,7 @@
         <w:rFonts w:ascii="Arial" w:hAnsi="Arial" w:cs="Arial"/>
         <w:noProof/>
       </w:rPr>
-      <w:t>23</w:t>
+      <w:t>20</w:t>
     </w:r>
     <w:r>
       <w:rPr>
@@ -20238,9 +20682,9 @@
       </w:rPr>
       <w:fldChar w:fldCharType="end"/>
     </w:r>
-    <w:bookmarkStart w:id="128" w:name="_Ref133898947"/>
-    <w:bookmarkStart w:id="129" w:name="_Ref75418953"/>
-    <w:bookmarkEnd w:id="128"/>
+    <w:bookmarkStart w:id="132" w:name="_Ref133898947"/>
+    <w:bookmarkStart w:id="133" w:name="_Ref75418953"/>
+    <w:bookmarkEnd w:id="132"/>
     <w:r>
       <w:rPr>
         <w:rFonts w:ascii="Arial" w:hAnsi="Arial" w:cs="Arial"/>
@@ -20248,7 +20692,7 @@
       <w:t xml:space="preserve"> -</w:t>
     </w:r>
   </w:p>
-  <w:bookmarkEnd w:id="129"/>
+  <w:bookmarkEnd w:id="133"/>
   <w:p>
     <w:pPr>
       <w:pStyle w:val="Footer"/>
@@ -20308,13 +20752,7 @@
       </w:r>
     </w:fldSimple>
     <w:r>
-      <w:t>v3.</w:t>
-    </w:r>
-    <w:r>
-      <w:t>2</w:t>
-    </w:r>
-    <w:r>
-      <w:t>- User Guide</w:t>
+      <w:t>v3.2- User Guide</w:t>
     </w:r>
   </w:p>
 </w:hdr>
@@ -22966,7 +23404,7 @@
 </file>
 
 <file path=customXml/itemProps1.xml><?xml version="1.0" encoding="utf-8"?>
-<ds:datastoreItem xmlns:ds="http://schemas.openxmlformats.org/officeDocument/2006/customXml" ds:itemID="{4CF361DA-85BA-42E8-8CEC-9A3841C48F21}">
+<ds:datastoreItem xmlns:ds="http://schemas.openxmlformats.org/officeDocument/2006/customXml" ds:itemID="{18273B95-8675-4089-983B-32E32451DCF0}">
   <ds:schemaRefs>
     <ds:schemaRef ds:uri="http://schemas.openxmlformats.org/officeDocument/2006/bibliography"/>
   </ds:schemaRefs>

</xml_diff>